<commit_message>
Updates to TY and List
</commit_message>
<xml_diff>
--- a/Teach Yourself Zdetl.docx
+++ b/Teach Yourself Zdetl.docx
@@ -10,6 +10,7 @@
           <w:docPartUnique/>
         </w:docPartObj>
       </w:sdtPr>
+      <w:sdtEndPr/>
       <w:sdtContent>
         <w:p>
           <w:r>
@@ -132,6 +133,7 @@
                                     <w:dataBinding w:prefixMappings="xmlns:ns0='http://purl.org/dc/elements/1.1/' xmlns:ns1='http://schemas.openxmlformats.org/package/2006/metadata/core-properties' " w:xpath="/ns1:coreProperties[1]/ns0:creator[1]" w:storeItemID="{6C3C8BC8-F283-45AE-878A-BAB7291924A1}"/>
                                     <w:text/>
                                   </w:sdtPr>
+                                  <w:sdtEndPr/>
                                   <w:sdtContent>
                                     <w:p>
                                       <w:pPr>
@@ -146,14 +148,44 @@
                                         <w:rPr>
                                           <w:color w:val="FFFFFF" w:themeColor="background1"/>
                                         </w:rPr>
-                                        <w:t>Jeff Kazmierski</w:t>
+                                        <w:t xml:space="preserve">Jeff Kazmierski, John Waterman, Maksim </w:t>
                                       </w:r>
+                                      <w:proofErr w:type="spellStart"/>
                                       <w:r>
                                         <w:rPr>
                                           <w:color w:val="FFFFFF" w:themeColor="background1"/>
                                         </w:rPr>
-                                        <w:t xml:space="preserve">, John Waterman, Maksim Smelchak, Stephen Sorenberg, Tony Reynolds,  </w:t>
+                                        <w:t>Smelchak</w:t>
                                       </w:r>
+                                      <w:proofErr w:type="spellEnd"/>
+                                      <w:r>
+                                        <w:rPr>
+                                          <w:color w:val="FFFFFF" w:themeColor="background1"/>
+                                        </w:rPr>
+                                        <w:t xml:space="preserve">, Stephen </w:t>
+                                      </w:r>
+                                      <w:proofErr w:type="spellStart"/>
+                                      <w:r>
+                                        <w:rPr>
+                                          <w:color w:val="FFFFFF" w:themeColor="background1"/>
+                                        </w:rPr>
+                                        <w:t>Sorenberg</w:t>
+                                      </w:r>
+                                      <w:proofErr w:type="spellEnd"/>
+                                      <w:r>
+                                        <w:rPr>
+                                          <w:color w:val="FFFFFF" w:themeColor="background1"/>
+                                        </w:rPr>
+                                        <w:t xml:space="preserve">, Tony Reynolds, P-O </w:t>
+                                      </w:r>
+                                      <w:proofErr w:type="spellStart"/>
+                                      <w:r>
+                                        <w:rPr>
+                                          <w:color w:val="FFFFFF" w:themeColor="background1"/>
+                                        </w:rPr>
+                                        <w:t>Bergstedt</w:t>
+                                      </w:r>
+                                      <w:proofErr w:type="spellEnd"/>
                                     </w:p>
                                   </w:sdtContent>
                                 </w:sdt>
@@ -178,6 +210,7 @@
                                       <w:dataBinding w:prefixMappings="xmlns:ns0='http://schemas.openxmlformats.org/officeDocument/2006/extended-properties' " w:xpath="/ns0:Properties[1]/ns0:Company[1]" w:storeItemID="{6668398D-A668-4E3E-A5EB-62B293D839F1}"/>
                                       <w:text/>
                                     </w:sdtPr>
+                                    <w:sdtEndPr/>
                                     <w:sdtContent>
                                       <w:r>
                                         <w:rPr>
@@ -194,6 +227,7 @@
                                     </w:rPr>
                                     <w:t>  </w:t>
                                   </w:r>
+                                  <w:proofErr w:type="spellStart"/>
                                   <w:sdt>
                                     <w:sdtPr>
                                       <w:rPr>
@@ -205,6 +239,7 @@
                                       <w:dataBinding w:prefixMappings="xmlns:ns0='http://schemas.microsoft.com/office/2006/coverPageProps' " w:xpath="/ns0:CoverPageProperties[1]/ns0:CompanyAddress[1]" w:storeItemID="{55AF091B-3C7A-41E3-B477-F2FDAA23CFDA}"/>
                                       <w:text/>
                                     </w:sdtPr>
+                                    <w:sdtEndPr/>
                                     <w:sdtContent>
                                       <w:r>
                                         <w:rPr>
@@ -212,6 +247,7 @@
                                         </w:rPr>
                                         <w:t>Zhdant</w:t>
                                       </w:r>
+                                      <w:proofErr w:type="spellEnd"/>
                                     </w:sdtContent>
                                   </w:sdt>
                                 </w:p>
@@ -274,6 +310,7 @@
                                     <w:dataBinding w:prefixMappings="xmlns:ns0='http://purl.org/dc/elements/1.1/' xmlns:ns1='http://schemas.openxmlformats.org/package/2006/metadata/core-properties' " w:xpath="/ns1:coreProperties[1]/ns0:title[1]" w:storeItemID="{6C3C8BC8-F283-45AE-878A-BAB7291924A1}"/>
                                     <w:text/>
                                   </w:sdtPr>
+                                  <w:sdtEndPr/>
                                   <w:sdtContent>
                                     <w:p>
                                       <w:pPr>
@@ -339,6 +376,7 @@
                               <w:dataBinding w:prefixMappings="xmlns:ns0='http://purl.org/dc/elements/1.1/' xmlns:ns1='http://schemas.openxmlformats.org/package/2006/metadata/core-properties' " w:xpath="/ns1:coreProperties[1]/ns0:creator[1]" w:storeItemID="{6C3C8BC8-F283-45AE-878A-BAB7291924A1}"/>
                               <w:text/>
                             </w:sdtPr>
+                            <w:sdtEndPr/>
                             <w:sdtContent>
                               <w:p>
                                 <w:pPr>
@@ -353,14 +391,44 @@
                                   <w:rPr>
                                     <w:color w:val="FFFFFF" w:themeColor="background1"/>
                                   </w:rPr>
-                                  <w:t>Jeff Kazmierski</w:t>
+                                  <w:t xml:space="preserve">Jeff Kazmierski, John Waterman, Maksim </w:t>
                                 </w:r>
+                                <w:proofErr w:type="spellStart"/>
                                 <w:r>
                                   <w:rPr>
                                     <w:color w:val="FFFFFF" w:themeColor="background1"/>
                                   </w:rPr>
-                                  <w:t xml:space="preserve">, John Waterman, Maksim Smelchak, Stephen Sorenberg, Tony Reynolds,  </w:t>
+                                  <w:t>Smelchak</w:t>
                                 </w:r>
+                                <w:proofErr w:type="spellEnd"/>
+                                <w:r>
+                                  <w:rPr>
+                                    <w:color w:val="FFFFFF" w:themeColor="background1"/>
+                                  </w:rPr>
+                                  <w:t xml:space="preserve">, Stephen </w:t>
+                                </w:r>
+                                <w:proofErr w:type="spellStart"/>
+                                <w:r>
+                                  <w:rPr>
+                                    <w:color w:val="FFFFFF" w:themeColor="background1"/>
+                                  </w:rPr>
+                                  <w:t>Sorenberg</w:t>
+                                </w:r>
+                                <w:proofErr w:type="spellEnd"/>
+                                <w:r>
+                                  <w:rPr>
+                                    <w:color w:val="FFFFFF" w:themeColor="background1"/>
+                                  </w:rPr>
+                                  <w:t xml:space="preserve">, Tony Reynolds, P-O </w:t>
+                                </w:r>
+                                <w:proofErr w:type="spellStart"/>
+                                <w:r>
+                                  <w:rPr>
+                                    <w:color w:val="FFFFFF" w:themeColor="background1"/>
+                                  </w:rPr>
+                                  <w:t>Bergstedt</w:t>
+                                </w:r>
+                                <w:proofErr w:type="spellEnd"/>
                               </w:p>
                             </w:sdtContent>
                           </w:sdt>
@@ -385,6 +453,7 @@
                                 <w:dataBinding w:prefixMappings="xmlns:ns0='http://schemas.openxmlformats.org/officeDocument/2006/extended-properties' " w:xpath="/ns0:Properties[1]/ns0:Company[1]" w:storeItemID="{6668398D-A668-4E3E-A5EB-62B293D839F1}"/>
                                 <w:text/>
                               </w:sdtPr>
+                              <w:sdtEndPr/>
                               <w:sdtContent>
                                 <w:r>
                                   <w:rPr>
@@ -401,6 +470,7 @@
                               </w:rPr>
                               <w:t>  </w:t>
                             </w:r>
+                            <w:proofErr w:type="spellStart"/>
                             <w:sdt>
                               <w:sdtPr>
                                 <w:rPr>
@@ -412,6 +482,7 @@
                                 <w:dataBinding w:prefixMappings="xmlns:ns0='http://schemas.microsoft.com/office/2006/coverPageProps' " w:xpath="/ns0:CoverPageProperties[1]/ns0:CompanyAddress[1]" w:storeItemID="{55AF091B-3C7A-41E3-B477-F2FDAA23CFDA}"/>
                                 <w:text/>
                               </w:sdtPr>
+                              <w:sdtEndPr/>
                               <w:sdtContent>
                                 <w:r>
                                   <w:rPr>
@@ -419,6 +490,7 @@
                                   </w:rPr>
                                   <w:t>Zhdant</w:t>
                                 </w:r>
+                                <w:proofErr w:type="spellEnd"/>
                               </w:sdtContent>
                             </w:sdt>
                           </w:p>
@@ -447,6 +519,7 @@
                               <w:dataBinding w:prefixMappings="xmlns:ns0='http://purl.org/dc/elements/1.1/' xmlns:ns1='http://schemas.openxmlformats.org/package/2006/metadata/core-properties' " w:xpath="/ns1:coreProperties[1]/ns0:title[1]" w:storeItemID="{6C3C8BC8-F283-45AE-878A-BAB7291924A1}"/>
                               <w:text/>
                             </w:sdtPr>
+                            <w:sdtEndPr/>
                             <w:sdtContent>
                               <w:p>
                                 <w:pPr>
@@ -492,6 +565,12 @@
     </w:sdt>
     <w:sdt>
       <w:sdtPr>
+        <w:rPr>
+          <w:rFonts w:asciiTheme="minorHAnsi" w:eastAsiaTheme="minorHAnsi" w:hAnsiTheme="minorHAnsi" w:cstheme="minorBidi"/>
+          <w:color w:val="auto"/>
+          <w:sz w:val="22"/>
+          <w:szCs w:val="22"/>
+        </w:rPr>
         <w:id w:val="-927723701"/>
         <w:docPartObj>
           <w:docPartGallery w:val="Table of Contents"/>
@@ -500,13 +579,9 @@
       </w:sdtPr>
       <w:sdtEndPr>
         <w:rPr>
-          <w:rFonts w:asciiTheme="minorHAnsi" w:eastAsiaTheme="minorHAnsi" w:hAnsiTheme="minorHAnsi" w:cstheme="minorBidi"/>
           <w:b/>
           <w:bCs/>
           <w:noProof/>
-          <w:color w:val="auto"/>
-          <w:sz w:val="22"/>
-          <w:szCs w:val="22"/>
         </w:rPr>
       </w:sdtEndPr>
       <w:sdtContent>
@@ -538,7 +613,7 @@
           <w:r>
             <w:fldChar w:fldCharType="separate"/>
           </w:r>
-          <w:hyperlink w:anchor="_Toc90675317" w:history="1">
+          <w:hyperlink w:anchor="_Toc90741620" w:history="1">
             <w:r>
               <w:rPr>
                 <w:rStyle w:val="Hyperlink"/>
@@ -567,7 +642,149 @@
                 <w:noProof/>
                 <w:webHidden/>
               </w:rPr>
-              <w:instrText xml:space="preserve"> PAGEREF _Toc90675317 \h </w:instrText>
+              <w:instrText xml:space="preserve"> PAGEREF _Toc90741620 \h </w:instrText>
+            </w:r>
+            <w:r>
+              <w:rPr>
+                <w:noProof/>
+                <w:webHidden/>
+              </w:rPr>
+            </w:r>
+            <w:r>
+              <w:rPr>
+                <w:noProof/>
+                <w:webHidden/>
+              </w:rPr>
+              <w:fldChar w:fldCharType="separate"/>
+            </w:r>
+            <w:r>
+              <w:rPr>
+                <w:noProof/>
+                <w:webHidden/>
+              </w:rPr>
+              <w:t>2</w:t>
+            </w:r>
+            <w:r>
+              <w:rPr>
+                <w:noProof/>
+                <w:webHidden/>
+              </w:rPr>
+              <w:fldChar w:fldCharType="end"/>
+            </w:r>
+          </w:hyperlink>
+        </w:p>
+        <w:p>
+          <w:pPr>
+            <w:pStyle w:val="TOC2"/>
+            <w:tabs>
+              <w:tab w:val="right" w:leader="dot" w:pos="9350"/>
+            </w:tabs>
+            <w:rPr>
+              <w:rFonts w:cstheme="minorBidi"/>
+              <w:noProof/>
+            </w:rPr>
+          </w:pPr>
+          <w:hyperlink w:anchor="_Toc90741621" w:history="1">
+            <w:r>
+              <w:rPr>
+                <w:rStyle w:val="Hyperlink"/>
+                <w:b/>
+                <w:bCs/>
+                <w:noProof/>
+              </w:rPr>
+              <w:t>Characteristics of Zdetl</w:t>
+            </w:r>
+            <w:r>
+              <w:rPr>
+                <w:noProof/>
+                <w:webHidden/>
+              </w:rPr>
+              <w:tab/>
+            </w:r>
+            <w:r>
+              <w:rPr>
+                <w:noProof/>
+                <w:webHidden/>
+              </w:rPr>
+              <w:fldChar w:fldCharType="begin"/>
+            </w:r>
+            <w:r>
+              <w:rPr>
+                <w:noProof/>
+                <w:webHidden/>
+              </w:rPr>
+              <w:instrText xml:space="preserve"> PAGEREF _Toc90741621 \h </w:instrText>
+            </w:r>
+            <w:r>
+              <w:rPr>
+                <w:noProof/>
+                <w:webHidden/>
+              </w:rPr>
+            </w:r>
+            <w:r>
+              <w:rPr>
+                <w:noProof/>
+                <w:webHidden/>
+              </w:rPr>
+              <w:fldChar w:fldCharType="separate"/>
+            </w:r>
+            <w:r>
+              <w:rPr>
+                <w:noProof/>
+                <w:webHidden/>
+              </w:rPr>
+              <w:t>2</w:t>
+            </w:r>
+            <w:r>
+              <w:rPr>
+                <w:noProof/>
+                <w:webHidden/>
+              </w:rPr>
+              <w:fldChar w:fldCharType="end"/>
+            </w:r>
+          </w:hyperlink>
+        </w:p>
+        <w:p>
+          <w:pPr>
+            <w:pStyle w:val="TOC2"/>
+            <w:tabs>
+              <w:tab w:val="right" w:leader="dot" w:pos="9350"/>
+            </w:tabs>
+            <w:rPr>
+              <w:rFonts w:cstheme="minorBidi"/>
+              <w:noProof/>
+            </w:rPr>
+          </w:pPr>
+          <w:hyperlink w:anchor="_Toc90741622" w:history="1">
+            <w:r>
+              <w:rPr>
+                <w:rStyle w:val="Hyperlink"/>
+                <w:b/>
+                <w:bCs/>
+                <w:noProof/>
+              </w:rPr>
+              <w:t>How To Learn</w:t>
+            </w:r>
+            <w:r>
+              <w:rPr>
+                <w:noProof/>
+                <w:webHidden/>
+              </w:rPr>
+              <w:tab/>
+            </w:r>
+            <w:r>
+              <w:rPr>
+                <w:noProof/>
+                <w:webHidden/>
+              </w:rPr>
+              <w:fldChar w:fldCharType="begin"/>
+            </w:r>
+            <w:r>
+              <w:rPr>
+                <w:noProof/>
+                <w:webHidden/>
+              </w:rPr>
+              <w:instrText xml:space="preserve"> PAGEREF _Toc90741622 \h </w:instrText>
             </w:r>
             <w:r>
               <w:rPr>
@@ -600,7 +817,7 @@
         </w:p>
         <w:p>
           <w:pPr>
-            <w:pStyle w:val="TOC2"/>
+            <w:pStyle w:val="TOC1"/>
             <w:tabs>
               <w:tab w:val="right" w:leader="dot" w:pos="9350"/>
             </w:tabs>
@@ -609,7 +826,7 @@
               <w:noProof/>
             </w:rPr>
           </w:pPr>
-          <w:hyperlink w:anchor="_Toc90675318" w:history="1">
+          <w:hyperlink w:anchor="_Toc90741623" w:history="1">
             <w:r>
               <w:rPr>
                 <w:rStyle w:val="Hyperlink"/>
@@ -617,7 +834,7 @@
                 <w:bCs/>
                 <w:noProof/>
               </w:rPr>
-              <w:t>Characteristics of Zdetl</w:t>
+              <w:t>Lesson One</w:t>
             </w:r>
             <w:r>
               <w:rPr>
@@ -638,78 +855,7 @@
                 <w:noProof/>
                 <w:webHidden/>
               </w:rPr>
-              <w:instrText xml:space="preserve"> PAGEREF _Toc90675318 \h </w:instrText>
-            </w:r>
-            <w:r>
-              <w:rPr>
-                <w:noProof/>
-                <w:webHidden/>
-              </w:rPr>
-            </w:r>
-            <w:r>
-              <w:rPr>
-                <w:noProof/>
-                <w:webHidden/>
-              </w:rPr>
-              <w:fldChar w:fldCharType="separate"/>
-            </w:r>
-            <w:r>
-              <w:rPr>
-                <w:noProof/>
-                <w:webHidden/>
-              </w:rPr>
-              <w:t>3</w:t>
-            </w:r>
-            <w:r>
-              <w:rPr>
-                <w:noProof/>
-                <w:webHidden/>
-              </w:rPr>
-              <w:fldChar w:fldCharType="end"/>
-            </w:r>
-          </w:hyperlink>
-        </w:p>
-        <w:p>
-          <w:pPr>
-            <w:pStyle w:val="TOC2"/>
-            <w:tabs>
-              <w:tab w:val="right" w:leader="dot" w:pos="9350"/>
-            </w:tabs>
-            <w:rPr>
-              <w:rFonts w:cstheme="minorBidi"/>
-              <w:noProof/>
-            </w:rPr>
-          </w:pPr>
-          <w:hyperlink w:anchor="_Toc90675319" w:history="1">
-            <w:r>
-              <w:rPr>
-                <w:rStyle w:val="Hyperlink"/>
-                <w:b/>
-                <w:bCs/>
-                <w:noProof/>
-              </w:rPr>
-              <w:t>How To Learn</w:t>
-            </w:r>
-            <w:r>
-              <w:rPr>
-                <w:noProof/>
-                <w:webHidden/>
-              </w:rPr>
-              <w:tab/>
-            </w:r>
-            <w:r>
-              <w:rPr>
-                <w:noProof/>
-                <w:webHidden/>
-              </w:rPr>
-              <w:fldChar w:fldCharType="begin"/>
-            </w:r>
-            <w:r>
-              <w:rPr>
-                <w:noProof/>
-                <w:webHidden/>
-              </w:rPr>
-              <w:instrText xml:space="preserve"> PAGEREF _Toc90675319 \h </w:instrText>
+              <w:instrText xml:space="preserve"> PAGEREF _Toc90741623 \h </w:instrText>
             </w:r>
             <w:r>
               <w:rPr>
@@ -742,7 +888,7 @@
         </w:p>
         <w:p>
           <w:pPr>
-            <w:pStyle w:val="TOC1"/>
+            <w:pStyle w:val="TOC2"/>
             <w:tabs>
               <w:tab w:val="right" w:leader="dot" w:pos="9350"/>
             </w:tabs>
@@ -751,15 +897,13 @@
               <w:noProof/>
             </w:rPr>
           </w:pPr>
-          <w:hyperlink w:anchor="_Toc90675320" w:history="1">
+          <w:hyperlink w:anchor="_Toc90741624" w:history="1">
             <w:r>
               <w:rPr>
                 <w:rStyle w:val="Hyperlink"/>
-                <w:b/>
-                <w:bCs/>
                 <w:noProof/>
               </w:rPr>
-              <w:t>Lesson One</w:t>
+              <w:t>Pronunciation &amp; Spelling</w:t>
             </w:r>
             <w:r>
               <w:rPr>
@@ -780,7 +924,7 @@
                 <w:noProof/>
                 <w:webHidden/>
               </w:rPr>
-              <w:instrText xml:space="preserve"> PAGEREF _Toc90675320 \h </w:instrText>
+              <w:instrText xml:space="preserve"> PAGEREF _Toc90741624 \h </w:instrText>
             </w:r>
             <w:r>
               <w:rPr>
@@ -800,7 +944,7 @@
                 <w:noProof/>
                 <w:webHidden/>
               </w:rPr>
-              <w:t>5</w:t>
+              <w:t>4</w:t>
             </w:r>
             <w:r>
               <w:rPr>
@@ -836,7 +980,7 @@
           <w:rStyle w:val="Strong"/>
         </w:rPr>
       </w:pPr>
-      <w:bookmarkStart w:id="0" w:name="_Toc90675317"/>
+      <w:bookmarkStart w:id="0" w:name="_Toc90741620"/>
       <w:r>
         <w:rPr>
           <w:rStyle w:val="Strong"/>
@@ -849,10 +993,49 @@
     <w:p>
       <w:r>
         <w:tab/>
-        <w:t xml:space="preserve">Zdetl is the official language used throughout the Zhodani Consulate in the age of the Third Imperium. While its precise origins are unknown, it is commonly accepted that it developed </w:t>
-      </w:r>
-      <w:r>
-        <w:t>in the wake of the Final War when the surviving humans on Zhdant found themselves bereft of their Ancient masters for the first time. Over the millennia, Zdetl evolved gradually into its modern form, which was universally adopted as the official language in the 300</w:t>
+      </w:r>
+      <w:proofErr w:type="spellStart"/>
+      <w:r>
+        <w:t>Zdetl</w:t>
+      </w:r>
+      <w:proofErr w:type="spellEnd"/>
+      <w:r>
+        <w:t xml:space="preserve"> is the official language used throughout the </w:t>
+      </w:r>
+      <w:proofErr w:type="spellStart"/>
+      <w:r>
+        <w:t>Zhodani</w:t>
+      </w:r>
+      <w:proofErr w:type="spellEnd"/>
+      <w:r>
+        <w:t xml:space="preserve"> Consulate in the age of the Third Imperium. While its precise origins are unknown, it is commonly accepted that it developed </w:t>
+      </w:r>
+      <w:r>
+        <w:t xml:space="preserve">in the wake of the Final War when the surviving humans on </w:t>
+      </w:r>
+      <w:proofErr w:type="spellStart"/>
+      <w:r>
+        <w:t>Zhdant</w:t>
+      </w:r>
+      <w:proofErr w:type="spellEnd"/>
+      <w:r>
+        <w:t xml:space="preserve"> found themselves bereft of their </w:t>
+      </w:r>
+      <w:proofErr w:type="gramStart"/>
+      <w:r>
+        <w:t>Ancient</w:t>
+      </w:r>
+      <w:proofErr w:type="gramEnd"/>
+      <w:r>
+        <w:t xml:space="preserve"> masters for the first time. Over the millennia, </w:t>
+      </w:r>
+      <w:proofErr w:type="spellStart"/>
+      <w:r>
+        <w:t>Zdetl</w:t>
+      </w:r>
+      <w:proofErr w:type="spellEnd"/>
+      <w:r>
+        <w:t xml:space="preserve"> evolved gradually into its modern form, which was universally adopted as the official language in the 300</w:t>
       </w:r>
       <w:r>
         <w:rPr>
@@ -879,10 +1062,34 @@
     <w:p>
       <w:r>
         <w:tab/>
-        <w:t>A distinguishing feature of modern Zdetl is its emphasis on</w:t>
-      </w:r>
-      <w:r>
-        <w:t xml:space="preserve"> standardization in morphology, grammar, syntax, and structure. Zhodani culture is fundamentally assimilative in nature; in other words, the Consulate is not interested in conquest by force but rather by acculturation. To this end, the Consular language has been simplified over time to make it easy to teach and learn (or at least less difficult than other languages). This does not mean that Zdetl lacks complexity – like the ancient Terran game of Go, its fundamentals can be learned in minutes, but it can take a lifetime to truly master, and few non-native speakers ever reach that level.</w:t>
+        <w:t xml:space="preserve">A distinguishing feature of modern </w:t>
+      </w:r>
+      <w:proofErr w:type="spellStart"/>
+      <w:r>
+        <w:t>Zdetl</w:t>
+      </w:r>
+      <w:proofErr w:type="spellEnd"/>
+      <w:r>
+        <w:t xml:space="preserve"> is its emphasis on</w:t>
+      </w:r>
+      <w:r>
+        <w:t xml:space="preserve"> standardization in morphology, grammar, syntax, and structure. </w:t>
+      </w:r>
+      <w:proofErr w:type="spellStart"/>
+      <w:r>
+        <w:t>Zhodani</w:t>
+      </w:r>
+      <w:proofErr w:type="spellEnd"/>
+      <w:r>
+        <w:t xml:space="preserve"> culture is fundamentally assimilative in nature; in other words, the Consulate is not interested in conquest by force but rather by acculturation. To this end, the Consular language has been simplified over time to make it easy to teach and learn (or at least less difficult than other languages). This does not mean that </w:t>
+      </w:r>
+      <w:proofErr w:type="spellStart"/>
+      <w:r>
+        <w:t>Zdetl</w:t>
+      </w:r>
+      <w:proofErr w:type="spellEnd"/>
+      <w:r>
+        <w:t xml:space="preserve"> lacks complexity – like the ancient Terran game of Go, its fundamentals can be learned in minutes, but it can take a lifetime to truly master, and few non-native speakers ever reach that level.</w:t>
       </w:r>
     </w:p>
     <w:p>
@@ -892,14 +1099,22 @@
           <w:rStyle w:val="Strong"/>
         </w:rPr>
       </w:pPr>
-      <w:bookmarkStart w:id="1" w:name="_Toc90675318"/>
-      <w:r>
-        <w:rPr>
-          <w:rStyle w:val="Strong"/>
-        </w:rPr>
-        <w:t>Characteristics of Zdetl</w:t>
+      <w:bookmarkStart w:id="1" w:name="_Toc90741621"/>
+      <w:r>
+        <w:rPr>
+          <w:rStyle w:val="Strong"/>
+        </w:rPr>
+        <w:t xml:space="preserve">Characteristics of </w:t>
+      </w:r>
+      <w:proofErr w:type="spellStart"/>
+      <w:r>
+        <w:rPr>
+          <w:rStyle w:val="Strong"/>
+        </w:rPr>
+        <w:t>Zdetl</w:t>
       </w:r>
       <w:bookmarkEnd w:id="1"/>
+      <w:proofErr w:type="spellEnd"/>
     </w:p>
     <w:p>
       <w:pPr>
@@ -1008,7 +1223,25 @@
           <w:b w:val="0"/>
           <w:bCs w:val="0"/>
         </w:rPr>
-        <w:t>In each of these areas Zdetl displays major simplifications when compared to other modern languages.</w:t>
+        <w:t xml:space="preserve">In each of these areas </w:t>
+      </w:r>
+      <w:proofErr w:type="spellStart"/>
+      <w:r>
+        <w:rPr>
+          <w:rStyle w:val="Strong"/>
+          <w:b w:val="0"/>
+          <w:bCs w:val="0"/>
+        </w:rPr>
+        <w:t>Zdetl</w:t>
+      </w:r>
+      <w:proofErr w:type="spellEnd"/>
+      <w:r>
+        <w:rPr>
+          <w:rStyle w:val="Strong"/>
+          <w:b w:val="0"/>
+          <w:bCs w:val="0"/>
+        </w:rPr>
+        <w:t xml:space="preserve"> displays major simplifications when compared to other modern languages.</w:t>
       </w:r>
     </w:p>
     <w:p>
@@ -1036,7 +1269,25 @@
           <w:b w:val="0"/>
           <w:bCs w:val="0"/>
         </w:rPr>
-        <w:t>have been standardized and are phonetic in nature. Each of the major phonemes has a single symbol associated with it, and each letter has one sound. There are no “silent” letters; if a phoneme is unvoiced it is not written.</w:t>
+        <w:t xml:space="preserve">have been standardized and are phonetic in nature. Each of the major phonemes has a single symbol associated with it, and each letter has one sound. There are no “silent” letters; if a phoneme is </w:t>
+      </w:r>
+      <w:proofErr w:type="gramStart"/>
+      <w:r>
+        <w:rPr>
+          <w:rStyle w:val="Strong"/>
+          <w:b w:val="0"/>
+          <w:bCs w:val="0"/>
+        </w:rPr>
+        <w:t>unvoiced</w:t>
+      </w:r>
+      <w:proofErr w:type="gramEnd"/>
+      <w:r>
+        <w:rPr>
+          <w:rStyle w:val="Strong"/>
+          <w:b w:val="0"/>
+          <w:bCs w:val="0"/>
+        </w:rPr>
+        <w:t xml:space="preserve"> it is not written.</w:t>
       </w:r>
     </w:p>
     <w:p>
@@ -1080,8 +1331,27 @@
           <w:b w:val="0"/>
           <w:bCs w:val="0"/>
         </w:rPr>
-        <w:t xml:space="preserve">There are few “loan words” as is common in many Terran languages (and even in Imperial Bilandin); one function of the </w:t>
-      </w:r>
+        <w:t xml:space="preserve">There are few “loan words” as is common in many Terran languages (and even in Imperial </w:t>
+      </w:r>
+      <w:proofErr w:type="spellStart"/>
+      <w:r>
+        <w:rPr>
+          <w:rStyle w:val="Strong"/>
+          <w:b w:val="0"/>
+          <w:bCs w:val="0"/>
+        </w:rPr>
+        <w:t>Bilandin</w:t>
+      </w:r>
+      <w:proofErr w:type="spellEnd"/>
+      <w:r>
+        <w:rPr>
+          <w:rStyle w:val="Strong"/>
+          <w:b w:val="0"/>
+          <w:bCs w:val="0"/>
+        </w:rPr>
+        <w:t xml:space="preserve">); one function of the </w:t>
+      </w:r>
+      <w:proofErr w:type="spellStart"/>
       <w:r>
         <w:rPr>
           <w:rStyle w:val="Strong"/>
@@ -1092,13 +1362,32 @@
         </w:rPr>
         <w:t>Tavrchedl</w:t>
       </w:r>
-      <w:r>
-        <w:rPr>
-          <w:rStyle w:val="Strong"/>
-          <w:b w:val="0"/>
-          <w:bCs w:val="0"/>
-        </w:rPr>
-        <w:t xml:space="preserve"> (the Zhodani “Guardians of Morality” – the so-called “thought police” that monitor Consulate society) is to track linguistic developments and either assimilate or remove them from th</w:t>
+      <w:proofErr w:type="spellEnd"/>
+      <w:r>
+        <w:rPr>
+          <w:rStyle w:val="Strong"/>
+          <w:b w:val="0"/>
+          <w:bCs w:val="0"/>
+        </w:rPr>
+        <w:t xml:space="preserve"> (the </w:t>
+      </w:r>
+      <w:proofErr w:type="spellStart"/>
+      <w:r>
+        <w:rPr>
+          <w:rStyle w:val="Strong"/>
+          <w:b w:val="0"/>
+          <w:bCs w:val="0"/>
+        </w:rPr>
+        <w:t>Zhodani</w:t>
+      </w:r>
+      <w:proofErr w:type="spellEnd"/>
+      <w:r>
+        <w:rPr>
+          <w:rStyle w:val="Strong"/>
+          <w:b w:val="0"/>
+          <w:bCs w:val="0"/>
+        </w:rPr>
+        <w:t xml:space="preserve"> “Guardians of Morality” – the so-called “thought police” that monitor Consulate society) is to track linguistic developments and either assimilate or remove them from th</w:t>
       </w:r>
       <w:r>
         <w:rPr>
@@ -1124,7 +1413,61 @@
           <w:b w:val="0"/>
           <w:bCs w:val="0"/>
         </w:rPr>
-        <w:t>The new student will observe that Zdetl uses many compound word forms. Most commonly these are nouns modifying nouns; as in Anglic the</w:t>
+        <w:t xml:space="preserve">The new student will observe that </w:t>
+      </w:r>
+      <w:proofErr w:type="spellStart"/>
+      <w:r>
+        <w:rPr>
+          <w:rStyle w:val="Strong"/>
+          <w:b w:val="0"/>
+          <w:bCs w:val="0"/>
+        </w:rPr>
+        <w:t>Zdetl</w:t>
+      </w:r>
+      <w:proofErr w:type="spellEnd"/>
+      <w:r>
+        <w:rPr>
+          <w:rStyle w:val="Strong"/>
+          <w:b w:val="0"/>
+          <w:bCs w:val="0"/>
+        </w:rPr>
+        <w:t xml:space="preserve"> uses many </w:t>
+      </w:r>
+      <w:proofErr w:type="gramStart"/>
+      <w:r>
+        <w:rPr>
+          <w:rStyle w:val="Strong"/>
+          <w:b w:val="0"/>
+          <w:bCs w:val="0"/>
+        </w:rPr>
+        <w:t>compound</w:t>
+      </w:r>
+      <w:proofErr w:type="gramEnd"/>
+      <w:r>
+        <w:rPr>
+          <w:rStyle w:val="Strong"/>
+          <w:b w:val="0"/>
+          <w:bCs w:val="0"/>
+        </w:rPr>
+        <w:t xml:space="preserve"> word forms. Most commonly these are nouns modifying nouns; as in </w:t>
+      </w:r>
+      <w:proofErr w:type="spellStart"/>
+      <w:r>
+        <w:rPr>
+          <w:rStyle w:val="Strong"/>
+          <w:b w:val="0"/>
+          <w:bCs w:val="0"/>
+        </w:rPr>
+        <w:t>Anglic</w:t>
+      </w:r>
+      <w:proofErr w:type="spellEnd"/>
+      <w:r>
+        <w:rPr>
+          <w:rStyle w:val="Strong"/>
+          <w:b w:val="0"/>
+          <w:bCs w:val="0"/>
+        </w:rPr>
+        <w:t xml:space="preserve"> the</w:t>
       </w:r>
       <w:r>
         <w:rPr>
@@ -1154,8 +1497,27 @@
           <w:b w:val="0"/>
           <w:bCs w:val="0"/>
         </w:rPr>
-        <w:t xml:space="preserve"> Zdetl makes widespread use of </w:t>
-      </w:r>
+        <w:t xml:space="preserve"> </w:t>
+      </w:r>
+      <w:proofErr w:type="spellStart"/>
+      <w:r>
+        <w:rPr>
+          <w:rStyle w:val="Strong"/>
+          <w:b w:val="0"/>
+          <w:bCs w:val="0"/>
+        </w:rPr>
+        <w:t>Zdetl</w:t>
+      </w:r>
+      <w:proofErr w:type="spellEnd"/>
+      <w:r>
+        <w:rPr>
+          <w:rStyle w:val="Strong"/>
+          <w:b w:val="0"/>
+          <w:bCs w:val="0"/>
+        </w:rPr>
+        <w:t xml:space="preserve"> makes widespread use of </w:t>
+      </w:r>
+      <w:proofErr w:type="spellStart"/>
       <w:r>
         <w:rPr>
           <w:rStyle w:val="Strong"/>
@@ -1166,6 +1528,7 @@
         </w:rPr>
         <w:t>affixatives</w:t>
       </w:r>
+      <w:proofErr w:type="spellEnd"/>
       <w:r>
         <w:rPr>
           <w:rStyle w:val="Strong"/>
@@ -1261,7 +1624,43 @@
           <w:b w:val="0"/>
           <w:bCs w:val="0"/>
         </w:rPr>
-        <w:t xml:space="preserve"> in Zdetl is unusual compared to most Terran languages. In Zdetl, sentences follow the structure </w:t>
+        <w:t xml:space="preserve"> in </w:t>
+      </w:r>
+      <w:proofErr w:type="spellStart"/>
+      <w:r>
+        <w:rPr>
+          <w:rStyle w:val="Strong"/>
+          <w:b w:val="0"/>
+          <w:bCs w:val="0"/>
+        </w:rPr>
+        <w:t>Zdetl</w:t>
+      </w:r>
+      <w:proofErr w:type="spellEnd"/>
+      <w:r>
+        <w:rPr>
+          <w:rStyle w:val="Strong"/>
+          <w:b w:val="0"/>
+          <w:bCs w:val="0"/>
+        </w:rPr>
+        <w:t xml:space="preserve"> is unusual compared to most Terran languages. In </w:t>
+      </w:r>
+      <w:proofErr w:type="spellStart"/>
+      <w:r>
+        <w:rPr>
+          <w:rStyle w:val="Strong"/>
+          <w:b w:val="0"/>
+          <w:bCs w:val="0"/>
+        </w:rPr>
+        <w:t>Zdetl</w:t>
+      </w:r>
+      <w:proofErr w:type="spellEnd"/>
+      <w:r>
+        <w:rPr>
+          <w:rStyle w:val="Strong"/>
+          <w:b w:val="0"/>
+          <w:bCs w:val="0"/>
+        </w:rPr>
+        <w:t xml:space="preserve">, sentences follow the structure </w:t>
       </w:r>
       <w:r>
         <w:rPr>
@@ -1305,7 +1704,25 @@
           <w:b w:val="0"/>
           <w:bCs w:val="0"/>
         </w:rPr>
-        <w:t xml:space="preserve">Unlike other languages, Zdetl does not have “gendered” nouns or pronouns. There is a single third-person singular pronoun – </w:t>
+        <w:t xml:space="preserve">Unlike other languages, </w:t>
+      </w:r>
+      <w:proofErr w:type="spellStart"/>
+      <w:r>
+        <w:rPr>
+          <w:rStyle w:val="Strong"/>
+          <w:b w:val="0"/>
+          <w:bCs w:val="0"/>
+        </w:rPr>
+        <w:t>Zdetl</w:t>
+      </w:r>
+      <w:proofErr w:type="spellEnd"/>
+      <w:r>
+        <w:rPr>
+          <w:rStyle w:val="Strong"/>
+          <w:b w:val="0"/>
+          <w:bCs w:val="0"/>
+        </w:rPr>
+        <w:t xml:space="preserve"> does not have “gendered” nouns or pronouns. There is a single third-person singular pronoun – </w:t>
       </w:r>
       <w:r>
         <w:rPr>
@@ -1343,7 +1760,61 @@
           <w:b w:val="0"/>
           <w:bCs w:val="0"/>
         </w:rPr>
-        <w:t xml:space="preserve"> This greatly simplifies interactions with gender-fluid or gender-noncomforming humans and monogendered or multigendered non-human species. Concepts such as “mother” and “father” exist but are not limited linguistically to specific genders; similarly, Zdetl does not differentiate between male and female professionals.</w:t>
+        <w:t xml:space="preserve"> This greatly simplifies interactions with gender-fluid or gender-</w:t>
+      </w:r>
+      <w:proofErr w:type="spellStart"/>
+      <w:r>
+        <w:rPr>
+          <w:rStyle w:val="Strong"/>
+          <w:b w:val="0"/>
+          <w:bCs w:val="0"/>
+        </w:rPr>
+        <w:t>noncomforming</w:t>
+      </w:r>
+      <w:proofErr w:type="spellEnd"/>
+      <w:r>
+        <w:rPr>
+          <w:rStyle w:val="Strong"/>
+          <w:b w:val="0"/>
+          <w:bCs w:val="0"/>
+        </w:rPr>
+        <w:t xml:space="preserve"> humans and </w:t>
+      </w:r>
+      <w:proofErr w:type="spellStart"/>
+      <w:r>
+        <w:rPr>
+          <w:rStyle w:val="Strong"/>
+          <w:b w:val="0"/>
+          <w:bCs w:val="0"/>
+        </w:rPr>
+        <w:t>monogendered</w:t>
+      </w:r>
+      <w:proofErr w:type="spellEnd"/>
+      <w:r>
+        <w:rPr>
+          <w:rStyle w:val="Strong"/>
+          <w:b w:val="0"/>
+          <w:bCs w:val="0"/>
+        </w:rPr>
+        <w:t xml:space="preserve"> or multigendered non-human species. Concepts such as “mother” and “father” exist but are not limited linguistically to specific genders; similarly, </w:t>
+      </w:r>
+      <w:proofErr w:type="spellStart"/>
+      <w:r>
+        <w:rPr>
+          <w:rStyle w:val="Strong"/>
+          <w:b w:val="0"/>
+          <w:bCs w:val="0"/>
+        </w:rPr>
+        <w:t>Zdetl</w:t>
+      </w:r>
+      <w:proofErr w:type="spellEnd"/>
+      <w:r>
+        <w:rPr>
+          <w:rStyle w:val="Strong"/>
+          <w:b w:val="0"/>
+          <w:bCs w:val="0"/>
+        </w:rPr>
+        <w:t xml:space="preserve"> does not differentiate between male and female professionals.</w:t>
       </w:r>
     </w:p>
     <w:p>
@@ -1363,7 +1834,7 @@
           <w:rStyle w:val="Strong"/>
         </w:rPr>
       </w:pPr>
-      <w:bookmarkStart w:id="2" w:name="_Toc90675319"/>
+      <w:bookmarkStart w:id="2" w:name="_Toc90741622"/>
       <w:r>
         <w:rPr>
           <w:rStyle w:val="Strong"/>
@@ -1402,7 +1873,7 @@
           <w:rStyle w:val="Strong"/>
         </w:rPr>
       </w:pPr>
-      <w:bookmarkStart w:id="3" w:name="_Toc90675320"/>
+      <w:bookmarkStart w:id="3" w:name="_Toc90741623"/>
       <w:r>
         <w:rPr>
           <w:rStyle w:val="Strong"/>
@@ -1421,6 +1892,7 @@
           <w:bCs w:val="0"/>
         </w:rPr>
       </w:pPr>
+      <w:bookmarkStart w:id="4" w:name="_Toc90741624"/>
       <w:r>
         <w:rPr>
           <w:rStyle w:val="Strong"/>
@@ -1429,17 +1901,34 @@
         </w:rPr>
         <w:t>Pronunciation &amp; Spelling</w:t>
       </w:r>
+      <w:bookmarkEnd w:id="4"/>
     </w:p>
     <w:p>
       <w:r>
         <w:tab/>
-        <w:t xml:space="preserve">As discussed in the previous section, Zdetl is a highly regularized language with consistent spelling, phonetics, and pronunciation. There are no silent letters and no “irregular” spellings, and all letters have one sound and symbol. </w:t>
+        <w:t xml:space="preserve">As discussed in the previous section, </w:t>
+      </w:r>
+      <w:proofErr w:type="spellStart"/>
+      <w:r>
+        <w:t>Zdetl</w:t>
+      </w:r>
+      <w:proofErr w:type="spellEnd"/>
+      <w:r>
+        <w:t xml:space="preserve"> is a highly regularized language with consistent spelling, phonetics, and pronunciation. There are no silent letters and no “irregular” spellings, and all letters have one sound and symbol. </w:t>
       </w:r>
     </w:p>
     <w:p>
       <w:r>
         <w:tab/>
-        <w:t xml:space="preserve">The phonemes (sounds) of Zdetl are differentiated and distinct, and generally follow predictable patterns. Multiple vowels rarely appear together, and syllables consist of Consonant-Vowel (CV), Vowel-Consonant (VC) or Consonant-Vowel-Consonant (CVC) groupings. </w:t>
+        <w:t xml:space="preserve">The phonemes (sounds) of </w:t>
+      </w:r>
+      <w:proofErr w:type="spellStart"/>
+      <w:r>
+        <w:t>Zdetl</w:t>
+      </w:r>
+      <w:proofErr w:type="spellEnd"/>
+      <w:r>
+        <w:t xml:space="preserve"> are differentiated and distinct, and generally follow predictable patterns. Multiple vowels rarely appear together, and syllables consist of Consonant-Vowel (CV), Vowel-Consonant (VC) or Consonant-Vowel-Consonant (CVC) groupings. </w:t>
       </w:r>
       <w:r>
         <w:t xml:space="preserve"> </w:t>
@@ -1457,10 +1946,26 @@
     <w:p>
       <w:r>
         <w:tab/>
-        <w:t xml:space="preserve">The Zdetl alphabet consists of </w:t>
-      </w:r>
-      <w:r>
-        <w:t>42 distinct phonemes; seven vowels and 35 consonants. Eight of the consonants are combinations of the “N” phoneme plus another letter sound; unlike the other letters these do not have their own glyph but are written as a glyph pair.</w:t>
+        <w:t xml:space="preserve">The </w:t>
+      </w:r>
+      <w:proofErr w:type="spellStart"/>
+      <w:r>
+        <w:t>Zdetl</w:t>
+      </w:r>
+      <w:proofErr w:type="spellEnd"/>
+      <w:r>
+        <w:t xml:space="preserve"> alphabet consists of </w:t>
+      </w:r>
+      <w:r>
+        <w:t xml:space="preserve">42 distinct </w:t>
+      </w:r>
+      <w:proofErr w:type="gramStart"/>
+      <w:r>
+        <w:t>phonemes;</w:t>
+      </w:r>
+      <w:proofErr w:type="gramEnd"/>
+      <w:r>
+        <w:t xml:space="preserve"> seven vowels and 35 consonants. Eight of the consonants are combinations of the “N” phoneme plus another letter sound; unlike the other letters these do not have their own glyph but are written as a glyph pair.</w:t>
       </w:r>
     </w:p>
     <w:p>
@@ -1495,33 +2000,63 @@
       <w:r>
         <w:t xml:space="preserve"> as in “lock” or “father”: </w:t>
       </w:r>
+      <w:proofErr w:type="spellStart"/>
       <w:r>
         <w:rPr>
           <w:i/>
           <w:iCs/>
         </w:rPr>
-        <w:t xml:space="preserve">atrint, </w:t>
+        <w:t>atrint</w:t>
+      </w:r>
+      <w:proofErr w:type="spellEnd"/>
+      <w:r>
+        <w:rPr>
+          <w:i/>
+          <w:iCs/>
+        </w:rPr>
+        <w:t xml:space="preserve">, </w:t>
       </w:r>
       <w:r>
         <w:rPr>
           <w:b/>
           <w:bCs/>
         </w:rPr>
-        <w:t>Ah-trint</w:t>
-      </w:r>
+        <w:t>Ah-</w:t>
+      </w:r>
+      <w:proofErr w:type="spellStart"/>
+      <w:proofErr w:type="gramStart"/>
+      <w:r>
+        <w:rPr>
+          <w:b/>
+          <w:bCs/>
+        </w:rPr>
+        <w:t>trint</w:t>
+      </w:r>
+      <w:proofErr w:type="spellEnd"/>
       <w:r>
         <w:t xml:space="preserve">; </w:t>
       </w:r>
       <w:r>
         <w:t xml:space="preserve"> </w:t>
       </w:r>
+      <w:proofErr w:type="spellStart"/>
       <w:r>
         <w:rPr>
           <w:i/>
           <w:iCs/>
         </w:rPr>
-        <w:t xml:space="preserve">driant, </w:t>
-      </w:r>
+        <w:t>driant</w:t>
+      </w:r>
+      <w:proofErr w:type="spellEnd"/>
+      <w:proofErr w:type="gramEnd"/>
+      <w:r>
+        <w:rPr>
+          <w:i/>
+          <w:iCs/>
+        </w:rPr>
+        <w:t xml:space="preserve">, </w:t>
+      </w:r>
+      <w:proofErr w:type="spellStart"/>
       <w:r>
         <w:rPr>
           <w:b/>
@@ -1529,6 +2064,7 @@
         </w:rPr>
         <w:t>dri-Ahnt</w:t>
       </w:r>
+      <w:proofErr w:type="spellEnd"/>
     </w:p>
     <w:p>
       <w:pPr>
@@ -1562,13 +2098,23 @@
       <w:r>
         <w:t xml:space="preserve">as in “get” or “let”: </w:t>
       </w:r>
+      <w:proofErr w:type="spellStart"/>
       <w:r>
         <w:rPr>
           <w:i/>
           <w:iCs/>
         </w:rPr>
-        <w:t xml:space="preserve">echtovr, </w:t>
-      </w:r>
+        <w:t>echtovr</w:t>
+      </w:r>
+      <w:proofErr w:type="spellEnd"/>
+      <w:r>
+        <w:rPr>
+          <w:i/>
+          <w:iCs/>
+        </w:rPr>
+        <w:t xml:space="preserve">, </w:t>
+      </w:r>
+      <w:proofErr w:type="spellStart"/>
       <w:r>
         <w:rPr>
           <w:b/>
@@ -1576,6 +2122,7 @@
         </w:rPr>
         <w:t>EHch-tovr</w:t>
       </w:r>
+      <w:proofErr w:type="spellEnd"/>
       <w:r>
         <w:rPr>
           <w:b/>
@@ -1583,27 +2130,52 @@
         </w:rPr>
         <w:t xml:space="preserve">; </w:t>
       </w:r>
+      <w:proofErr w:type="spellStart"/>
       <w:r>
         <w:rPr>
           <w:i/>
           <w:iCs/>
         </w:rPr>
-        <w:t xml:space="preserve">evadutrats, </w:t>
+        <w:t>evadutrats</w:t>
+      </w:r>
+      <w:proofErr w:type="spellEnd"/>
+      <w:r>
+        <w:rPr>
+          <w:i/>
+          <w:iCs/>
+        </w:rPr>
+        <w:t xml:space="preserve">, </w:t>
       </w:r>
       <w:r>
         <w:rPr>
           <w:b/>
           <w:bCs/>
         </w:rPr>
-        <w:t>EH-va-du-trats</w:t>
-      </w:r>
-    </w:p>
-    <w:p>
-      <w:pPr>
+        <w:t>EH-</w:t>
+      </w:r>
+      <w:proofErr w:type="spellStart"/>
+      <w:r>
         <w:rPr>
           <w:b/>
           <w:bCs/>
         </w:rPr>
+        <w:t>va</w:t>
+      </w:r>
+      <w:proofErr w:type="spellEnd"/>
+      <w:r>
+        <w:rPr>
+          <w:b/>
+          <w:bCs/>
+        </w:rPr>
+        <w:t>-du-trats</w:t>
+      </w:r>
+    </w:p>
+    <w:p>
+      <w:pPr>
+        <w:rPr>
+          <w:b/>
+          <w:bCs/>
+        </w:rPr>
       </w:pPr>
       <w:r>
         <w:tab/>
@@ -1624,27 +2196,55 @@
       <w:r>
         <w:t xml:space="preserve"> as in “kit”: </w:t>
       </w:r>
+      <w:proofErr w:type="spellStart"/>
       <w:r>
         <w:rPr>
           <w:i/>
           <w:iCs/>
         </w:rPr>
-        <w:t xml:space="preserve">ivr, </w:t>
-      </w:r>
+        <w:t>ivr</w:t>
+      </w:r>
+      <w:proofErr w:type="spellEnd"/>
+      <w:r>
+        <w:rPr>
+          <w:i/>
+          <w:iCs/>
+        </w:rPr>
+        <w:t xml:space="preserve">, </w:t>
+      </w:r>
+      <w:proofErr w:type="spellStart"/>
       <w:r>
         <w:rPr>
           <w:b/>
           <w:bCs/>
         </w:rPr>
-        <w:t xml:space="preserve">IHvr; </w:t>
-      </w:r>
+        <w:t>IHvr</w:t>
+      </w:r>
+      <w:proofErr w:type="spellEnd"/>
+      <w:r>
+        <w:rPr>
+          <w:b/>
+          <w:bCs/>
+        </w:rPr>
+        <w:t xml:space="preserve">; </w:t>
+      </w:r>
+      <w:proofErr w:type="spellStart"/>
       <w:r>
         <w:rPr>
           <w:i/>
           <w:iCs/>
         </w:rPr>
-        <w:t xml:space="preserve">izhtak, </w:t>
-      </w:r>
+        <w:t>izhtak</w:t>
+      </w:r>
+      <w:proofErr w:type="spellEnd"/>
+      <w:r>
+        <w:rPr>
+          <w:i/>
+          <w:iCs/>
+        </w:rPr>
+        <w:t xml:space="preserve">, </w:t>
+      </w:r>
+      <w:proofErr w:type="spellStart"/>
       <w:r>
         <w:rPr>
           <w:b/>
@@ -1652,6 +2252,7 @@
         </w:rPr>
         <w:t>IHzh-tak</w:t>
       </w:r>
+      <w:proofErr w:type="spellEnd"/>
     </w:p>
     <w:p>
       <w:pPr>
@@ -1689,27 +2290,55 @@
       <w:r>
         <w:t xml:space="preserve">nk”: </w:t>
       </w:r>
+      <w:proofErr w:type="spellStart"/>
       <w:r>
         <w:rPr>
           <w:i/>
           <w:iCs/>
         </w:rPr>
-        <w:t xml:space="preserve">iavchieql, </w:t>
-      </w:r>
+        <w:t>iavchieql</w:t>
+      </w:r>
+      <w:proofErr w:type="spellEnd"/>
+      <w:r>
+        <w:rPr>
+          <w:i/>
+          <w:iCs/>
+        </w:rPr>
+        <w:t xml:space="preserve">, </w:t>
+      </w:r>
+      <w:proofErr w:type="spellStart"/>
       <w:r>
         <w:rPr>
           <w:b/>
           <w:bCs/>
         </w:rPr>
-        <w:t xml:space="preserve">Yav-chiegl; </w:t>
-      </w:r>
+        <w:t>Yav-chiegl</w:t>
+      </w:r>
+      <w:proofErr w:type="spellEnd"/>
+      <w:r>
+        <w:rPr>
+          <w:b/>
+          <w:bCs/>
+        </w:rPr>
+        <w:t xml:space="preserve">; </w:t>
+      </w:r>
+      <w:proofErr w:type="spellStart"/>
       <w:r>
         <w:rPr>
           <w:i/>
           <w:iCs/>
         </w:rPr>
-        <w:t xml:space="preserve">iatepcha, </w:t>
-      </w:r>
+        <w:t>iatepcha</w:t>
+      </w:r>
+      <w:proofErr w:type="spellEnd"/>
+      <w:r>
+        <w:rPr>
+          <w:i/>
+          <w:iCs/>
+        </w:rPr>
+        <w:t xml:space="preserve">, </w:t>
+      </w:r>
+      <w:proofErr w:type="spellStart"/>
       <w:r>
         <w:rPr>
           <w:b/>
@@ -1717,12 +2346,29 @@
         </w:rPr>
         <w:t>Ya</w:t>
       </w:r>
+      <w:proofErr w:type="spellEnd"/>
       <w:r>
         <w:rPr>
           <w:b/>
           <w:bCs/>
         </w:rPr>
-        <w:t>-tep-cha</w:t>
+        <w:t>-</w:t>
+      </w:r>
+      <w:proofErr w:type="spellStart"/>
+      <w:r>
+        <w:rPr>
+          <w:b/>
+          <w:bCs/>
+        </w:rPr>
+        <w:t>tep</w:t>
+      </w:r>
+      <w:proofErr w:type="spellEnd"/>
+      <w:r>
+        <w:rPr>
+          <w:b/>
+          <w:bCs/>
+        </w:rPr>
+        <w:t>-cha</w:t>
       </w:r>
     </w:p>
     <w:p>
@@ -1761,20 +2407,38 @@
       <w:r>
         <w:t xml:space="preserve">r”: </w:t>
       </w:r>
+      <w:proofErr w:type="spellStart"/>
       <w:r>
         <w:rPr>
           <w:i/>
           <w:iCs/>
         </w:rPr>
-        <w:t xml:space="preserve">iebr, </w:t>
+        <w:t>iebr</w:t>
+      </w:r>
+      <w:proofErr w:type="spellEnd"/>
+      <w:r>
+        <w:rPr>
+          <w:i/>
+          <w:iCs/>
+        </w:rPr>
+        <w:t xml:space="preserve">, </w:t>
       </w:r>
       <w:r>
         <w:rPr>
           <w:b/>
           <w:bCs/>
         </w:rPr>
-        <w:t>Ye-br</w:t>
-      </w:r>
+        <w:t>Ye-</w:t>
+      </w:r>
+      <w:proofErr w:type="spellStart"/>
+      <w:r>
+        <w:rPr>
+          <w:b/>
+          <w:bCs/>
+        </w:rPr>
+        <w:t>br</w:t>
+      </w:r>
+      <w:proofErr w:type="spellEnd"/>
     </w:p>
     <w:p>
       <w:pPr>
@@ -1808,33 +2472,76 @@
       <w:r>
         <w:t xml:space="preserve"> as in “go”: </w:t>
       </w:r>
+      <w:proofErr w:type="spellStart"/>
       <w:r>
         <w:rPr>
           <w:i/>
           <w:iCs/>
         </w:rPr>
-        <w:t xml:space="preserve">ibro, </w:t>
-      </w:r>
+        <w:t>ibro</w:t>
+      </w:r>
+      <w:proofErr w:type="spellEnd"/>
+      <w:r>
+        <w:rPr>
+          <w:i/>
+          <w:iCs/>
+        </w:rPr>
+        <w:t xml:space="preserve">, </w:t>
+      </w:r>
+      <w:proofErr w:type="spellStart"/>
       <w:r>
         <w:rPr>
           <w:b/>
           <w:bCs/>
         </w:rPr>
-        <w:t xml:space="preserve">i-brO; </w:t>
-      </w:r>
+        <w:t>i-brO</w:t>
+      </w:r>
+      <w:proofErr w:type="spellEnd"/>
+      <w:r>
+        <w:rPr>
+          <w:b/>
+          <w:bCs/>
+        </w:rPr>
+        <w:t xml:space="preserve">; </w:t>
+      </w:r>
+      <w:proofErr w:type="spellStart"/>
       <w:r>
         <w:rPr>
           <w:i/>
           <w:iCs/>
         </w:rPr>
-        <w:t xml:space="preserve">otre’, </w:t>
+        <w:t>otre</w:t>
+      </w:r>
+      <w:proofErr w:type="spellEnd"/>
+      <w:r>
+        <w:rPr>
+          <w:i/>
+          <w:iCs/>
+        </w:rPr>
+        <w:t xml:space="preserve">’, </w:t>
       </w:r>
       <w:r>
         <w:rPr>
           <w:b/>
           <w:bCs/>
         </w:rPr>
-        <w:t>O-tre’</w:t>
+        <w:t>O-</w:t>
+      </w:r>
+      <w:proofErr w:type="spellStart"/>
+      <w:r>
+        <w:rPr>
+          <w:b/>
+          <w:bCs/>
+        </w:rPr>
+        <w:t>tre</w:t>
+      </w:r>
+      <w:proofErr w:type="spellEnd"/>
+      <w:r>
+        <w:rPr>
+          <w:b/>
+          <w:bCs/>
+        </w:rPr>
+        <w:t>’</w:t>
       </w:r>
     </w:p>
     <w:p>
@@ -1851,7 +2558,7 @@
           <w:b/>
           <w:bCs/>
         </w:rPr>
-        <w:t>R</w:t>
+        <w:t>Ř</w:t>
       </w:r>
       <w:r>
         <w:rPr>
@@ -1861,7 +2568,15 @@
         <w:t xml:space="preserve">R </w:t>
       </w:r>
       <w:r>
-        <w:t>is a trilled “r” sound similar to the Polish “Przemsyl”</w:t>
+        <w:t>is a trilled “r” sound similar to the Polish “</w:t>
+      </w:r>
+      <w:proofErr w:type="spellStart"/>
+      <w:r>
+        <w:t>Przemsyl</w:t>
+      </w:r>
+      <w:proofErr w:type="spellEnd"/>
+      <w:r>
+        <w:t>”</w:t>
       </w:r>
     </w:p>
     <w:p>
@@ -1873,7 +2588,31 @@
     <w:p>
       <w:r>
         <w:tab/>
-        <w:t>They are pronounced similar to the Anglic phoneme and combinations, with the exception of Q, which is a softer “K” sound similar to a combination of “K” and the anglic “G” sound. The closest Terran approximation is the Arabic “Q”. The last consonant on the list is a glottal stop or sudden vocal pause.</w:t>
+        <w:t xml:space="preserve">They are pronounced </w:t>
+      </w:r>
+      <w:proofErr w:type="gramStart"/>
+      <w:r>
+        <w:t>similar to</w:t>
+      </w:r>
+      <w:proofErr w:type="gramEnd"/>
+      <w:r>
+        <w:t xml:space="preserve"> the </w:t>
+      </w:r>
+      <w:proofErr w:type="spellStart"/>
+      <w:r>
+        <w:t>Anglic</w:t>
+      </w:r>
+      <w:proofErr w:type="spellEnd"/>
+      <w:r>
+        <w:t xml:space="preserve"> phoneme and combinations, with the exception of Q, which is a softer “K” sound similar to a combination of “K” and the </w:t>
+      </w:r>
+      <w:proofErr w:type="spellStart"/>
+      <w:r>
+        <w:t>anglic</w:t>
+      </w:r>
+      <w:proofErr w:type="spellEnd"/>
+      <w:r>
+        <w:t xml:space="preserve"> “G” sound. The closest Terran approximation is the Arabic “Q”. The last consonant on the list is a glottal stop or sudden vocal pause.</w:t>
       </w:r>
     </w:p>
     <w:sectPr>
@@ -2004,35 +2743,79 @@
         <w:t xml:space="preserve"> </w:t>
       </w:r>
       <w:hyperlink r:id="rId1" w:history="1">
+        <w:proofErr w:type="spellStart"/>
         <w:r>
           <w:rPr>
             <w:rStyle w:val="Hyperlink"/>
           </w:rPr>
-          <w:t>Zdetl (language) - Traveller (travellerrpg.com)</w:t>
+          <w:t>Zdetl</w:t>
         </w:r>
-      </w:hyperlink>
-    </w:p>
-  </w:footnote>
-  <w:footnote w:id="2">
-    <w:p>
-      <w:pPr>
-        <w:pStyle w:val="FootnoteText"/>
-      </w:pPr>
-      <w:r>
-        <w:rPr>
-          <w:rStyle w:val="FootnoteReference"/>
-        </w:rPr>
-        <w:footnoteRef/>
-      </w:r>
-      <w:r>
-        <w:t xml:space="preserve"> </w:t>
-      </w:r>
-      <w:hyperlink r:id="rId2" w:history="1">
+        <w:proofErr w:type="spellEnd"/>
         <w:r>
           <w:rPr>
             <w:rStyle w:val="Hyperlink"/>
           </w:rPr>
-          <w:t>Zdetl (language) - Traveller (travellerrpg.com)</w:t>
+          <w:t xml:space="preserve"> (language) - </w:t>
+        </w:r>
+        <w:proofErr w:type="spellStart"/>
+        <w:r>
+          <w:rPr>
+            <w:rStyle w:val="Hyperlink"/>
+          </w:rPr>
+          <w:t>Traveller</w:t>
+        </w:r>
+        <w:proofErr w:type="spellEnd"/>
+        <w:r>
+          <w:rPr>
+            <w:rStyle w:val="Hyperlink"/>
+          </w:rPr>
+          <w:t xml:space="preserve"> (travellerrpg.com)</w:t>
+        </w:r>
+      </w:hyperlink>
+    </w:p>
+  </w:footnote>
+  <w:footnote w:id="2">
+    <w:p>
+      <w:pPr>
+        <w:pStyle w:val="FootnoteText"/>
+      </w:pPr>
+      <w:r>
+        <w:rPr>
+          <w:rStyle w:val="FootnoteReference"/>
+        </w:rPr>
+        <w:footnoteRef/>
+      </w:r>
+      <w:r>
+        <w:t xml:space="preserve"> </w:t>
+      </w:r>
+      <w:hyperlink r:id="rId2" w:history="1">
+        <w:proofErr w:type="spellStart"/>
+        <w:r>
+          <w:rPr>
+            <w:rStyle w:val="Hyperlink"/>
+          </w:rPr>
+          <w:t>Zdetl</w:t>
+        </w:r>
+        <w:proofErr w:type="spellEnd"/>
+        <w:r>
+          <w:rPr>
+            <w:rStyle w:val="Hyperlink"/>
+          </w:rPr>
+          <w:t xml:space="preserve"> (language) - </w:t>
+        </w:r>
+        <w:proofErr w:type="spellStart"/>
+        <w:r>
+          <w:rPr>
+            <w:rStyle w:val="Hyperlink"/>
+          </w:rPr>
+          <w:t>Traveller</w:t>
+        </w:r>
+        <w:proofErr w:type="spellEnd"/>
+        <w:r>
+          <w:rPr>
+            <w:rStyle w:val="Hyperlink"/>
+          </w:rPr>
+          <w:t xml:space="preserve"> (travellerrpg.com)</w:t>
         </w:r>
       </w:hyperlink>
       <w:r>
@@ -2127,11 +2910,33 @@
         <w:t xml:space="preserve"> </w:t>
       </w:r>
       <w:hyperlink r:id="rId6" w:history="1">
+        <w:proofErr w:type="spellStart"/>
         <w:r>
           <w:rPr>
             <w:rStyle w:val="Hyperlink"/>
           </w:rPr>
-          <w:t>Zdetl (language) - Traveller (travellerrpg.com)</w:t>
+          <w:t>Zdetl</w:t>
+        </w:r>
+        <w:proofErr w:type="spellEnd"/>
+        <w:r>
+          <w:rPr>
+            <w:rStyle w:val="Hyperlink"/>
+          </w:rPr>
+          <w:t xml:space="preserve"> (language) - </w:t>
+        </w:r>
+        <w:proofErr w:type="spellStart"/>
+        <w:r>
+          <w:rPr>
+            <w:rStyle w:val="Hyperlink"/>
+          </w:rPr>
+          <w:t>Traveller</w:t>
+        </w:r>
+        <w:proofErr w:type="spellEnd"/>
+        <w:r>
+          <w:rPr>
+            <w:rStyle w:val="Hyperlink"/>
+          </w:rPr>
+          <w:t xml:space="preserve"> (travellerrpg.com)</w:t>
         </w:r>
       </w:hyperlink>
       <w:r>

</xml_diff>

<commit_message>
TY Esperanto, updates to TYZ
</commit_message>
<xml_diff>
--- a/Teach Yourself Zdetl.docx
+++ b/Teach Yourself Zdetl.docx
@@ -1019,15 +1019,7 @@
       </w:r>
       <w:proofErr w:type="spellEnd"/>
       <w:r>
-        <w:t xml:space="preserve"> found themselves bereft of their </w:t>
-      </w:r>
-      <w:proofErr w:type="gramStart"/>
-      <w:r>
-        <w:t>Ancient</w:t>
-      </w:r>
-      <w:proofErr w:type="gramEnd"/>
-      <w:r>
-        <w:t xml:space="preserve"> masters for the first time. Over the millennia, </w:t>
+        <w:t xml:space="preserve"> found themselves bereft of their Ancient masters for the first time. Over the millennia, </w:t>
       </w:r>
       <w:proofErr w:type="spellStart"/>
       <w:r>
@@ -1269,25 +1261,7 @@
           <w:b w:val="0"/>
           <w:bCs w:val="0"/>
         </w:rPr>
-        <w:t xml:space="preserve">have been standardized and are phonetic in nature. Each of the major phonemes has a single symbol associated with it, and each letter has one sound. There are no “silent” letters; if a phoneme is </w:t>
-      </w:r>
-      <w:proofErr w:type="gramStart"/>
-      <w:r>
-        <w:rPr>
-          <w:rStyle w:val="Strong"/>
-          <w:b w:val="0"/>
-          <w:bCs w:val="0"/>
-        </w:rPr>
-        <w:t>unvoiced</w:t>
-      </w:r>
-      <w:proofErr w:type="gramEnd"/>
-      <w:r>
-        <w:rPr>
-          <w:rStyle w:val="Strong"/>
-          <w:b w:val="0"/>
-          <w:bCs w:val="0"/>
-        </w:rPr>
-        <w:t xml:space="preserve"> it is not written.</w:t>
+        <w:t>have been standardized and are phonetic in nature. Each of the major phonemes has a single symbol associated with it, and each letter has one sound. There are no “silent” letters; if a phoneme is unvoiced it is not written.</w:t>
       </w:r>
     </w:p>
     <w:p>
@@ -1431,25 +1405,7 @@
           <w:b w:val="0"/>
           <w:bCs w:val="0"/>
         </w:rPr>
-        <w:t xml:space="preserve"> uses many </w:t>
-      </w:r>
-      <w:proofErr w:type="gramStart"/>
-      <w:r>
-        <w:rPr>
-          <w:rStyle w:val="Strong"/>
-          <w:b w:val="0"/>
-          <w:bCs w:val="0"/>
-        </w:rPr>
-        <w:t>compound</w:t>
-      </w:r>
-      <w:proofErr w:type="gramEnd"/>
-      <w:r>
-        <w:rPr>
-          <w:rStyle w:val="Strong"/>
-          <w:b w:val="0"/>
-          <w:bCs w:val="0"/>
-        </w:rPr>
-        <w:t xml:space="preserve"> word forms. Most commonly these are nouns modifying nouns; as in </w:t>
+        <w:t xml:space="preserve"> uses many compound word forms. Most commonly these are nouns modifying nouns; as in </w:t>
       </w:r>
       <w:proofErr w:type="spellStart"/>
       <w:r>
@@ -1957,15 +1913,7 @@
         <w:t xml:space="preserve"> alphabet consists of </w:t>
       </w:r>
       <w:r>
-        <w:t xml:space="preserve">42 distinct </w:t>
-      </w:r>
-      <w:proofErr w:type="gramStart"/>
-      <w:r>
-        <w:t>phonemes;</w:t>
-      </w:r>
-      <w:proofErr w:type="gramEnd"/>
-      <w:r>
-        <w:t xml:space="preserve"> seven vowels and 35 consonants. Eight of the consonants are combinations of the “N” phoneme plus another letter sound; unlike the other letters these do not have their own glyph but are written as a glyph pair.</w:t>
+        <w:t>42 distinct phonemes; seven vowels and 35 consonants. Eight of the consonants are combinations of the “N” phoneme plus another letter sound; unlike the other letters these do not have their own glyph but are written as a glyph pair.</w:t>
       </w:r>
     </w:p>
     <w:p>
@@ -2024,7 +1972,6 @@
         <w:t>Ah-</w:t>
       </w:r>
       <w:proofErr w:type="spellStart"/>
-      <w:proofErr w:type="gramStart"/>
       <w:r>
         <w:rPr>
           <w:b/>
@@ -2048,7 +1995,6 @@
         <w:t>driant</w:t>
       </w:r>
       <w:proofErr w:type="spellEnd"/>
-      <w:proofErr w:type="gramEnd"/>
       <w:r>
         <w:rPr>
           <w:i/>
@@ -2588,15 +2534,7 @@
     <w:p>
       <w:r>
         <w:tab/>
-        <w:t xml:space="preserve">They are pronounced </w:t>
-      </w:r>
-      <w:proofErr w:type="gramStart"/>
-      <w:r>
-        <w:t>similar to</w:t>
-      </w:r>
-      <w:proofErr w:type="gramEnd"/>
-      <w:r>
-        <w:t xml:space="preserve"> the </w:t>
+        <w:t xml:space="preserve">They are pronounced similar to the </w:t>
       </w:r>
       <w:proofErr w:type="spellStart"/>
       <w:r>
@@ -2613,6 +2551,656 @@
       <w:proofErr w:type="spellEnd"/>
       <w:r>
         <w:t xml:space="preserve"> “G” sound. The closest Terran approximation is the Arabic “Q”. The last consonant on the list is a glottal stop or sudden vocal pause.</w:t>
+      </w:r>
+      <w:r>
+        <w:t xml:space="preserve"> There are no alternate or secondary pronunciations of any letters, as is commonly seen in Terran </w:t>
+      </w:r>
+      <w:proofErr w:type="spellStart"/>
+      <w:r>
+        <w:t>Anglic</w:t>
+      </w:r>
+      <w:proofErr w:type="spellEnd"/>
+      <w:r>
+        <w:t>.</w:t>
+      </w:r>
+    </w:p>
+    <w:p>
+      <w:r>
+        <w:tab/>
+        <w:t>Pronunciation of the consonant forms is as follows:</w:t>
+      </w:r>
+    </w:p>
+    <w:p>
+      <w:pPr>
+        <w:ind w:left="720"/>
+        <w:rPr>
+          <w:i/>
+          <w:iCs/>
+        </w:rPr>
+      </w:pPr>
+      <w:r>
+        <w:rPr>
+          <w:i/>
+          <w:iCs/>
+        </w:rPr>
+        <w:t xml:space="preserve">B </w:t>
+      </w:r>
+      <w:r>
+        <w:t xml:space="preserve">as in </w:t>
+      </w:r>
+      <w:proofErr w:type="spellStart"/>
+      <w:r>
+        <w:t>Anglic</w:t>
+      </w:r>
+      <w:proofErr w:type="spellEnd"/>
+      <w:r>
+        <w:t xml:space="preserve"> “boy”: </w:t>
+      </w:r>
+      <w:proofErr w:type="spellStart"/>
+      <w:r>
+        <w:rPr>
+          <w:i/>
+          <w:iCs/>
+        </w:rPr>
+        <w:t>baz</w:t>
+      </w:r>
+      <w:proofErr w:type="spellEnd"/>
+      <w:r>
+        <w:rPr>
+          <w:i/>
+          <w:iCs/>
+        </w:rPr>
+        <w:t xml:space="preserve">, </w:t>
+      </w:r>
+      <w:r>
+        <w:rPr>
+          <w:b/>
+          <w:bCs/>
+        </w:rPr>
+        <w:t>Baz</w:t>
+      </w:r>
+    </w:p>
+    <w:p>
+      <w:pPr>
+        <w:ind w:left="720"/>
+        <w:rPr>
+          <w:b/>
+          <w:bCs/>
+        </w:rPr>
+      </w:pPr>
+      <w:r>
+        <w:rPr>
+          <w:i/>
+          <w:iCs/>
+        </w:rPr>
+        <w:t xml:space="preserve">BL </w:t>
+      </w:r>
+      <w:r>
+        <w:t xml:space="preserve">as in “blue”: </w:t>
+      </w:r>
+      <w:proofErr w:type="spellStart"/>
+      <w:r>
+        <w:rPr>
+          <w:i/>
+          <w:iCs/>
+        </w:rPr>
+        <w:t>achabl</w:t>
+      </w:r>
+      <w:proofErr w:type="spellEnd"/>
+      <w:r>
+        <w:rPr>
+          <w:i/>
+          <w:iCs/>
+        </w:rPr>
+        <w:t xml:space="preserve">, </w:t>
+      </w:r>
+      <w:r>
+        <w:rPr>
+          <w:b/>
+          <w:bCs/>
+        </w:rPr>
+        <w:t>a-</w:t>
+      </w:r>
+      <w:proofErr w:type="spellStart"/>
+      <w:r>
+        <w:rPr>
+          <w:b/>
+          <w:bCs/>
+        </w:rPr>
+        <w:t>chaBL</w:t>
+      </w:r>
+      <w:proofErr w:type="spellEnd"/>
+    </w:p>
+    <w:p>
+      <w:pPr>
+        <w:ind w:left="720"/>
+        <w:rPr>
+          <w:b/>
+          <w:bCs/>
+        </w:rPr>
+      </w:pPr>
+      <w:r>
+        <w:rPr>
+          <w:i/>
+          <w:iCs/>
+        </w:rPr>
+        <w:t xml:space="preserve">BR </w:t>
+      </w:r>
+      <w:r>
+        <w:t xml:space="preserve">as in “brood”: </w:t>
+      </w:r>
+      <w:proofErr w:type="spellStart"/>
+      <w:r>
+        <w:rPr>
+          <w:i/>
+          <w:iCs/>
+        </w:rPr>
+        <w:t>dlabre</w:t>
+      </w:r>
+      <w:proofErr w:type="spellEnd"/>
+      <w:r>
+        <w:rPr>
+          <w:i/>
+          <w:iCs/>
+        </w:rPr>
+        <w:t>’</w:t>
+      </w:r>
+      <w:r>
+        <w:rPr>
+          <w:i/>
+          <w:iCs/>
+        </w:rPr>
+        <w:t xml:space="preserve">; </w:t>
+      </w:r>
+      <w:proofErr w:type="spellStart"/>
+      <w:r>
+        <w:rPr>
+          <w:b/>
+          <w:bCs/>
+        </w:rPr>
+        <w:t>dla-BRe</w:t>
+      </w:r>
+      <w:proofErr w:type="spellEnd"/>
+      <w:r>
+        <w:rPr>
+          <w:b/>
+          <w:bCs/>
+        </w:rPr>
+        <w:t>’</w:t>
+      </w:r>
+    </w:p>
+    <w:p>
+      <w:pPr>
+        <w:ind w:left="720"/>
+        <w:rPr>
+          <w:b/>
+          <w:bCs/>
+        </w:rPr>
+      </w:pPr>
+      <w:r>
+        <w:rPr>
+          <w:i/>
+          <w:iCs/>
+        </w:rPr>
+        <w:t xml:space="preserve">CH </w:t>
+      </w:r>
+      <w:r>
+        <w:t xml:space="preserve">as in “child”: </w:t>
+      </w:r>
+      <w:proofErr w:type="spellStart"/>
+      <w:r>
+        <w:rPr>
+          <w:i/>
+          <w:iCs/>
+        </w:rPr>
+        <w:t>echtovr</w:t>
+      </w:r>
+      <w:proofErr w:type="spellEnd"/>
+      <w:r>
+        <w:rPr>
+          <w:i/>
+          <w:iCs/>
+        </w:rPr>
+        <w:t xml:space="preserve">; </w:t>
+      </w:r>
+      <w:proofErr w:type="spellStart"/>
+      <w:r>
+        <w:rPr>
+          <w:b/>
+          <w:bCs/>
+        </w:rPr>
+        <w:t>eCH-tovr</w:t>
+      </w:r>
+      <w:proofErr w:type="spellEnd"/>
+    </w:p>
+    <w:p>
+      <w:pPr>
+        <w:ind w:left="720"/>
+      </w:pPr>
+      <w:r>
+        <w:rPr>
+          <w:i/>
+          <w:iCs/>
+        </w:rPr>
+        <w:lastRenderedPageBreak/>
+        <w:t xml:space="preserve">D </w:t>
+      </w:r>
+      <w:r>
+        <w:t xml:space="preserve">as in “dog”: </w:t>
+      </w:r>
+    </w:p>
+    <w:p>
+      <w:pPr>
+        <w:ind w:left="720"/>
+      </w:pPr>
+      <w:r>
+        <w:rPr>
+          <w:i/>
+          <w:iCs/>
+        </w:rPr>
+        <w:t>DL</w:t>
+      </w:r>
+      <w:r>
+        <w:t xml:space="preserve"> as in “paddle”: </w:t>
+      </w:r>
+    </w:p>
+    <w:p>
+      <w:pPr>
+        <w:ind w:left="720"/>
+      </w:pPr>
+      <w:r>
+        <w:rPr>
+          <w:i/>
+          <w:iCs/>
+        </w:rPr>
+        <w:t xml:space="preserve">DR </w:t>
+      </w:r>
+      <w:r>
+        <w:t xml:space="preserve">as in “dry”: </w:t>
+      </w:r>
+    </w:p>
+    <w:p>
+      <w:pPr>
+        <w:ind w:left="720"/>
+      </w:pPr>
+      <w:r>
+        <w:rPr>
+          <w:i/>
+          <w:iCs/>
+        </w:rPr>
+        <w:t xml:space="preserve">F </w:t>
+      </w:r>
+      <w:r>
+        <w:t xml:space="preserve">as in “far”: </w:t>
+      </w:r>
+    </w:p>
+    <w:p>
+      <w:pPr>
+        <w:ind w:left="720"/>
+      </w:pPr>
+      <w:r>
+        <w:rPr>
+          <w:i/>
+          <w:iCs/>
+        </w:rPr>
+        <w:t xml:space="preserve">FL </w:t>
+      </w:r>
+      <w:r>
+        <w:t xml:space="preserve">as in “fly”: </w:t>
+      </w:r>
+    </w:p>
+    <w:p>
+      <w:pPr>
+        <w:ind w:left="720"/>
+      </w:pPr>
+      <w:r>
+        <w:rPr>
+          <w:i/>
+          <w:iCs/>
+        </w:rPr>
+        <w:t xml:space="preserve">FR </w:t>
+      </w:r>
+      <w:r>
+        <w:t xml:space="preserve">as in “free”: </w:t>
+      </w:r>
+    </w:p>
+    <w:p>
+      <w:pPr>
+        <w:ind w:left="720"/>
+      </w:pPr>
+      <w:r>
+        <w:rPr>
+          <w:i/>
+          <w:iCs/>
+        </w:rPr>
+        <w:t>J</w:t>
+      </w:r>
+      <w:r>
+        <w:t xml:space="preserve"> as in “jump”:</w:t>
+      </w:r>
+    </w:p>
+    <w:p>
+      <w:pPr>
+        <w:ind w:left="720"/>
+      </w:pPr>
+      <w:r>
+        <w:rPr>
+          <w:i/>
+          <w:iCs/>
+        </w:rPr>
+        <w:t>K</w:t>
+      </w:r>
+      <w:r>
+        <w:t xml:space="preserve"> as in “kite”:</w:t>
+      </w:r>
+    </w:p>
+    <w:p>
+      <w:pPr>
+        <w:ind w:left="720"/>
+      </w:pPr>
+      <w:r>
+        <w:rPr>
+          <w:i/>
+          <w:iCs/>
+        </w:rPr>
+        <w:t xml:space="preserve">KL </w:t>
+      </w:r>
+      <w:r>
+        <w:t>as in “cling” or wrinkle”</w:t>
+      </w:r>
+      <w:r>
+        <w:t xml:space="preserve">: </w:t>
+      </w:r>
+    </w:p>
+    <w:p>
+      <w:pPr>
+        <w:ind w:left="720"/>
+      </w:pPr>
+      <w:r>
+        <w:rPr>
+          <w:i/>
+          <w:iCs/>
+        </w:rPr>
+        <w:t>KR</w:t>
+      </w:r>
+      <w:r>
+        <w:t xml:space="preserve"> as in “cry” or “cracker”: </w:t>
+      </w:r>
+    </w:p>
+    <w:p>
+      <w:pPr>
+        <w:ind w:left="720"/>
+      </w:pPr>
+      <w:r>
+        <w:rPr>
+          <w:i/>
+          <w:iCs/>
+        </w:rPr>
+        <w:t>L</w:t>
+      </w:r>
+      <w:r>
+        <w:t xml:space="preserve"> as in “long”: </w:t>
+      </w:r>
+    </w:p>
+    <w:p>
+      <w:pPr>
+        <w:ind w:left="720"/>
+      </w:pPr>
+      <w:r>
+        <w:rPr>
+          <w:i/>
+          <w:iCs/>
+        </w:rPr>
+        <w:t xml:space="preserve">M </w:t>
+      </w:r>
+      <w:r>
+        <w:t>as in “many”:</w:t>
+      </w:r>
+    </w:p>
+    <w:p>
+      <w:pPr>
+        <w:ind w:left="720"/>
+      </w:pPr>
+      <w:r>
+        <w:rPr>
+          <w:i/>
+          <w:iCs/>
+        </w:rPr>
+        <w:t>N</w:t>
+      </w:r>
+      <w:r>
+        <w:t xml:space="preserve"> as in “never”:</w:t>
+      </w:r>
+    </w:p>
+    <w:p>
+      <w:pPr>
+        <w:ind w:left="720"/>
+      </w:pPr>
+      <w:r>
+        <w:rPr>
+          <w:i/>
+          <w:iCs/>
+        </w:rPr>
+        <w:t>NCH</w:t>
+      </w:r>
+      <w:r>
+        <w:t xml:space="preserve"> as in “crunch”: </w:t>
+      </w:r>
+    </w:p>
+    <w:p>
+      <w:pPr>
+        <w:ind w:left="720"/>
+      </w:pPr>
+      <w:r>
+        <w:rPr>
+          <w:i/>
+          <w:iCs/>
+        </w:rPr>
+        <w:t xml:space="preserve">NJ </w:t>
+      </w:r>
+      <w:r>
+        <w:t xml:space="preserve">as in “banjo”: </w:t>
+      </w:r>
+    </w:p>
+    <w:p>
+      <w:pPr>
+        <w:ind w:left="720"/>
+      </w:pPr>
+      <w:r>
+        <w:rPr>
+          <w:i/>
+          <w:iCs/>
+        </w:rPr>
+        <w:t xml:space="preserve">NS </w:t>
+      </w:r>
+      <w:r>
+        <w:t>as in “dan</w:t>
+      </w:r>
+      <w:r>
+        <w:t>s macabre”:</w:t>
+      </w:r>
+    </w:p>
+    <w:p>
+      <w:pPr>
+        <w:ind w:left="720"/>
+      </w:pPr>
+      <w:r>
+        <w:rPr>
+          <w:i/>
+          <w:iCs/>
+        </w:rPr>
+        <w:t>NSH</w:t>
+      </w:r>
+      <w:r>
+        <w:t xml:space="preserve"> as in “</w:t>
+      </w:r>
+    </w:p>
+    <w:p>
+      <w:pPr>
+        <w:ind w:left="720"/>
+      </w:pPr>
+      <w:r>
+        <w:rPr>
+          <w:i/>
+          <w:iCs/>
+        </w:rPr>
+        <w:t xml:space="preserve">NT </w:t>
+      </w:r>
+      <w:r>
+        <w:t xml:space="preserve">as in “cant”: </w:t>
+      </w:r>
+    </w:p>
+    <w:p>
+      <w:pPr>
+        <w:ind w:left="720"/>
+      </w:pPr>
+      <w:r>
+        <w:rPr>
+          <w:i/>
+          <w:iCs/>
+        </w:rPr>
+        <w:t xml:space="preserve">NTS </w:t>
+      </w:r>
+      <w:r>
+        <w:t xml:space="preserve">as in “pants”: </w:t>
+      </w:r>
+    </w:p>
+    <w:p>
+      <w:pPr>
+        <w:ind w:left="720"/>
+      </w:pPr>
+      <w:r>
+        <w:rPr>
+          <w:i/>
+          <w:iCs/>
+        </w:rPr>
+        <w:t xml:space="preserve">NZ </w:t>
+      </w:r>
+      <w:r>
+        <w:t xml:space="preserve">as in “cans”: </w:t>
+      </w:r>
+    </w:p>
+    <w:p>
+      <w:pPr>
+        <w:ind w:left="720"/>
+      </w:pPr>
+      <w:r>
+        <w:rPr>
+          <w:i/>
+          <w:iCs/>
+        </w:rPr>
+        <w:t xml:space="preserve">NZH </w:t>
+      </w:r>
+      <w:r>
+        <w:t xml:space="preserve">as in “binge”: </w:t>
+      </w:r>
+    </w:p>
+    <w:p>
+      <w:pPr>
+        <w:ind w:left="720"/>
+      </w:pPr>
+      <w:r>
+        <w:rPr>
+          <w:i/>
+          <w:iCs/>
+        </w:rPr>
+        <w:t xml:space="preserve">P </w:t>
+      </w:r>
+      <w:r>
+        <w:t>as in “</w:t>
+      </w:r>
+      <w:r>
+        <w:t>cap”:</w:t>
+      </w:r>
+    </w:p>
+    <w:p>
+      <w:pPr>
+        <w:ind w:left="720"/>
+      </w:pPr>
+      <w:r>
+        <w:rPr>
+          <w:i/>
+          <w:iCs/>
+        </w:rPr>
+        <w:t xml:space="preserve">PL </w:t>
+      </w:r>
+      <w:r>
+        <w:t xml:space="preserve">as in “play”: </w:t>
+      </w:r>
+    </w:p>
+    <w:p>
+      <w:pPr>
+        <w:ind w:left="720"/>
+      </w:pPr>
+      <w:r>
+        <w:rPr>
+          <w:i/>
+          <w:iCs/>
+        </w:rPr>
+        <w:t xml:space="preserve">PR </w:t>
+      </w:r>
+      <w:r>
+        <w:t xml:space="preserve">as in “pray”: </w:t>
+      </w:r>
+    </w:p>
+    <w:p>
+      <w:pPr>
+        <w:ind w:left="720"/>
+      </w:pPr>
+      <w:r>
+        <w:rPr>
+          <w:i/>
+          <w:iCs/>
+        </w:rPr>
+        <w:t xml:space="preserve">Q </w:t>
+      </w:r>
+      <w:r>
+        <w:t xml:space="preserve">is similar to the Terran Arabic Q, which is a glottal hard “G” as in “Qatar”: </w:t>
+      </w:r>
+    </w:p>
+    <w:p>
+      <w:r>
+        <w:tab/>
+        <w:t xml:space="preserve">Students of </w:t>
+      </w:r>
+      <w:proofErr w:type="spellStart"/>
+      <w:r>
+        <w:t>Zdetl</w:t>
+      </w:r>
+      <w:proofErr w:type="spellEnd"/>
+      <w:r>
+        <w:t xml:space="preserve"> will note that many of the consonants </w:t>
+      </w:r>
+      <w:r>
+        <w:t xml:space="preserve">and vowels combine to form </w:t>
+      </w:r>
+      <w:r>
+        <w:rPr>
+          <w:i/>
+          <w:iCs/>
+        </w:rPr>
+        <w:t xml:space="preserve">diphthongs </w:t>
+      </w:r>
+      <w:r>
+        <w:t xml:space="preserve"> and </w:t>
+      </w:r>
+      <w:r>
+        <w:rPr>
+          <w:i/>
+          <w:iCs/>
+        </w:rPr>
+        <w:t>triphthongs</w:t>
+      </w:r>
+      <w:r>
+        <w:t xml:space="preserve">, and many consonants combine with ‘R’ and ‘L’ sounds as a single letter. This can sometimes cause confusion for students when it comes to written </w:t>
+      </w:r>
+      <w:proofErr w:type="spellStart"/>
+      <w:r>
+        <w:t>Zdetl</w:t>
+      </w:r>
+      <w:proofErr w:type="spellEnd"/>
+      <w:r>
+        <w:t xml:space="preserve">. </w:t>
       </w:r>
     </w:p>
     <w:sectPr>
@@ -3601,7 +4189,6 @@
   <w:style w:type="character" w:default="1" w:styleId="DefaultParagraphFont">
     <w:name w:val="Default Paragraph Font"/>
     <w:uiPriority w:val="1"/>
-    <w:semiHidden/>
     <w:unhideWhenUsed/>
   </w:style>
   <w:style w:type="table" w:default="1" w:styleId="TableNormal">

</xml_diff>

<commit_message>
Lesson One mostly complete
</commit_message>
<xml_diff>
--- a/Teach Yourself Zdetl.docx
+++ b/Teach Yourself Zdetl.docx
@@ -148,44 +148,8 @@
                                         <w:rPr>
                                           <w:color w:val="FFFFFF" w:themeColor="background1"/>
                                         </w:rPr>
-                                        <w:t xml:space="preserve">Jeff Kazmierski, John Waterman, Maksim </w:t>
+                                        <w:t>Jeff Kazmierski, John Waterman, Maksim Smelchak, Stephen Sorenberg, Tony Reynolds, P-O Bergstedt</w:t>
                                       </w:r>
-                                      <w:proofErr w:type="spellStart"/>
-                                      <w:r>
-                                        <w:rPr>
-                                          <w:color w:val="FFFFFF" w:themeColor="background1"/>
-                                        </w:rPr>
-                                        <w:t>Smelchak</w:t>
-                                      </w:r>
-                                      <w:proofErr w:type="spellEnd"/>
-                                      <w:r>
-                                        <w:rPr>
-                                          <w:color w:val="FFFFFF" w:themeColor="background1"/>
-                                        </w:rPr>
-                                        <w:t xml:space="preserve">, Stephen </w:t>
-                                      </w:r>
-                                      <w:proofErr w:type="spellStart"/>
-                                      <w:r>
-                                        <w:rPr>
-                                          <w:color w:val="FFFFFF" w:themeColor="background1"/>
-                                        </w:rPr>
-                                        <w:t>Sorenberg</w:t>
-                                      </w:r>
-                                      <w:proofErr w:type="spellEnd"/>
-                                      <w:r>
-                                        <w:rPr>
-                                          <w:color w:val="FFFFFF" w:themeColor="background1"/>
-                                        </w:rPr>
-                                        <w:t xml:space="preserve">, Tony Reynolds, P-O </w:t>
-                                      </w:r>
-                                      <w:proofErr w:type="spellStart"/>
-                                      <w:r>
-                                        <w:rPr>
-                                          <w:color w:val="FFFFFF" w:themeColor="background1"/>
-                                        </w:rPr>
-                                        <w:t>Bergstedt</w:t>
-                                      </w:r>
-                                      <w:proofErr w:type="spellEnd"/>
                                     </w:p>
                                   </w:sdtContent>
                                 </w:sdt>
@@ -227,7 +191,6 @@
                                     </w:rPr>
                                     <w:t>  </w:t>
                                   </w:r>
-                                  <w:proofErr w:type="spellStart"/>
                                   <w:sdt>
                                     <w:sdtPr>
                                       <w:rPr>
@@ -247,7 +210,6 @@
                                         </w:rPr>
                                         <w:t>Zhdant</w:t>
                                       </w:r>
-                                      <w:proofErr w:type="spellEnd"/>
                                     </w:sdtContent>
                                   </w:sdt>
                                 </w:p>
@@ -391,44 +353,8 @@
                                   <w:rPr>
                                     <w:color w:val="FFFFFF" w:themeColor="background1"/>
                                   </w:rPr>
-                                  <w:t xml:space="preserve">Jeff Kazmierski, John Waterman, Maksim </w:t>
+                                  <w:t>Jeff Kazmierski, John Waterman, Maksim Smelchak, Stephen Sorenberg, Tony Reynolds, P-O Bergstedt</w:t>
                                 </w:r>
-                                <w:proofErr w:type="spellStart"/>
-                                <w:r>
-                                  <w:rPr>
-                                    <w:color w:val="FFFFFF" w:themeColor="background1"/>
-                                  </w:rPr>
-                                  <w:t>Smelchak</w:t>
-                                </w:r>
-                                <w:proofErr w:type="spellEnd"/>
-                                <w:r>
-                                  <w:rPr>
-                                    <w:color w:val="FFFFFF" w:themeColor="background1"/>
-                                  </w:rPr>
-                                  <w:t xml:space="preserve">, Stephen </w:t>
-                                </w:r>
-                                <w:proofErr w:type="spellStart"/>
-                                <w:r>
-                                  <w:rPr>
-                                    <w:color w:val="FFFFFF" w:themeColor="background1"/>
-                                  </w:rPr>
-                                  <w:t>Sorenberg</w:t>
-                                </w:r>
-                                <w:proofErr w:type="spellEnd"/>
-                                <w:r>
-                                  <w:rPr>
-                                    <w:color w:val="FFFFFF" w:themeColor="background1"/>
-                                  </w:rPr>
-                                  <w:t xml:space="preserve">, Tony Reynolds, P-O </w:t>
-                                </w:r>
-                                <w:proofErr w:type="spellStart"/>
-                                <w:r>
-                                  <w:rPr>
-                                    <w:color w:val="FFFFFF" w:themeColor="background1"/>
-                                  </w:rPr>
-                                  <w:t>Bergstedt</w:t>
-                                </w:r>
-                                <w:proofErr w:type="spellEnd"/>
                               </w:p>
                             </w:sdtContent>
                           </w:sdt>
@@ -470,7 +396,6 @@
                               </w:rPr>
                               <w:t>  </w:t>
                             </w:r>
-                            <w:proofErr w:type="spellStart"/>
                             <w:sdt>
                               <w:sdtPr>
                                 <w:rPr>
@@ -490,7 +415,6 @@
                                   </w:rPr>
                                   <w:t>Zhdant</w:t>
                                 </w:r>
-                                <w:proofErr w:type="spellEnd"/>
                               </w:sdtContent>
                             </w:sdt>
                           </w:p>
@@ -1418,29 +1342,25 @@
           <w:b w:val="0"/>
           <w:bCs w:val="0"/>
         </w:rPr>
-        <w:t xml:space="preserve"> uses many compound word forms. Most commonly these are nouns modifying nouns; as in Anglic the</w:t>
-      </w:r>
+        <w:t xml:space="preserve"> uses many compound word forms. Most commonly these are nouns modifying nouns; as in </w:t>
+      </w:r>
+      <w:proofErr w:type="spellStart"/>
       <w:r>
         <w:rPr>
           <w:rStyle w:val="Strong"/>
           <w:b w:val="0"/>
           <w:bCs w:val="0"/>
         </w:rPr>
-        <w:t xml:space="preserve"> modifying noun comes first, then the main noun last</w:t>
-      </w:r>
-      <w:r>
-        <w:rPr>
-          <w:rStyle w:val="FootnoteReference"/>
-        </w:rPr>
-        <w:footnoteReference w:id="2"/>
-      </w:r>
+        <w:t>Anglic</w:t>
+      </w:r>
+      <w:proofErr w:type="spellEnd"/>
       <w:r>
         <w:rPr>
           <w:rStyle w:val="Strong"/>
           <w:b w:val="0"/>
           <w:bCs w:val="0"/>
         </w:rPr>
-        <w:t>.</w:t>
+        <w:t xml:space="preserve"> the</w:t>
       </w:r>
       <w:r>
         <w:rPr>
@@ -1448,25 +1368,29 @@
           <w:b w:val="0"/>
           <w:bCs w:val="0"/>
         </w:rPr>
-        <w:t xml:space="preserve"> </w:t>
-      </w:r>
-      <w:proofErr w:type="spellStart"/>
+        <w:t xml:space="preserve"> modifying noun comes first, then the main noun last</w:t>
+      </w:r>
+      <w:r>
+        <w:rPr>
+          <w:rStyle w:val="FootnoteReference"/>
+        </w:rPr>
+        <w:footnoteReference w:id="2"/>
+      </w:r>
       <w:r>
         <w:rPr>
           <w:rStyle w:val="Strong"/>
           <w:b w:val="0"/>
           <w:bCs w:val="0"/>
         </w:rPr>
-        <w:t>Zdetl</w:t>
-      </w:r>
-      <w:proofErr w:type="spellEnd"/>
+        <w:t>.</w:t>
+      </w:r>
       <w:r>
         <w:rPr>
           <w:rStyle w:val="Strong"/>
           <w:b w:val="0"/>
           <w:bCs w:val="0"/>
         </w:rPr>
-        <w:t xml:space="preserve"> makes widespread use of </w:t>
+        <w:t xml:space="preserve"> </w:t>
       </w:r>
       <w:proofErr w:type="spellStart"/>
       <w:r>
@@ -1474,10 +1398,8 @@
           <w:rStyle w:val="Strong"/>
           <w:b w:val="0"/>
           <w:bCs w:val="0"/>
-          <w:i/>
-          <w:iCs/>
-        </w:rPr>
-        <w:t>affixatives</w:t>
+        </w:rPr>
+        <w:t>Zdetl</w:t>
       </w:r>
       <w:proofErr w:type="spellEnd"/>
       <w:r>
@@ -1486,41 +1408,33 @@
           <w:b w:val="0"/>
           <w:bCs w:val="0"/>
         </w:rPr>
-        <w:t>, which are usually Locative</w:t>
-      </w:r>
-      <w:r>
-        <w:rPr>
-          <w:rStyle w:val="FootnoteReference"/>
-        </w:rPr>
-        <w:footnoteReference w:id="3"/>
-      </w:r>
+        <w:t xml:space="preserve"> makes widespread use of </w:t>
+      </w:r>
+      <w:proofErr w:type="spellStart"/>
       <w:r>
         <w:rPr>
           <w:rStyle w:val="Strong"/>
           <w:b w:val="0"/>
           <w:bCs w:val="0"/>
-        </w:rPr>
-        <w:t>, Lative</w:t>
-      </w:r>
-      <w:r>
-        <w:rPr>
-          <w:rStyle w:val="FootnoteReference"/>
-        </w:rPr>
-        <w:footnoteReference w:id="4"/>
-      </w:r>
+          <w:i/>
+          <w:iCs/>
+        </w:rPr>
+        <w:t>affixatives</w:t>
+      </w:r>
+      <w:proofErr w:type="spellEnd"/>
       <w:r>
         <w:rPr>
           <w:rStyle w:val="Strong"/>
           <w:b w:val="0"/>
           <w:bCs w:val="0"/>
         </w:rPr>
-        <w:t>, and Comparative</w:t>
+        <w:t>, which are usually Locative</w:t>
       </w:r>
       <w:r>
         <w:rPr>
           <w:rStyle w:val="FootnoteReference"/>
         </w:rPr>
-        <w:footnoteReference w:id="5"/>
+        <w:footnoteReference w:id="3"/>
       </w:r>
       <w:r>
         <w:rPr>
@@ -1528,36 +1442,46 @@
           <w:b w:val="0"/>
           <w:bCs w:val="0"/>
         </w:rPr>
-        <w:t xml:space="preserve"> in nature. There are many others; they will be addressed in later lessons.</w:t>
-      </w:r>
-    </w:p>
-    <w:p>
-      <w:pPr>
-        <w:ind w:firstLine="720"/>
+        <w:t>, Lative</w:t>
+      </w:r>
+      <w:r>
+        <w:rPr>
+          <w:rStyle w:val="FootnoteReference"/>
+        </w:rPr>
+        <w:footnoteReference w:id="4"/>
+      </w:r>
+      <w:r>
         <w:rPr>
           <w:rStyle w:val="Strong"/>
           <w:b w:val="0"/>
           <w:bCs w:val="0"/>
         </w:rPr>
-      </w:pPr>
+        <w:t>, and Comparative</w:t>
+      </w:r>
+      <w:r>
+        <w:rPr>
+          <w:rStyle w:val="FootnoteReference"/>
+        </w:rPr>
+        <w:footnoteReference w:id="5"/>
+      </w:r>
       <w:r>
         <w:rPr>
           <w:rStyle w:val="Strong"/>
           <w:b w:val="0"/>
           <w:bCs w:val="0"/>
-          <w:i/>
-          <w:iCs/>
-        </w:rPr>
-        <w:t xml:space="preserve">Grammar </w:t>
-      </w:r>
-      <w:r>
+        </w:rPr>
+        <w:t xml:space="preserve"> in nature. There are many others; they will be addressed in later lessons.</w:t>
+      </w:r>
+    </w:p>
+    <w:p>
+      <w:pPr>
+        <w:ind w:firstLine="720"/>
         <w:rPr>
           <w:rStyle w:val="Strong"/>
           <w:b w:val="0"/>
           <w:bCs w:val="0"/>
         </w:rPr>
-        <w:t xml:space="preserve">and </w:t>
-      </w:r>
+      </w:pPr>
       <w:r>
         <w:rPr>
           <w:rStyle w:val="Strong"/>
@@ -1566,7 +1490,7 @@
           <w:i/>
           <w:iCs/>
         </w:rPr>
-        <w:t>Word Order</w:t>
+        <w:t xml:space="preserve">Grammar </w:t>
       </w:r>
       <w:r>
         <w:rPr>
@@ -1574,25 +1498,25 @@
           <w:b w:val="0"/>
           <w:bCs w:val="0"/>
         </w:rPr>
-        <w:t xml:space="preserve"> in </w:t>
-      </w:r>
-      <w:proofErr w:type="spellStart"/>
+        <w:t xml:space="preserve">and </w:t>
+      </w:r>
       <w:r>
         <w:rPr>
           <w:rStyle w:val="Strong"/>
           <w:b w:val="0"/>
           <w:bCs w:val="0"/>
-        </w:rPr>
-        <w:t>Zdetl</w:t>
-      </w:r>
-      <w:proofErr w:type="spellEnd"/>
+          <w:i/>
+          <w:iCs/>
+        </w:rPr>
+        <w:t>Word Order</w:t>
+      </w:r>
       <w:r>
         <w:rPr>
           <w:rStyle w:val="Strong"/>
           <w:b w:val="0"/>
           <w:bCs w:val="0"/>
         </w:rPr>
-        <w:t xml:space="preserve"> is unusual compared to most Terran languages. In </w:t>
+        <w:t xml:space="preserve"> in </w:t>
       </w:r>
       <w:proofErr w:type="spellStart"/>
       <w:r>
@@ -1610,91 +1534,93 @@
           <w:b w:val="0"/>
           <w:bCs w:val="0"/>
         </w:rPr>
-        <w:t xml:space="preserve">, sentences follow the structure </w:t>
-      </w:r>
+        <w:t xml:space="preserve"> is unusual compared to most Terran languages. In </w:t>
+      </w:r>
+      <w:proofErr w:type="spellStart"/>
       <w:r>
         <w:rPr>
           <w:rStyle w:val="Strong"/>
           <w:b w:val="0"/>
           <w:bCs w:val="0"/>
-          <w:i/>
-          <w:iCs/>
-        </w:rPr>
-        <w:t>Object – Verb – Subject – Indirect Object(s)</w:t>
-      </w:r>
-      <w:r>
-        <w:rPr>
-          <w:rStyle w:val="FootnoteReference"/>
-          <w:i/>
-          <w:iCs/>
-        </w:rPr>
-        <w:footnoteReference w:id="6"/>
-      </w:r>
+        </w:rPr>
+        <w:t>Zdetl</w:t>
+      </w:r>
+      <w:proofErr w:type="spellEnd"/>
       <w:r>
         <w:rPr>
           <w:rStyle w:val="Strong"/>
           <w:b w:val="0"/>
           <w:bCs w:val="0"/>
         </w:rPr>
-        <w:t xml:space="preserve">. </w:t>
-      </w:r>
-    </w:p>
-    <w:p>
-      <w:pPr>
-        <w:ind w:firstLine="720"/>
+        <w:t xml:space="preserve">, sentences follow the structure </w:t>
+      </w:r>
+      <w:r>
         <w:rPr>
           <w:rStyle w:val="Strong"/>
           <w:b w:val="0"/>
           <w:bCs w:val="0"/>
-        </w:rPr>
-      </w:pPr>
+          <w:i/>
+          <w:iCs/>
+        </w:rPr>
+        <w:t>Object – Verb – Subject – Indirect Object(s)</w:t>
+      </w:r>
+      <w:r>
+        <w:rPr>
+          <w:rStyle w:val="FootnoteReference"/>
+          <w:i/>
+          <w:iCs/>
+        </w:rPr>
+        <w:footnoteReference w:id="6"/>
+      </w:r>
       <w:r>
         <w:rPr>
           <w:rStyle w:val="Strong"/>
           <w:b w:val="0"/>
           <w:bCs w:val="0"/>
         </w:rPr>
-        <w:t xml:space="preserve">Unlike other languages, </w:t>
-      </w:r>
-      <w:proofErr w:type="spellStart"/>
-      <w:r>
+        <w:t xml:space="preserve">. </w:t>
+      </w:r>
+    </w:p>
+    <w:p>
+      <w:pPr>
+        <w:ind w:firstLine="720"/>
         <w:rPr>
           <w:rStyle w:val="Strong"/>
           <w:b w:val="0"/>
           <w:bCs w:val="0"/>
         </w:rPr>
-        <w:t>Zdetl</w:t>
-      </w:r>
-      <w:proofErr w:type="spellEnd"/>
+      </w:pPr>
       <w:r>
         <w:rPr>
           <w:rStyle w:val="Strong"/>
           <w:b w:val="0"/>
           <w:bCs w:val="0"/>
         </w:rPr>
-        <w:t xml:space="preserve"> does not have “gendered” nouns or pronouns. There is a single third-person singular pronoun – </w:t>
-      </w:r>
-      <w:r>
-        <w:rPr>
-          <w:rStyle w:val="Strong"/>
-        </w:rPr>
-        <w:t xml:space="preserve">se </w:t>
-      </w:r>
+        <w:t xml:space="preserve">Unlike other languages, </w:t>
+      </w:r>
+      <w:proofErr w:type="spellStart"/>
       <w:r>
         <w:rPr>
           <w:rStyle w:val="Strong"/>
           <w:b w:val="0"/>
           <w:bCs w:val="0"/>
         </w:rPr>
-        <w:t xml:space="preserve">- </w:t>
-      </w:r>
+        <w:t>Zdetl</w:t>
+      </w:r>
+      <w:proofErr w:type="spellEnd"/>
       <w:r>
         <w:rPr>
           <w:rStyle w:val="Strong"/>
           <w:b w:val="0"/>
           <w:bCs w:val="0"/>
         </w:rPr>
-        <w:t>that</w:t>
+        <w:t xml:space="preserve"> does not have “gendered” nouns or pronouns. There is a single third-person singular pronoun – </w:t>
+      </w:r>
+      <w:r>
+        <w:rPr>
+          <w:rStyle w:val="Strong"/>
+        </w:rPr>
+        <w:t xml:space="preserve">se </w:t>
       </w:r>
       <w:r>
         <w:rPr>
@@ -1702,7 +1628,7 @@
           <w:b w:val="0"/>
           <w:bCs w:val="0"/>
         </w:rPr>
-        <w:t xml:space="preserve"> is used regardless of the gender of the individual or creature it refers to.</w:t>
+        <w:t xml:space="preserve">- </w:t>
       </w:r>
       <w:r>
         <w:rPr>
@@ -1710,25 +1636,23 @@
           <w:b w:val="0"/>
           <w:bCs w:val="0"/>
         </w:rPr>
-        <w:t xml:space="preserve"> This greatly simplifies interactions with gender-fluid or gender-</w:t>
-      </w:r>
-      <w:proofErr w:type="spellStart"/>
+        <w:t>that</w:t>
+      </w:r>
       <w:r>
         <w:rPr>
           <w:rStyle w:val="Strong"/>
           <w:b w:val="0"/>
           <w:bCs w:val="0"/>
         </w:rPr>
-        <w:t>noncomforming</w:t>
-      </w:r>
-      <w:proofErr w:type="spellEnd"/>
+        <w:t xml:space="preserve"> is used regardless of the gender of the individual or creature it refers to.</w:t>
+      </w:r>
       <w:r>
         <w:rPr>
           <w:rStyle w:val="Strong"/>
           <w:b w:val="0"/>
           <w:bCs w:val="0"/>
         </w:rPr>
-        <w:t xml:space="preserve"> humans and </w:t>
+        <w:t xml:space="preserve"> This greatly simplifies interactions with gender-fluid or gender-</w:t>
       </w:r>
       <w:proofErr w:type="spellStart"/>
       <w:r>
@@ -1737,7 +1661,7 @@
           <w:b w:val="0"/>
           <w:bCs w:val="0"/>
         </w:rPr>
-        <w:t>monogendered</w:t>
+        <w:t>noncomforming</w:t>
       </w:r>
       <w:proofErr w:type="spellEnd"/>
       <w:r>
@@ -1746,14 +1670,32 @@
           <w:b w:val="0"/>
           <w:bCs w:val="0"/>
         </w:rPr>
-        <w:t xml:space="preserve"> or multigendered </w:t>
-      </w:r>
+        <w:t xml:space="preserve"> humans and </w:t>
+      </w:r>
+      <w:proofErr w:type="spellStart"/>
       <w:r>
         <w:rPr>
           <w:rStyle w:val="Strong"/>
           <w:b w:val="0"/>
           <w:bCs w:val="0"/>
         </w:rPr>
+        <w:t>monogendered</w:t>
+      </w:r>
+      <w:proofErr w:type="spellEnd"/>
+      <w:r>
+        <w:rPr>
+          <w:rStyle w:val="Strong"/>
+          <w:b w:val="0"/>
+          <w:bCs w:val="0"/>
+        </w:rPr>
+        <w:t xml:space="preserve"> or multigendered </w:t>
+      </w:r>
+      <w:r>
+        <w:rPr>
+          <w:rStyle w:val="Strong"/>
+          <w:b w:val="0"/>
+          <w:bCs w:val="0"/>
+        </w:rPr>
         <w:lastRenderedPageBreak/>
         <w:t xml:space="preserve">non-human species. Concepts such as “mother” and “father” exist but are not limited linguistically to specific genders; similarly, </w:t>
       </w:r>
@@ -1955,7 +1897,13 @@
         <w:t>A</w:t>
       </w:r>
       <w:r>
-        <w:t xml:space="preserve"> as in “lock” or “father”: </w:t>
+        <w:t xml:space="preserve"> as in “lock” or “father”</w:t>
+      </w:r>
+      <w:r>
+        <w:t>, never as in “pale”</w:t>
+      </w:r>
+      <w:r>
+        <w:t xml:space="preserve">: </w:t>
       </w:r>
       <w:proofErr w:type="spellStart"/>
       <w:r>
@@ -2051,7 +1999,13 @@
         <w:t xml:space="preserve">E </w:t>
       </w:r>
       <w:r>
-        <w:t xml:space="preserve">as in “get” or “let”: </w:t>
+        <w:t>as in “get” or “let”</w:t>
+      </w:r>
+      <w:r>
+        <w:t>, never as in “here”</w:t>
+      </w:r>
+      <w:r>
+        <w:t xml:space="preserve">: </w:t>
       </w:r>
       <w:proofErr w:type="spellStart"/>
       <w:r>
@@ -2149,7 +2103,13 @@
         <w:t>I</w:t>
       </w:r>
       <w:r>
-        <w:t xml:space="preserve"> as in “kit”: </w:t>
+        <w:t xml:space="preserve"> as in “kit”</w:t>
+      </w:r>
+      <w:r>
+        <w:t>, never as in “mile”</w:t>
+      </w:r>
+      <w:r>
+        <w:t xml:space="preserve">: </w:t>
       </w:r>
       <w:proofErr w:type="spellStart"/>
       <w:r>
@@ -2542,10 +2502,74 @@
       <w:r>
         <w:t xml:space="preserve">. </w:t>
       </w:r>
+      <w:r>
+        <w:t xml:space="preserve">This one can be challenging to learn and recognize in Anglicized </w:t>
+      </w:r>
+      <w:proofErr w:type="spellStart"/>
+      <w:r>
+        <w:t>Zdetl</w:t>
+      </w:r>
+      <w:proofErr w:type="spellEnd"/>
+      <w:r>
+        <w:t>; students should listen to its spoken form in the footnote and practice saying it often.</w:t>
+      </w:r>
+      <w:r>
+        <w:t xml:space="preserve"> It will be noted in the Anglicized text as “</w:t>
+      </w:r>
+      <w:r>
+        <w:rPr>
+          <w:rFonts w:cstheme="minorHAnsi"/>
+        </w:rPr>
+        <w:t>ř</w:t>
+      </w:r>
+      <w:r>
+        <w:t>” where appropriate.</w:t>
+      </w:r>
     </w:p>
     <w:p>
       <w:r>
         <w:tab/>
+        <w:t>Don’t make the vowel sounds too long. “</w:t>
+      </w:r>
+      <w:proofErr w:type="spellStart"/>
+      <w:r>
+        <w:t>Atrint</w:t>
+      </w:r>
+      <w:proofErr w:type="spellEnd"/>
+      <w:r>
+        <w:t>” and “</w:t>
+      </w:r>
+      <w:proofErr w:type="spellStart"/>
+      <w:r>
+        <w:t>driant</w:t>
+      </w:r>
+      <w:proofErr w:type="spellEnd"/>
+      <w:r>
+        <w:t xml:space="preserve">” in the examples above have short, clear “a” </w:t>
+      </w:r>
+      <w:r>
+        <w:t>sound</w:t>
+      </w:r>
+      <w:r>
+        <w:t xml:space="preserve">; all vowels should be pronounced as clearly and purely as possible. </w:t>
+      </w:r>
+    </w:p>
+    <w:p>
+      <w:r>
+        <w:tab/>
+      </w:r>
+    </w:p>
+    <w:p>
+      <w:r>
+        <w:br w:type="page"/>
+      </w:r>
+    </w:p>
+    <w:p>
+      <w:pPr>
+        <w:ind w:firstLine="720"/>
+      </w:pPr>
+      <w:r>
+        <w:lastRenderedPageBreak/>
         <w:t xml:space="preserve">The consonant sounds are as follows: B, BL, BR, CH, D, DL, DR, F, FL, FR, J, K, KL, KR, L, M, N, NCH, NJ, NS, NSH, NT, NTS, NZ, NZH, P, PL, PR, Q, QL, </w:t>
       </w:r>
       <w:r>
@@ -2570,7 +2594,15 @@
         <w:t>like</w:t>
       </w:r>
       <w:r>
-        <w:t xml:space="preserve"> the Anglic phoneme and combinations, </w:t>
+        <w:t xml:space="preserve"> the </w:t>
+      </w:r>
+      <w:proofErr w:type="spellStart"/>
+      <w:r>
+        <w:t>Anglic</w:t>
+      </w:r>
+      <w:proofErr w:type="spellEnd"/>
+      <w:r>
+        <w:t xml:space="preserve"> phoneme and combinations, </w:t>
       </w:r>
       <w:r>
         <w:t>except for</w:t>
@@ -2584,14 +2616,27 @@
       <w:r>
         <w:t xml:space="preserve"> a combination of “K” and the </w:t>
       </w:r>
+      <w:proofErr w:type="spellStart"/>
       <w:r>
         <w:t>A</w:t>
       </w:r>
       <w:r>
-        <w:t>nglic “G” sound. The closest Terran approximation is the Arabic “Q”. The last consonant on the list is a glottal stop or sudden vocal pause.</w:t>
-      </w:r>
-      <w:r>
-        <w:t xml:space="preserve"> There are no alternate or secondary pronunciations of any letters, as is commonly seen in Terran Anglic.</w:t>
+        <w:t>nglic</w:t>
+      </w:r>
+      <w:proofErr w:type="spellEnd"/>
+      <w:r>
+        <w:t xml:space="preserve"> “G” sound. The closest Terran approximation is the Arabic “Q”. The last consonant on the list is a glottal stop or sudden vocal pause.</w:t>
+      </w:r>
+      <w:r>
+        <w:t xml:space="preserve"> There are no alternate or secondary pronunciations of any letters, as is commonly seen in Terran </w:t>
+      </w:r>
+      <w:proofErr w:type="spellStart"/>
+      <w:r>
+        <w:t>Anglic</w:t>
+      </w:r>
+      <w:proofErr w:type="spellEnd"/>
+      <w:r>
+        <w:t>.</w:t>
       </w:r>
     </w:p>
     <w:p>
@@ -2616,7 +2661,15 @@
         <w:t xml:space="preserve">B </w:t>
       </w:r>
       <w:r>
-        <w:t xml:space="preserve">as in Anglic “boy”: </w:t>
+        <w:t xml:space="preserve">as in </w:t>
+      </w:r>
+      <w:proofErr w:type="spellStart"/>
+      <w:r>
+        <w:t>Anglic</w:t>
+      </w:r>
+      <w:proofErr w:type="spellEnd"/>
+      <w:r>
+        <w:t xml:space="preserve"> “boy”: </w:t>
       </w:r>
       <w:proofErr w:type="spellStart"/>
       <w:r>
@@ -2976,26 +3029,980 @@
         <w:rPr>
           <w:rFonts w:ascii="ZhoGlyph" w:hAnsi="ZhoGlyph"/>
         </w:rPr>
+        <w:t>F</w:t>
+      </w:r>
+      <w:r>
+        <w:rPr>
+          <w:i/>
+          <w:iCs/>
+        </w:rPr>
+        <w:t xml:space="preserve">F </w:t>
+      </w:r>
+      <w:r>
+        <w:t>as in “far”</w:t>
+      </w:r>
+      <w:r>
+        <w:t>; never a “v” as in “of”</w:t>
+      </w:r>
+      <w:r>
+        <w:t xml:space="preserve">: </w:t>
+      </w:r>
+      <w:proofErr w:type="spellStart"/>
+      <w:r>
+        <w:rPr>
+          <w:i/>
+          <w:iCs/>
+        </w:rPr>
+        <w:t>fevranzh</w:t>
+      </w:r>
+      <w:proofErr w:type="spellEnd"/>
+      <w:r>
+        <w:rPr>
+          <w:i/>
+          <w:iCs/>
+        </w:rPr>
+        <w:t xml:space="preserve">; </w:t>
+      </w:r>
+      <w:proofErr w:type="spellStart"/>
+      <w:r>
+        <w:rPr>
+          <w:b/>
+          <w:bCs/>
+        </w:rPr>
+        <w:t>Fev-ranzh</w:t>
+      </w:r>
+      <w:proofErr w:type="spellEnd"/>
+    </w:p>
+    <w:p>
+      <w:pPr>
+        <w:ind w:left="720"/>
+        <w:rPr>
+          <w:b/>
+          <w:bCs/>
+        </w:rPr>
+      </w:pPr>
+      <w:r>
+        <w:rPr>
+          <w:rFonts w:ascii="ZhoGlyph" w:hAnsi="ZhoGlyph"/>
+        </w:rPr>
+        <w:t>Ḟ</w:t>
+      </w:r>
+      <w:r>
+        <w:rPr>
+          <w:i/>
+          <w:iCs/>
+        </w:rPr>
+        <w:t xml:space="preserve">FL </w:t>
+      </w:r>
+      <w:r>
+        <w:t xml:space="preserve">as in “fly”: </w:t>
+      </w:r>
+      <w:proofErr w:type="spellStart"/>
+      <w:r>
+        <w:rPr>
+          <w:i/>
+          <w:iCs/>
+        </w:rPr>
+        <w:t>flietavrian</w:t>
+      </w:r>
+      <w:proofErr w:type="spellEnd"/>
+      <w:r>
+        <w:rPr>
+          <w:i/>
+          <w:iCs/>
+        </w:rPr>
+        <w:t xml:space="preserve">; </w:t>
+      </w:r>
+      <w:proofErr w:type="spellStart"/>
+      <w:r>
+        <w:rPr>
+          <w:b/>
+          <w:bCs/>
+        </w:rPr>
+        <w:t>FLie-tav-rian</w:t>
+      </w:r>
+      <w:proofErr w:type="spellEnd"/>
+    </w:p>
+    <w:p>
+      <w:pPr>
+        <w:ind w:left="720"/>
+        <w:rPr>
+          <w:b/>
+          <w:bCs/>
+        </w:rPr>
+      </w:pPr>
+      <w:proofErr w:type="spellStart"/>
+      <w:r>
+        <w:rPr>
+          <w:rFonts w:ascii="ZhoGlyph" w:hAnsi="ZhoGlyph"/>
+        </w:rPr>
+        <w:t>ḟ</w:t>
+      </w:r>
+      <w:r>
+        <w:rPr>
+          <w:i/>
+          <w:iCs/>
+        </w:rPr>
+        <w:t>FR</w:t>
+      </w:r>
+      <w:proofErr w:type="spellEnd"/>
+      <w:r>
+        <w:rPr>
+          <w:i/>
+          <w:iCs/>
+        </w:rPr>
+        <w:t xml:space="preserve"> </w:t>
+      </w:r>
+      <w:r>
+        <w:t xml:space="preserve">as in “free”: </w:t>
+      </w:r>
+      <w:proofErr w:type="spellStart"/>
+      <w:r>
+        <w:rPr>
+          <w:i/>
+          <w:iCs/>
+        </w:rPr>
+        <w:t>fronzh</w:t>
+      </w:r>
+      <w:proofErr w:type="spellEnd"/>
+      <w:r>
+        <w:rPr>
+          <w:i/>
+          <w:iCs/>
+        </w:rPr>
+        <w:t xml:space="preserve">; </w:t>
+      </w:r>
+      <w:proofErr w:type="spellStart"/>
+      <w:r>
+        <w:rPr>
+          <w:b/>
+          <w:bCs/>
+        </w:rPr>
+        <w:t>FRonzh</w:t>
+      </w:r>
+      <w:proofErr w:type="spellEnd"/>
+    </w:p>
+    <w:p>
+      <w:pPr>
+        <w:ind w:left="720"/>
+        <w:rPr>
+          <w:b/>
+          <w:bCs/>
+        </w:rPr>
+      </w:pPr>
+      <w:r>
+        <w:rPr>
+          <w:rFonts w:ascii="ZhoGlyph" w:hAnsi="ZhoGlyph"/>
+        </w:rPr>
+        <w:t>J</w:t>
+      </w:r>
+      <w:r>
+        <w:rPr>
+          <w:i/>
+          <w:iCs/>
+        </w:rPr>
+        <w:t>J</w:t>
+      </w:r>
+      <w:r>
+        <w:t xml:space="preserve"> as in “jump”:</w:t>
+      </w:r>
+      <w:r>
+        <w:t xml:space="preserve"> </w:t>
+      </w:r>
+      <w:proofErr w:type="spellStart"/>
+      <w:r>
+        <w:rPr>
+          <w:i/>
+          <w:iCs/>
+        </w:rPr>
+        <w:t>jiavr</w:t>
+      </w:r>
+      <w:proofErr w:type="spellEnd"/>
+      <w:r>
+        <w:rPr>
+          <w:i/>
+          <w:iCs/>
+        </w:rPr>
+        <w:t xml:space="preserve">; </w:t>
+      </w:r>
+      <w:proofErr w:type="spellStart"/>
+      <w:r>
+        <w:rPr>
+          <w:b/>
+          <w:bCs/>
+        </w:rPr>
+        <w:t>Jiavr</w:t>
+      </w:r>
+      <w:proofErr w:type="spellEnd"/>
+    </w:p>
+    <w:p>
+      <w:pPr>
+        <w:ind w:left="720"/>
+        <w:rPr>
+          <w:b/>
+          <w:bCs/>
+        </w:rPr>
+      </w:pPr>
+      <w:r>
+        <w:rPr>
+          <w:i/>
+          <w:iCs/>
+        </w:rPr>
+        <w:t>K</w:t>
+      </w:r>
+      <w:r>
+        <w:t xml:space="preserve"> as in “kite”:</w:t>
+      </w:r>
+      <w:r>
+        <w:t xml:space="preserve"> </w:t>
+      </w:r>
+      <w:proofErr w:type="spellStart"/>
+      <w:r>
+        <w:rPr>
+          <w:i/>
+          <w:iCs/>
+        </w:rPr>
+        <w:t>kaz</w:t>
+      </w:r>
+      <w:proofErr w:type="spellEnd"/>
+      <w:r>
+        <w:rPr>
+          <w:i/>
+          <w:iCs/>
+        </w:rPr>
+        <w:t xml:space="preserve">; </w:t>
+      </w:r>
+      <w:proofErr w:type="spellStart"/>
+      <w:r>
+        <w:rPr>
+          <w:b/>
+          <w:bCs/>
+        </w:rPr>
+        <w:t>Kaz</w:t>
+      </w:r>
+      <w:proofErr w:type="spellEnd"/>
+    </w:p>
+    <w:p>
+      <w:pPr>
+        <w:ind w:left="720"/>
+        <w:rPr>
+          <w:b/>
+          <w:bCs/>
+        </w:rPr>
+      </w:pPr>
+      <w:r>
+        <w:rPr>
+          <w:i/>
+          <w:iCs/>
+        </w:rPr>
+        <w:t xml:space="preserve">KL </w:t>
+      </w:r>
+      <w:r>
+        <w:t>as in “cling” or wrinkle”</w:t>
+      </w:r>
+      <w:r>
+        <w:t xml:space="preserve">: </w:t>
+      </w:r>
+      <w:proofErr w:type="spellStart"/>
+      <w:r>
+        <w:rPr>
+          <w:i/>
+          <w:iCs/>
+        </w:rPr>
+        <w:t>kliazh</w:t>
+      </w:r>
+      <w:proofErr w:type="spellEnd"/>
+      <w:r>
+        <w:rPr>
+          <w:i/>
+          <w:iCs/>
+        </w:rPr>
+        <w:t xml:space="preserve">; </w:t>
+      </w:r>
+      <w:proofErr w:type="spellStart"/>
+      <w:r>
+        <w:rPr>
+          <w:b/>
+          <w:bCs/>
+        </w:rPr>
+        <w:t>KLiazh</w:t>
+      </w:r>
+      <w:proofErr w:type="spellEnd"/>
+    </w:p>
+    <w:p>
+      <w:pPr>
+        <w:ind w:left="720"/>
+        <w:rPr>
+          <w:b/>
+          <w:bCs/>
+        </w:rPr>
+      </w:pPr>
+      <w:r>
+        <w:rPr>
+          <w:i/>
+          <w:iCs/>
+        </w:rPr>
+        <w:t>KR</w:t>
+      </w:r>
+      <w:r>
+        <w:t xml:space="preserve"> as in “cry” or “cracker”: </w:t>
+      </w:r>
+      <w:proofErr w:type="spellStart"/>
+      <w:r>
+        <w:rPr>
+          <w:i/>
+          <w:iCs/>
+        </w:rPr>
+        <w:t>kral</w:t>
+      </w:r>
+      <w:proofErr w:type="spellEnd"/>
+      <w:r>
+        <w:rPr>
+          <w:i/>
+          <w:iCs/>
+        </w:rPr>
+        <w:t xml:space="preserve">; </w:t>
+      </w:r>
+      <w:proofErr w:type="spellStart"/>
+      <w:r>
+        <w:rPr>
+          <w:b/>
+          <w:bCs/>
+        </w:rPr>
+        <w:t>KRal</w:t>
+      </w:r>
+      <w:proofErr w:type="spellEnd"/>
+    </w:p>
+    <w:p>
+      <w:pPr>
+        <w:ind w:left="720"/>
+        <w:rPr>
+          <w:b/>
+          <w:bCs/>
+        </w:rPr>
+      </w:pPr>
+      <w:r>
+        <w:rPr>
+          <w:rFonts w:ascii="ZhoGlyph" w:hAnsi="ZhoGlyph"/>
+        </w:rPr>
+        <w:t>L</w:t>
+      </w:r>
+      <w:r>
+        <w:rPr>
+          <w:i/>
+          <w:iCs/>
+        </w:rPr>
+        <w:t>L</w:t>
+      </w:r>
+      <w:r>
+        <w:t xml:space="preserve"> as in “long”: </w:t>
+      </w:r>
+      <w:proofErr w:type="spellStart"/>
+      <w:r>
+        <w:rPr>
+          <w:i/>
+          <w:iCs/>
+        </w:rPr>
+        <w:t>lienj</w:t>
+      </w:r>
+      <w:proofErr w:type="spellEnd"/>
+      <w:r>
+        <w:rPr>
+          <w:i/>
+          <w:iCs/>
+        </w:rPr>
+        <w:t xml:space="preserve">; </w:t>
+      </w:r>
+      <w:proofErr w:type="spellStart"/>
+      <w:r>
+        <w:rPr>
+          <w:b/>
+          <w:bCs/>
+        </w:rPr>
+        <w:t>Lienj</w:t>
+      </w:r>
+      <w:proofErr w:type="spellEnd"/>
+    </w:p>
+    <w:p>
+      <w:pPr>
+        <w:ind w:left="720"/>
+      </w:pPr>
+      <w:r>
+        <w:rPr>
+          <w:rFonts w:ascii="ZhoGlyph" w:hAnsi="ZhoGlyph"/>
+        </w:rPr>
+        <w:t>M</w:t>
+      </w:r>
+      <w:r>
+        <w:rPr>
+          <w:i/>
+          <w:iCs/>
+        </w:rPr>
+        <w:t xml:space="preserve">M </w:t>
+      </w:r>
+      <w:r>
+        <w:t>as in “many”:</w:t>
+      </w:r>
+      <w:r>
+        <w:t xml:space="preserve"> </w:t>
+      </w:r>
+    </w:p>
+    <w:p>
+      <w:pPr>
+        <w:ind w:left="720"/>
+      </w:pPr>
+      <w:r>
+        <w:rPr>
+          <w:rFonts w:ascii="ZhoGlyph" w:hAnsi="ZhoGlyph"/>
+        </w:rPr>
+        <w:t>N</w:t>
+      </w:r>
+      <w:r>
+        <w:rPr>
+          <w:i/>
+          <w:iCs/>
+        </w:rPr>
+        <w:t>N</w:t>
+      </w:r>
+      <w:r>
+        <w:t xml:space="preserve"> as in “never”:</w:t>
+      </w:r>
+      <w:r>
+        <w:t xml:space="preserve"> </w:t>
+      </w:r>
+    </w:p>
+    <w:p>
+      <w:pPr>
+        <w:ind w:left="720"/>
+      </w:pPr>
+      <w:r>
+        <w:rPr>
+          <w:i/>
+          <w:iCs/>
+        </w:rPr>
+        <w:t>NCH</w:t>
+      </w:r>
+      <w:r>
+        <w:t xml:space="preserve"> as in “crunch”: </w:t>
+      </w:r>
+    </w:p>
+    <w:p>
+      <w:pPr>
+        <w:ind w:left="720"/>
+      </w:pPr>
+      <w:r>
+        <w:rPr>
+          <w:i/>
+          <w:iCs/>
+        </w:rPr>
+        <w:t xml:space="preserve">NJ </w:t>
+      </w:r>
+      <w:r>
+        <w:t xml:space="preserve">as in “banjo”: </w:t>
+      </w:r>
+    </w:p>
+    <w:p>
+      <w:pPr>
+        <w:ind w:left="720"/>
+      </w:pPr>
+      <w:r>
+        <w:rPr>
+          <w:i/>
+          <w:iCs/>
+        </w:rPr>
+        <w:t xml:space="preserve">NS </w:t>
+      </w:r>
+      <w:r>
+        <w:t>as in “dan</w:t>
+      </w:r>
+      <w:r>
+        <w:t>s macabre”:</w:t>
+      </w:r>
+      <w:r>
+        <w:t xml:space="preserve"> </w:t>
+      </w:r>
+    </w:p>
+    <w:p>
+      <w:pPr>
+        <w:ind w:left="720"/>
+      </w:pPr>
+      <w:r>
+        <w:rPr>
+          <w:i/>
+          <w:iCs/>
+        </w:rPr>
+        <w:t>NSH</w:t>
+      </w:r>
+      <w:r>
+        <w:t xml:space="preserve"> as in “</w:t>
+      </w:r>
+      <w:r>
+        <w:t xml:space="preserve">n + </w:t>
+      </w:r>
+      <w:proofErr w:type="spellStart"/>
+      <w:r>
+        <w:t>sh</w:t>
+      </w:r>
+      <w:proofErr w:type="spellEnd"/>
+      <w:r>
+        <w:t xml:space="preserve">”: </w:t>
+      </w:r>
+    </w:p>
+    <w:p>
+      <w:pPr>
+        <w:ind w:left="720"/>
+      </w:pPr>
+      <w:r>
+        <w:rPr>
+          <w:i/>
+          <w:iCs/>
+        </w:rPr>
+        <w:t xml:space="preserve">NT </w:t>
+      </w:r>
+      <w:r>
+        <w:t xml:space="preserve">as in “cant”: </w:t>
+      </w:r>
+    </w:p>
+    <w:p>
+      <w:pPr>
+        <w:ind w:left="720"/>
+      </w:pPr>
+      <w:r>
+        <w:rPr>
+          <w:i/>
+          <w:iCs/>
+        </w:rPr>
+        <w:t xml:space="preserve">NTS </w:t>
+      </w:r>
+      <w:r>
+        <w:t xml:space="preserve">as in “pants”: </w:t>
+      </w:r>
+    </w:p>
+    <w:p>
+      <w:pPr>
+        <w:ind w:left="720"/>
+      </w:pPr>
+      <w:r>
+        <w:rPr>
+          <w:i/>
+          <w:iCs/>
+        </w:rPr>
+        <w:t xml:space="preserve">NZ </w:t>
+      </w:r>
+      <w:r>
+        <w:t xml:space="preserve">as in “cans”: </w:t>
+      </w:r>
+    </w:p>
+    <w:p>
+      <w:pPr>
+        <w:ind w:left="720"/>
+      </w:pPr>
+      <w:r>
+        <w:rPr>
+          <w:i/>
+          <w:iCs/>
+        </w:rPr>
+        <w:t xml:space="preserve">NZH </w:t>
+      </w:r>
+      <w:r>
+        <w:t>as in “binge”</w:t>
+      </w:r>
+      <w:r>
+        <w:t xml:space="preserve"> or “fringe”</w:t>
+      </w:r>
+      <w:r>
+        <w:t xml:space="preserve">: </w:t>
+      </w:r>
+    </w:p>
+    <w:p>
+      <w:pPr>
+        <w:ind w:left="720"/>
+      </w:pPr>
+      <w:r>
+        <w:rPr>
+          <w:rFonts w:ascii="ZhoGlyph" w:hAnsi="ZhoGlyph"/>
+        </w:rPr>
+        <w:t>P</w:t>
+      </w:r>
+      <w:r>
+        <w:rPr>
+          <w:i/>
+          <w:iCs/>
+        </w:rPr>
+        <w:t xml:space="preserve">P </w:t>
+      </w:r>
+      <w:r>
+        <w:t>as in “</w:t>
+      </w:r>
+      <w:r>
+        <w:t>cap”:</w:t>
+      </w:r>
+    </w:p>
+    <w:p>
+      <w:pPr>
+        <w:ind w:left="720"/>
+      </w:pPr>
+      <w:r>
+        <w:rPr>
+          <w:rFonts w:ascii="ZhoGlyph" w:hAnsi="ZhoGlyph"/>
+        </w:rPr>
+        <w:t>Ṗ</w:t>
+      </w:r>
+      <w:r>
+        <w:rPr>
+          <w:i/>
+          <w:iCs/>
+        </w:rPr>
+        <w:t xml:space="preserve">PL </w:t>
+      </w:r>
+      <w:r>
+        <w:t xml:space="preserve">as in “play”: </w:t>
+      </w:r>
+    </w:p>
+    <w:p>
+      <w:pPr>
+        <w:ind w:left="720"/>
+      </w:pPr>
+      <w:r>
+        <w:rPr>
+          <w:rFonts w:ascii="ZhoGlyph" w:hAnsi="ZhoGlyph"/>
+        </w:rPr>
         <w:lastRenderedPageBreak/>
-        <w:t>F</w:t>
-      </w:r>
-      <w:r>
-        <w:rPr>
-          <w:i/>
-          <w:iCs/>
-        </w:rPr>
-        <w:t xml:space="preserve">F </w:t>
-      </w:r>
-      <w:r>
-        <w:t xml:space="preserve">as in “far”: </w:t>
-      </w:r>
-      <w:proofErr w:type="spellStart"/>
-      <w:r>
-        <w:rPr>
-          <w:i/>
-          <w:iCs/>
-        </w:rPr>
-        <w:t>fevranzh</w:t>
+        <w:t>Ṕ</w:t>
+      </w:r>
+      <w:r>
+        <w:rPr>
+          <w:i/>
+          <w:iCs/>
+        </w:rPr>
+        <w:t xml:space="preserve">PR </w:t>
+      </w:r>
+      <w:r>
+        <w:t xml:space="preserve">as in “pray”: </w:t>
+      </w:r>
+    </w:p>
+    <w:p>
+      <w:pPr>
+        <w:ind w:left="720"/>
+        <w:rPr>
+          <w:i/>
+          <w:iCs/>
+        </w:rPr>
+      </w:pPr>
+      <w:r>
+        <w:rPr>
+          <w:i/>
+          <w:iCs/>
+        </w:rPr>
+        <w:t xml:space="preserve">Q </w:t>
+      </w:r>
+      <w:r>
+        <w:t xml:space="preserve">is similar to the Terran Arabic Q, which is a glottal hard “G” as in “Qatar”: </w:t>
+      </w:r>
+      <w:proofErr w:type="spellStart"/>
+      <w:r>
+        <w:rPr>
+          <w:i/>
+          <w:iCs/>
+        </w:rPr>
+        <w:t>qiets</w:t>
+      </w:r>
+      <w:proofErr w:type="spellEnd"/>
+      <w:r>
+        <w:rPr>
+          <w:i/>
+          <w:iCs/>
+        </w:rPr>
+        <w:t xml:space="preserve">, </w:t>
+      </w:r>
+      <w:r>
+        <w:rPr>
+          <w:b/>
+          <w:bCs/>
+        </w:rPr>
+        <w:t>Gi-</w:t>
+      </w:r>
+      <w:proofErr w:type="spellStart"/>
+      <w:r>
+        <w:rPr>
+          <w:b/>
+          <w:bCs/>
+        </w:rPr>
+        <w:t>ets</w:t>
+      </w:r>
+      <w:proofErr w:type="spellEnd"/>
+    </w:p>
+    <w:p>
+      <w:pPr>
+        <w:ind w:left="720"/>
+        <w:rPr>
+          <w:b/>
+          <w:bCs/>
+        </w:rPr>
+      </w:pPr>
+      <w:r>
+        <w:rPr>
+          <w:i/>
+          <w:iCs/>
+        </w:rPr>
+        <w:t>QL</w:t>
+      </w:r>
+      <w:r>
+        <w:t xml:space="preserve"> as in “glue”: </w:t>
+      </w:r>
+      <w:proofErr w:type="spellStart"/>
+      <w:r>
+        <w:rPr>
+          <w:i/>
+          <w:iCs/>
+        </w:rPr>
+        <w:t>qlome</w:t>
+      </w:r>
+      <w:proofErr w:type="spellEnd"/>
+      <w:r>
+        <w:rPr>
+          <w:i/>
+          <w:iCs/>
+        </w:rPr>
+        <w:t xml:space="preserve">’, </w:t>
+      </w:r>
+      <w:proofErr w:type="spellStart"/>
+      <w:r>
+        <w:rPr>
+          <w:b/>
+          <w:bCs/>
+        </w:rPr>
+        <w:t>GLo</w:t>
+      </w:r>
+      <w:proofErr w:type="spellEnd"/>
+      <w:r>
+        <w:rPr>
+          <w:b/>
+          <w:bCs/>
+        </w:rPr>
+        <w:t>-me’</w:t>
+      </w:r>
+    </w:p>
+    <w:p>
+      <w:pPr>
+        <w:ind w:left="720"/>
+        <w:rPr>
+          <w:b/>
+          <w:bCs/>
+        </w:rPr>
+      </w:pPr>
+      <w:r>
+        <w:rPr>
+          <w:i/>
+          <w:iCs/>
+        </w:rPr>
+        <w:t xml:space="preserve">QR </w:t>
+      </w:r>
+      <w:r>
+        <w:t xml:space="preserve">as in “grown”: </w:t>
+      </w:r>
+      <w:proofErr w:type="spellStart"/>
+      <w:r>
+        <w:rPr>
+          <w:i/>
+          <w:iCs/>
+        </w:rPr>
+        <w:t>tliaqre</w:t>
+      </w:r>
+      <w:proofErr w:type="spellEnd"/>
+      <w:r>
+        <w:rPr>
+          <w:i/>
+          <w:iCs/>
+        </w:rPr>
+        <w:t xml:space="preserve">’, </w:t>
+      </w:r>
+      <w:proofErr w:type="spellStart"/>
+      <w:r>
+        <w:rPr>
+          <w:b/>
+          <w:bCs/>
+        </w:rPr>
+        <w:t>tli</w:t>
+      </w:r>
+      <w:proofErr w:type="spellEnd"/>
+      <w:r>
+        <w:rPr>
+          <w:b/>
+          <w:bCs/>
+        </w:rPr>
+        <w:t>-a-</w:t>
+      </w:r>
+      <w:proofErr w:type="spellStart"/>
+      <w:r>
+        <w:rPr>
+          <w:b/>
+          <w:bCs/>
+        </w:rPr>
+        <w:t>GRe</w:t>
+      </w:r>
+      <w:proofErr w:type="spellEnd"/>
+      <w:r>
+        <w:rPr>
+          <w:b/>
+          <w:bCs/>
+        </w:rPr>
+        <w:t>’</w:t>
+      </w:r>
+    </w:p>
+    <w:p>
+      <w:pPr>
+        <w:ind w:left="720"/>
+        <w:rPr>
+          <w:b/>
+          <w:bCs/>
+        </w:rPr>
+      </w:pPr>
+      <w:r>
+        <w:rPr>
+          <w:rFonts w:ascii="ZhoGlyph" w:hAnsi="ZhoGlyph"/>
+        </w:rPr>
+        <w:t>R</w:t>
+      </w:r>
+      <w:r>
+        <w:rPr>
+          <w:i/>
+          <w:iCs/>
+        </w:rPr>
+        <w:t xml:space="preserve">R </w:t>
+      </w:r>
+      <w:r>
+        <w:t xml:space="preserve">as in “run”: </w:t>
+      </w:r>
+      <w:r>
+        <w:rPr>
+          <w:i/>
+          <w:iCs/>
+        </w:rPr>
+        <w:t xml:space="preserve">rans, </w:t>
+      </w:r>
+      <w:r>
+        <w:rPr>
+          <w:b/>
+          <w:bCs/>
+        </w:rPr>
+        <w:t>Rans</w:t>
+      </w:r>
+    </w:p>
+    <w:p>
+      <w:pPr>
+        <w:ind w:left="720"/>
+        <w:rPr>
+          <w:b/>
+          <w:bCs/>
+        </w:rPr>
+      </w:pPr>
+      <w:r>
+        <w:rPr>
+          <w:rFonts w:ascii="ZhoGlyph" w:hAnsi="ZhoGlyph"/>
+        </w:rPr>
+        <w:t>S</w:t>
+      </w:r>
+      <w:r>
+        <w:rPr>
+          <w:i/>
+          <w:iCs/>
+        </w:rPr>
+        <w:t xml:space="preserve">S </w:t>
+      </w:r>
+      <w:r>
+        <w:t xml:space="preserve">as in “sun”: </w:t>
+      </w:r>
+      <w:proofErr w:type="spellStart"/>
+      <w:r>
+        <w:rPr>
+          <w:i/>
+          <w:iCs/>
+        </w:rPr>
+        <w:t>stial</w:t>
+      </w:r>
+      <w:proofErr w:type="spellEnd"/>
+      <w:r>
+        <w:rPr>
+          <w:i/>
+          <w:iCs/>
+        </w:rPr>
+        <w:t xml:space="preserve">, </w:t>
+      </w:r>
+      <w:proofErr w:type="spellStart"/>
+      <w:r>
+        <w:rPr>
+          <w:b/>
+          <w:bCs/>
+        </w:rPr>
+        <w:t>Stial</w:t>
+      </w:r>
+      <w:proofErr w:type="spellEnd"/>
+    </w:p>
+    <w:p>
+      <w:pPr>
+        <w:ind w:left="720"/>
+        <w:rPr>
+          <w:b/>
+          <w:bCs/>
+        </w:rPr>
+      </w:pPr>
+      <w:r>
+        <w:rPr>
+          <w:rFonts w:ascii="ZhoGlyph" w:hAnsi="ZhoGlyph"/>
+        </w:rPr>
+        <w:t>Ś</w:t>
+      </w:r>
+      <w:r>
+        <w:rPr>
+          <w:i/>
+          <w:iCs/>
+        </w:rPr>
+        <w:t xml:space="preserve">SH </w:t>
+      </w:r>
+      <w:r>
+        <w:t xml:space="preserve">as in “shut”: </w:t>
+      </w:r>
+      <w:r>
+        <w:rPr>
+          <w:i/>
+          <w:iCs/>
+        </w:rPr>
+        <w:t xml:space="preserve">shiv; </w:t>
+      </w:r>
+      <w:r>
+        <w:rPr>
+          <w:b/>
+          <w:bCs/>
+        </w:rPr>
+        <w:t>Shiv</w:t>
+      </w:r>
+    </w:p>
+    <w:p>
+      <w:pPr>
+        <w:ind w:left="720"/>
+        <w:rPr>
+          <w:b/>
+          <w:bCs/>
+        </w:rPr>
+      </w:pPr>
+      <w:r>
+        <w:rPr>
+          <w:i/>
+          <w:iCs/>
+        </w:rPr>
+        <w:t xml:space="preserve">SHT </w:t>
+      </w:r>
+      <w:r>
+        <w:t xml:space="preserve">as in “Ishtar”: </w:t>
+      </w:r>
+      <w:proofErr w:type="spellStart"/>
+      <w:r>
+        <w:rPr>
+          <w:i/>
+          <w:iCs/>
+        </w:rPr>
+        <w:t>shtefrabr</w:t>
       </w:r>
       <w:proofErr w:type="spellEnd"/>
       <w:r>
@@ -3011,7 +4018,7 @@
           <w:b/>
           <w:bCs/>
         </w:rPr>
-        <w:t>Fev-ranzh</w:t>
+        <w:t>SHTe-frabr</w:t>
       </w:r>
       <w:proofErr w:type="spellEnd"/>
     </w:p>
@@ -3025,27 +4032,85 @@
       </w:pPr>
       <w:r>
         <w:rPr>
+          <w:i/>
+          <w:iCs/>
+        </w:rPr>
+        <w:t xml:space="preserve">ST </w:t>
+      </w:r>
+      <w:r>
+        <w:t xml:space="preserve">as in “stop”: </w:t>
+      </w:r>
+      <w:proofErr w:type="spellStart"/>
+      <w:r>
+        <w:rPr>
+          <w:i/>
+          <w:iCs/>
+        </w:rPr>
+        <w:t>stebre</w:t>
+      </w:r>
+      <w:proofErr w:type="spellEnd"/>
+      <w:r>
+        <w:rPr>
+          <w:i/>
+          <w:iCs/>
+        </w:rPr>
+        <w:t xml:space="preserve">’; </w:t>
+      </w:r>
+      <w:r>
+        <w:rPr>
+          <w:b/>
+          <w:bCs/>
+        </w:rPr>
+        <w:t>Ste-</w:t>
+      </w:r>
+      <w:proofErr w:type="spellStart"/>
+      <w:r>
+        <w:rPr>
+          <w:b/>
+          <w:bCs/>
+        </w:rPr>
+        <w:t>bre</w:t>
+      </w:r>
+      <w:proofErr w:type="spellEnd"/>
+      <w:r>
+        <w:rPr>
+          <w:b/>
+          <w:bCs/>
+        </w:rPr>
+        <w:t>’</w:t>
+      </w:r>
+    </w:p>
+    <w:p>
+      <w:pPr>
+        <w:ind w:left="720"/>
+        <w:rPr>
+          <w:b/>
+          <w:bCs/>
+        </w:rPr>
+      </w:pPr>
+      <w:r>
+        <w:rPr>
           <w:rFonts w:ascii="ZhoGlyph" w:hAnsi="ZhoGlyph"/>
         </w:rPr>
-        <w:t>Ḟ</w:t>
-      </w:r>
-      <w:r>
-        <w:rPr>
-          <w:i/>
-          <w:iCs/>
-        </w:rPr>
-        <w:t xml:space="preserve">FL </w:t>
-      </w:r>
-      <w:r>
-        <w:t xml:space="preserve">as in “fly”: </w:t>
-      </w:r>
-      <w:proofErr w:type="spellStart"/>
-      <w:r>
-        <w:rPr>
-          <w:i/>
-          <w:iCs/>
-        </w:rPr>
-        <w:t>flietavrian</w:t>
+        <w:t>T</w:t>
+      </w:r>
+      <w:r>
+        <w:rPr>
+          <w:i/>
+          <w:iCs/>
+        </w:rPr>
+        <w:t>T</w:t>
+      </w:r>
+      <w:r>
+        <w:t xml:space="preserve"> as in “tall”: </w:t>
+      </w:r>
+      <w:proofErr w:type="spellStart"/>
+      <w:r>
+        <w:rPr>
+          <w:i/>
+          <w:iCs/>
+        </w:rPr>
+        <w:t>tozjabr</w:t>
       </w:r>
       <w:proofErr w:type="spellEnd"/>
       <w:r>
@@ -3061,33 +4126,27 @@
           <w:b/>
           <w:bCs/>
         </w:rPr>
-        <w:t>FLie-tav-rian</w:t>
+        <w:t>Toz-jabr</w:t>
       </w:r>
       <w:proofErr w:type="spellEnd"/>
     </w:p>
     <w:p>
       <w:pPr>
         <w:ind w:left="720"/>
-        <w:rPr>
-          <w:b/>
-          <w:bCs/>
-        </w:rPr>
-      </w:pPr>
-      <w:proofErr w:type="spellStart"/>
+      </w:pPr>
       <w:r>
         <w:rPr>
           <w:rFonts w:ascii="ZhoGlyph" w:hAnsi="ZhoGlyph"/>
         </w:rPr>
-        <w:t>ḟ</w:t>
-      </w:r>
-      <w:r>
-        <w:rPr>
-          <w:i/>
-          <w:iCs/>
-        </w:rPr>
-        <w:t>FR</w:t>
-      </w:r>
-      <w:proofErr w:type="spellEnd"/>
+        <w:t>Ṫ</w:t>
+      </w:r>
+      <w:r>
+        <w:rPr>
+          <w:i/>
+          <w:iCs/>
+        </w:rPr>
+        <w:t>TL</w:t>
+      </w:r>
       <w:r>
         <w:rPr>
           <w:i/>
@@ -3096,133 +4155,67 @@
         <w:t xml:space="preserve"> </w:t>
       </w:r>
       <w:r>
-        <w:t xml:space="preserve">as in “free”: </w:t>
-      </w:r>
-      <w:proofErr w:type="spellStart"/>
-      <w:r>
-        <w:rPr>
-          <w:i/>
-          <w:iCs/>
-        </w:rPr>
-        <w:t>fronzh</w:t>
-      </w:r>
-      <w:proofErr w:type="spellEnd"/>
-      <w:r>
-        <w:rPr>
-          <w:i/>
-          <w:iCs/>
-        </w:rPr>
-        <w:t xml:space="preserve">; </w:t>
-      </w:r>
-      <w:proofErr w:type="spellStart"/>
-      <w:r>
-        <w:rPr>
-          <w:b/>
-          <w:bCs/>
-        </w:rPr>
-        <w:t>FRonzh</w:t>
-      </w:r>
-      <w:proofErr w:type="spellEnd"/>
+        <w:t xml:space="preserve">as in “atlas”: </w:t>
+      </w:r>
     </w:p>
     <w:p>
       <w:pPr>
         <w:ind w:left="720"/>
-        <w:rPr>
-          <w:b/>
-          <w:bCs/>
-        </w:rPr>
       </w:pPr>
       <w:r>
         <w:rPr>
           <w:rFonts w:ascii="ZhoGlyph" w:hAnsi="ZhoGlyph"/>
         </w:rPr>
-        <w:t>J</w:t>
-      </w:r>
-      <w:r>
-        <w:rPr>
-          <w:i/>
-          <w:iCs/>
-        </w:rPr>
-        <w:t>J</w:t>
-      </w:r>
-      <w:r>
-        <w:t xml:space="preserve"> as in “jump”:</w:t>
-      </w:r>
-      <w:r>
+        <w:t>Ṭ</w:t>
+      </w:r>
+      <w:r>
+        <w:rPr>
+          <w:i/>
+          <w:iCs/>
+        </w:rPr>
+        <w:t>TR</w:t>
+      </w:r>
+      <w:r>
+        <w:rPr>
+          <w:i/>
+          <w:iCs/>
+        </w:rPr>
         <w:t xml:space="preserve"> </w:t>
       </w:r>
-      <w:proofErr w:type="spellStart"/>
-      <w:r>
-        <w:rPr>
-          <w:i/>
-          <w:iCs/>
-        </w:rPr>
-        <w:t>jiavr</w:t>
-      </w:r>
-      <w:proofErr w:type="spellEnd"/>
-      <w:r>
-        <w:rPr>
-          <w:i/>
-          <w:iCs/>
-        </w:rPr>
-        <w:t xml:space="preserve">; </w:t>
-      </w:r>
-      <w:proofErr w:type="spellStart"/>
-      <w:r>
-        <w:rPr>
-          <w:b/>
-          <w:bCs/>
-        </w:rPr>
-        <w:t>Jiavr</w:t>
-      </w:r>
-      <w:proofErr w:type="spellEnd"/>
+      <w:r>
+        <w:t xml:space="preserve">as in “train”: </w:t>
+      </w:r>
     </w:p>
     <w:p>
       <w:pPr>
         <w:ind w:left="720"/>
-        <w:rPr>
-          <w:b/>
-          <w:bCs/>
-        </w:rPr>
-      </w:pPr>
-      <w:r>
-        <w:rPr>
-          <w:i/>
-          <w:iCs/>
-        </w:rPr>
-        <w:t>K</w:t>
-      </w:r>
-      <w:r>
-        <w:t xml:space="preserve"> as in “kite”:</w:t>
-      </w:r>
-      <w:r>
+      </w:pPr>
+      <w:r>
+        <w:rPr>
+          <w:rFonts w:ascii="ZhoGlyph" w:hAnsi="ZhoGlyph"/>
+        </w:rPr>
+        <w:t>Ṯ</w:t>
+      </w:r>
+      <w:r>
+        <w:rPr>
+          <w:i/>
+          <w:iCs/>
+        </w:rPr>
+        <w:t>TS</w:t>
+      </w:r>
+      <w:r>
+        <w:rPr>
+          <w:i/>
+          <w:iCs/>
+        </w:rPr>
         <w:t xml:space="preserve"> </w:t>
       </w:r>
-      <w:proofErr w:type="spellStart"/>
-      <w:r>
-        <w:rPr>
-          <w:i/>
-          <w:iCs/>
-        </w:rPr>
-        <w:t>kaz</w:t>
-      </w:r>
-      <w:proofErr w:type="spellEnd"/>
-      <w:r>
-        <w:rPr>
-          <w:i/>
-          <w:iCs/>
-        </w:rPr>
-        <w:t xml:space="preserve">; </w:t>
-      </w:r>
-      <w:proofErr w:type="spellStart"/>
-      <w:r>
-        <w:rPr>
-          <w:b/>
-          <w:bCs/>
-        </w:rPr>
-        <w:t>Kaz</w:t>
-      </w:r>
-      <w:proofErr w:type="spellEnd"/>
+      <w:r>
+        <w:t>as in “sets”:</w:t>
+      </w:r>
+      <w:r>
+        <w:t xml:space="preserve"> </w:t>
+      </w:r>
     </w:p>
     <w:p>
       <w:pPr>
@@ -3234,943 +4227,8 @@
       </w:pPr>
       <w:r>
         <w:rPr>
-          <w:i/>
-          <w:iCs/>
-        </w:rPr>
-        <w:t xml:space="preserve">KL </w:t>
-      </w:r>
-      <w:r>
-        <w:t>as in “cling” or wrinkle”</w:t>
-      </w:r>
-      <w:r>
-        <w:t xml:space="preserve">: </w:t>
-      </w:r>
-      <w:proofErr w:type="spellStart"/>
-      <w:r>
-        <w:rPr>
-          <w:i/>
-          <w:iCs/>
-        </w:rPr>
-        <w:t>kliazh</w:t>
-      </w:r>
-      <w:proofErr w:type="spellEnd"/>
-      <w:r>
-        <w:rPr>
-          <w:i/>
-          <w:iCs/>
-        </w:rPr>
-        <w:t xml:space="preserve">; </w:t>
-      </w:r>
-      <w:proofErr w:type="spellStart"/>
-      <w:r>
-        <w:rPr>
-          <w:b/>
-          <w:bCs/>
-        </w:rPr>
-        <w:t>KLiazh</w:t>
-      </w:r>
-      <w:proofErr w:type="spellEnd"/>
-    </w:p>
-    <w:p>
-      <w:pPr>
-        <w:ind w:left="720"/>
-        <w:rPr>
-          <w:b/>
-          <w:bCs/>
-        </w:rPr>
-      </w:pPr>
-      <w:r>
-        <w:rPr>
-          <w:i/>
-          <w:iCs/>
-        </w:rPr>
-        <w:t>KR</w:t>
-      </w:r>
-      <w:r>
-        <w:t xml:space="preserve"> as in “cry” or “cracker”: </w:t>
-      </w:r>
-      <w:proofErr w:type="spellStart"/>
-      <w:r>
-        <w:rPr>
-          <w:i/>
-          <w:iCs/>
-        </w:rPr>
-        <w:t>kral</w:t>
-      </w:r>
-      <w:proofErr w:type="spellEnd"/>
-      <w:r>
-        <w:rPr>
-          <w:i/>
-          <w:iCs/>
-        </w:rPr>
-        <w:t xml:space="preserve">; </w:t>
-      </w:r>
-      <w:proofErr w:type="spellStart"/>
-      <w:r>
-        <w:rPr>
-          <w:b/>
-          <w:bCs/>
-        </w:rPr>
-        <w:t>KRal</w:t>
-      </w:r>
-      <w:proofErr w:type="spellEnd"/>
-    </w:p>
-    <w:p>
-      <w:pPr>
-        <w:ind w:left="720"/>
-        <w:rPr>
-          <w:b/>
-          <w:bCs/>
-        </w:rPr>
-      </w:pPr>
-      <w:r>
-        <w:rPr>
           <w:rFonts w:ascii="ZhoGlyph" w:hAnsi="ZhoGlyph"/>
         </w:rPr>
-        <w:t>L</w:t>
-      </w:r>
-      <w:r>
-        <w:rPr>
-          <w:i/>
-          <w:iCs/>
-        </w:rPr>
-        <w:t>L</w:t>
-      </w:r>
-      <w:r>
-        <w:t xml:space="preserve"> as in “long”: </w:t>
-      </w:r>
-      <w:proofErr w:type="spellStart"/>
-      <w:r>
-        <w:rPr>
-          <w:i/>
-          <w:iCs/>
-        </w:rPr>
-        <w:t>lienj</w:t>
-      </w:r>
-      <w:proofErr w:type="spellEnd"/>
-      <w:r>
-        <w:rPr>
-          <w:i/>
-          <w:iCs/>
-        </w:rPr>
-        <w:t xml:space="preserve">; </w:t>
-      </w:r>
-      <w:proofErr w:type="spellStart"/>
-      <w:r>
-        <w:rPr>
-          <w:b/>
-          <w:bCs/>
-        </w:rPr>
-        <w:t>Lienj</w:t>
-      </w:r>
-      <w:proofErr w:type="spellEnd"/>
-    </w:p>
-    <w:p>
-      <w:pPr>
-        <w:ind w:left="720"/>
-      </w:pPr>
-      <w:r>
-        <w:rPr>
-          <w:rFonts w:ascii="ZhoGlyph" w:hAnsi="ZhoGlyph"/>
-        </w:rPr>
-        <w:t>M</w:t>
-      </w:r>
-      <w:r>
-        <w:rPr>
-          <w:i/>
-          <w:iCs/>
-        </w:rPr>
-        <w:t xml:space="preserve">M </w:t>
-      </w:r>
-      <w:r>
-        <w:t>as in “many”:</w:t>
-      </w:r>
-      <w:r>
-        <w:t xml:space="preserve"> </w:t>
-      </w:r>
-    </w:p>
-    <w:p>
-      <w:pPr>
-        <w:ind w:left="720"/>
-      </w:pPr>
-      <w:r>
-        <w:rPr>
-          <w:rFonts w:ascii="ZhoGlyph" w:hAnsi="ZhoGlyph"/>
-        </w:rPr>
-        <w:t>N</w:t>
-      </w:r>
-      <w:r>
-        <w:rPr>
-          <w:i/>
-          <w:iCs/>
-        </w:rPr>
-        <w:t>N</w:t>
-      </w:r>
-      <w:r>
-        <w:t xml:space="preserve"> as in “never”:</w:t>
-      </w:r>
-      <w:r>
-        <w:t xml:space="preserve"> </w:t>
-      </w:r>
-    </w:p>
-    <w:p>
-      <w:pPr>
-        <w:ind w:left="720"/>
-      </w:pPr>
-      <w:r>
-        <w:rPr>
-          <w:i/>
-          <w:iCs/>
-        </w:rPr>
-        <w:t>NCH</w:t>
-      </w:r>
-      <w:r>
-        <w:t xml:space="preserve"> as in “crunch”: </w:t>
-      </w:r>
-    </w:p>
-    <w:p>
-      <w:pPr>
-        <w:ind w:left="720"/>
-      </w:pPr>
-      <w:r>
-        <w:rPr>
-          <w:i/>
-          <w:iCs/>
-        </w:rPr>
-        <w:t xml:space="preserve">NJ </w:t>
-      </w:r>
-      <w:r>
-        <w:t xml:space="preserve">as in “banjo”: </w:t>
-      </w:r>
-    </w:p>
-    <w:p>
-      <w:pPr>
-        <w:ind w:left="720"/>
-      </w:pPr>
-      <w:r>
-        <w:rPr>
-          <w:i/>
-          <w:iCs/>
-        </w:rPr>
-        <w:t xml:space="preserve">NS </w:t>
-      </w:r>
-      <w:r>
-        <w:t>as in “dan</w:t>
-      </w:r>
-      <w:r>
-        <w:t>s macabre”:</w:t>
-      </w:r>
-      <w:r>
-        <w:t xml:space="preserve"> </w:t>
-      </w:r>
-    </w:p>
-    <w:p>
-      <w:pPr>
-        <w:ind w:left="720"/>
-      </w:pPr>
-      <w:r>
-        <w:rPr>
-          <w:i/>
-          <w:iCs/>
-        </w:rPr>
-        <w:t>NSH</w:t>
-      </w:r>
-      <w:r>
-        <w:t xml:space="preserve"> as in “</w:t>
-      </w:r>
-      <w:r>
-        <w:t xml:space="preserve">n + </w:t>
-      </w:r>
-      <w:proofErr w:type="spellStart"/>
-      <w:r>
-        <w:t>sh</w:t>
-      </w:r>
-      <w:proofErr w:type="spellEnd"/>
-      <w:r>
-        <w:t xml:space="preserve">”: </w:t>
-      </w:r>
-    </w:p>
-    <w:p>
-      <w:pPr>
-        <w:ind w:left="720"/>
-      </w:pPr>
-      <w:r>
-        <w:rPr>
-          <w:i/>
-          <w:iCs/>
-        </w:rPr>
-        <w:t xml:space="preserve">NT </w:t>
-      </w:r>
-      <w:r>
-        <w:t xml:space="preserve">as in “cant”: </w:t>
-      </w:r>
-    </w:p>
-    <w:p>
-      <w:pPr>
-        <w:ind w:left="720"/>
-      </w:pPr>
-      <w:r>
-        <w:rPr>
-          <w:i/>
-          <w:iCs/>
-        </w:rPr>
-        <w:t xml:space="preserve">NTS </w:t>
-      </w:r>
-      <w:r>
-        <w:t xml:space="preserve">as in “pants”: </w:t>
-      </w:r>
-    </w:p>
-    <w:p>
-      <w:pPr>
-        <w:ind w:left="720"/>
-      </w:pPr>
-      <w:r>
-        <w:rPr>
-          <w:i/>
-          <w:iCs/>
-        </w:rPr>
-        <w:t xml:space="preserve">NZ </w:t>
-      </w:r>
-      <w:r>
-        <w:t xml:space="preserve">as in “cans”: </w:t>
-      </w:r>
-    </w:p>
-    <w:p>
-      <w:pPr>
-        <w:ind w:left="720"/>
-      </w:pPr>
-      <w:r>
-        <w:rPr>
-          <w:i/>
-          <w:iCs/>
-        </w:rPr>
-        <w:t xml:space="preserve">NZH </w:t>
-      </w:r>
-      <w:r>
-        <w:t>as in “binge”</w:t>
-      </w:r>
-      <w:r>
-        <w:t xml:space="preserve"> or “fringe”</w:t>
-      </w:r>
-      <w:r>
-        <w:t xml:space="preserve">: </w:t>
-      </w:r>
-    </w:p>
-    <w:p>
-      <w:pPr>
-        <w:ind w:left="720"/>
-      </w:pPr>
-      <w:r>
-        <w:rPr>
-          <w:rFonts w:ascii="ZhoGlyph" w:hAnsi="ZhoGlyph"/>
-        </w:rPr>
-        <w:t>P</w:t>
-      </w:r>
-      <w:r>
-        <w:rPr>
-          <w:i/>
-          <w:iCs/>
-        </w:rPr>
-        <w:t xml:space="preserve">P </w:t>
-      </w:r>
-      <w:r>
-        <w:t>as in “</w:t>
-      </w:r>
-      <w:r>
-        <w:t>cap”:</w:t>
-      </w:r>
-    </w:p>
-    <w:p>
-      <w:pPr>
-        <w:ind w:left="720"/>
-      </w:pPr>
-      <w:r>
-        <w:rPr>
-          <w:rFonts w:ascii="ZhoGlyph" w:hAnsi="ZhoGlyph"/>
-        </w:rPr>
-        <w:t>Ṗ</w:t>
-      </w:r>
-      <w:r>
-        <w:rPr>
-          <w:i/>
-          <w:iCs/>
-        </w:rPr>
-        <w:t xml:space="preserve">PL </w:t>
-      </w:r>
-      <w:r>
-        <w:t xml:space="preserve">as in “play”: </w:t>
-      </w:r>
-    </w:p>
-    <w:p>
-      <w:pPr>
-        <w:ind w:left="720"/>
-      </w:pPr>
-      <w:r>
-        <w:rPr>
-          <w:rFonts w:ascii="ZhoGlyph" w:hAnsi="ZhoGlyph"/>
-        </w:rPr>
-        <w:t>Ṕ</w:t>
-      </w:r>
-      <w:r>
-        <w:rPr>
-          <w:i/>
-          <w:iCs/>
-        </w:rPr>
-        <w:t xml:space="preserve">PR </w:t>
-      </w:r>
-      <w:r>
-        <w:t xml:space="preserve">as in “pray”: </w:t>
-      </w:r>
-    </w:p>
-    <w:p>
-      <w:pPr>
-        <w:ind w:left="720"/>
-        <w:rPr>
-          <w:i/>
-          <w:iCs/>
-        </w:rPr>
-      </w:pPr>
-      <w:r>
-        <w:rPr>
-          <w:i/>
-          <w:iCs/>
-        </w:rPr>
-        <w:t xml:space="preserve">Q </w:t>
-      </w:r>
-      <w:r>
-        <w:t xml:space="preserve">is similar to the Terran Arabic Q, which is a glottal hard “G” as in “Qatar”: </w:t>
-      </w:r>
-      <w:proofErr w:type="spellStart"/>
-      <w:r>
-        <w:rPr>
-          <w:i/>
-          <w:iCs/>
-        </w:rPr>
-        <w:t>qiets</w:t>
-      </w:r>
-      <w:proofErr w:type="spellEnd"/>
-      <w:r>
-        <w:rPr>
-          <w:i/>
-          <w:iCs/>
-        </w:rPr>
-        <w:t xml:space="preserve">, </w:t>
-      </w:r>
-      <w:r>
-        <w:rPr>
-          <w:b/>
-          <w:bCs/>
-        </w:rPr>
-        <w:t>Gi-</w:t>
-      </w:r>
-      <w:proofErr w:type="spellStart"/>
-      <w:r>
-        <w:rPr>
-          <w:b/>
-          <w:bCs/>
-        </w:rPr>
-        <w:t>ets</w:t>
-      </w:r>
-      <w:proofErr w:type="spellEnd"/>
-    </w:p>
-    <w:p>
-      <w:pPr>
-        <w:ind w:left="720"/>
-        <w:rPr>
-          <w:b/>
-          <w:bCs/>
-        </w:rPr>
-      </w:pPr>
-      <w:r>
-        <w:rPr>
-          <w:i/>
-          <w:iCs/>
-        </w:rPr>
-        <w:t>QL</w:t>
-      </w:r>
-      <w:r>
-        <w:t xml:space="preserve"> as in “glue”: </w:t>
-      </w:r>
-      <w:proofErr w:type="spellStart"/>
-      <w:r>
-        <w:rPr>
-          <w:i/>
-          <w:iCs/>
-        </w:rPr>
-        <w:t>qlome</w:t>
-      </w:r>
-      <w:proofErr w:type="spellEnd"/>
-      <w:r>
-        <w:rPr>
-          <w:i/>
-          <w:iCs/>
-        </w:rPr>
-        <w:t xml:space="preserve">’, </w:t>
-      </w:r>
-      <w:proofErr w:type="spellStart"/>
-      <w:r>
-        <w:rPr>
-          <w:b/>
-          <w:bCs/>
-        </w:rPr>
-        <w:t>GLo</w:t>
-      </w:r>
-      <w:proofErr w:type="spellEnd"/>
-      <w:r>
-        <w:rPr>
-          <w:b/>
-          <w:bCs/>
-        </w:rPr>
-        <w:t>-me’</w:t>
-      </w:r>
-    </w:p>
-    <w:p>
-      <w:pPr>
-        <w:ind w:left="720"/>
-        <w:rPr>
-          <w:b/>
-          <w:bCs/>
-        </w:rPr>
-      </w:pPr>
-      <w:r>
-        <w:rPr>
-          <w:i/>
-          <w:iCs/>
-        </w:rPr>
-        <w:t xml:space="preserve">QR </w:t>
-      </w:r>
-      <w:r>
-        <w:t xml:space="preserve">as in “grown”: </w:t>
-      </w:r>
-      <w:proofErr w:type="spellStart"/>
-      <w:r>
-        <w:rPr>
-          <w:i/>
-          <w:iCs/>
-        </w:rPr>
-        <w:t>tliaqre</w:t>
-      </w:r>
-      <w:proofErr w:type="spellEnd"/>
-      <w:r>
-        <w:rPr>
-          <w:i/>
-          <w:iCs/>
-        </w:rPr>
-        <w:t xml:space="preserve">’, </w:t>
-      </w:r>
-      <w:proofErr w:type="spellStart"/>
-      <w:r>
-        <w:rPr>
-          <w:b/>
-          <w:bCs/>
-        </w:rPr>
-        <w:t>tli</w:t>
-      </w:r>
-      <w:proofErr w:type="spellEnd"/>
-      <w:r>
-        <w:rPr>
-          <w:b/>
-          <w:bCs/>
-        </w:rPr>
-        <w:t>-a-</w:t>
-      </w:r>
-      <w:proofErr w:type="spellStart"/>
-      <w:r>
-        <w:rPr>
-          <w:b/>
-          <w:bCs/>
-        </w:rPr>
-        <w:t>GRe</w:t>
-      </w:r>
-      <w:proofErr w:type="spellEnd"/>
-      <w:r>
-        <w:rPr>
-          <w:b/>
-          <w:bCs/>
-        </w:rPr>
-        <w:t>’</w:t>
-      </w:r>
-    </w:p>
-    <w:p>
-      <w:pPr>
-        <w:ind w:left="720"/>
-        <w:rPr>
-          <w:b/>
-          <w:bCs/>
-        </w:rPr>
-      </w:pPr>
-      <w:r>
-        <w:rPr>
-          <w:rFonts w:ascii="ZhoGlyph" w:hAnsi="ZhoGlyph"/>
-        </w:rPr>
-        <w:t>R</w:t>
-      </w:r>
-      <w:r>
-        <w:rPr>
-          <w:i/>
-          <w:iCs/>
-        </w:rPr>
-        <w:t xml:space="preserve">R </w:t>
-      </w:r>
-      <w:r>
-        <w:t xml:space="preserve">as in “run”: </w:t>
-      </w:r>
-      <w:r>
-        <w:rPr>
-          <w:i/>
-          <w:iCs/>
-        </w:rPr>
-        <w:t xml:space="preserve">rans, </w:t>
-      </w:r>
-      <w:r>
-        <w:rPr>
-          <w:b/>
-          <w:bCs/>
-        </w:rPr>
-        <w:t>Rans</w:t>
-      </w:r>
-    </w:p>
-    <w:p>
-      <w:pPr>
-        <w:ind w:left="720"/>
-        <w:rPr>
-          <w:b/>
-          <w:bCs/>
-        </w:rPr>
-      </w:pPr>
-      <w:r>
-        <w:rPr>
-          <w:rFonts w:ascii="ZhoGlyph" w:hAnsi="ZhoGlyph"/>
-        </w:rPr>
-        <w:t>S</w:t>
-      </w:r>
-      <w:r>
-        <w:rPr>
-          <w:i/>
-          <w:iCs/>
-        </w:rPr>
-        <w:t xml:space="preserve">S </w:t>
-      </w:r>
-      <w:r>
-        <w:t xml:space="preserve">as in “sun”: </w:t>
-      </w:r>
-      <w:proofErr w:type="spellStart"/>
-      <w:r>
-        <w:rPr>
-          <w:i/>
-          <w:iCs/>
-        </w:rPr>
-        <w:t>stial</w:t>
-      </w:r>
-      <w:proofErr w:type="spellEnd"/>
-      <w:r>
-        <w:rPr>
-          <w:i/>
-          <w:iCs/>
-        </w:rPr>
-        <w:t xml:space="preserve">, </w:t>
-      </w:r>
-      <w:proofErr w:type="spellStart"/>
-      <w:r>
-        <w:rPr>
-          <w:b/>
-          <w:bCs/>
-        </w:rPr>
-        <w:t>Stial</w:t>
-      </w:r>
-      <w:proofErr w:type="spellEnd"/>
-    </w:p>
-    <w:p>
-      <w:pPr>
-        <w:ind w:left="720"/>
-        <w:rPr>
-          <w:b/>
-          <w:bCs/>
-        </w:rPr>
-      </w:pPr>
-      <w:r>
-        <w:rPr>
-          <w:rFonts w:ascii="ZhoGlyph" w:hAnsi="ZhoGlyph"/>
-        </w:rPr>
-        <w:t>Ś</w:t>
-      </w:r>
-      <w:r>
-        <w:rPr>
-          <w:i/>
-          <w:iCs/>
-        </w:rPr>
-        <w:t xml:space="preserve">SH </w:t>
-      </w:r>
-      <w:r>
-        <w:t xml:space="preserve">as in “shut”: </w:t>
-      </w:r>
-      <w:r>
-        <w:rPr>
-          <w:i/>
-          <w:iCs/>
-        </w:rPr>
-        <w:t xml:space="preserve">shiv; </w:t>
-      </w:r>
-      <w:r>
-        <w:rPr>
-          <w:b/>
-          <w:bCs/>
-        </w:rPr>
-        <w:t>Shiv</w:t>
-      </w:r>
-    </w:p>
-    <w:p>
-      <w:pPr>
-        <w:ind w:left="720"/>
-        <w:rPr>
-          <w:b/>
-          <w:bCs/>
-        </w:rPr>
-      </w:pPr>
-      <w:r>
-        <w:rPr>
-          <w:i/>
-          <w:iCs/>
-        </w:rPr>
-        <w:t xml:space="preserve">SHT </w:t>
-      </w:r>
-      <w:r>
-        <w:t xml:space="preserve">as in “Ishtar”: </w:t>
-      </w:r>
-      <w:proofErr w:type="spellStart"/>
-      <w:r>
-        <w:rPr>
-          <w:i/>
-          <w:iCs/>
-        </w:rPr>
-        <w:t>shtefrabr</w:t>
-      </w:r>
-      <w:proofErr w:type="spellEnd"/>
-      <w:r>
-        <w:rPr>
-          <w:i/>
-          <w:iCs/>
-        </w:rPr>
-        <w:t xml:space="preserve">; </w:t>
-      </w:r>
-      <w:proofErr w:type="spellStart"/>
-      <w:r>
-        <w:rPr>
-          <w:b/>
-          <w:bCs/>
-        </w:rPr>
-        <w:t>SHTe-frabr</w:t>
-      </w:r>
-      <w:proofErr w:type="spellEnd"/>
-    </w:p>
-    <w:p>
-      <w:pPr>
-        <w:ind w:left="720"/>
-        <w:rPr>
-          <w:b/>
-          <w:bCs/>
-        </w:rPr>
-      </w:pPr>
-      <w:r>
-        <w:rPr>
-          <w:i/>
-          <w:iCs/>
-        </w:rPr>
-        <w:t xml:space="preserve">ST </w:t>
-      </w:r>
-      <w:r>
-        <w:t xml:space="preserve">as in “stop”: </w:t>
-      </w:r>
-      <w:proofErr w:type="spellStart"/>
-      <w:r>
-        <w:rPr>
-          <w:i/>
-          <w:iCs/>
-        </w:rPr>
-        <w:t>stebre</w:t>
-      </w:r>
-      <w:proofErr w:type="spellEnd"/>
-      <w:r>
-        <w:rPr>
-          <w:i/>
-          <w:iCs/>
-        </w:rPr>
-        <w:t xml:space="preserve">’; </w:t>
-      </w:r>
-      <w:r>
-        <w:rPr>
-          <w:b/>
-          <w:bCs/>
-        </w:rPr>
-        <w:t>Ste-</w:t>
-      </w:r>
-      <w:proofErr w:type="spellStart"/>
-      <w:r>
-        <w:rPr>
-          <w:b/>
-          <w:bCs/>
-        </w:rPr>
-        <w:t>bre</w:t>
-      </w:r>
-      <w:proofErr w:type="spellEnd"/>
-      <w:r>
-        <w:rPr>
-          <w:b/>
-          <w:bCs/>
-        </w:rPr>
-        <w:t>’</w:t>
-      </w:r>
-    </w:p>
-    <w:p>
-      <w:pPr>
-        <w:ind w:left="720"/>
-        <w:rPr>
-          <w:b/>
-          <w:bCs/>
-        </w:rPr>
-      </w:pPr>
-      <w:r>
-        <w:rPr>
-          <w:rFonts w:ascii="ZhoGlyph" w:hAnsi="ZhoGlyph"/>
-        </w:rPr>
-        <w:t>T</w:t>
-      </w:r>
-      <w:r>
-        <w:rPr>
-          <w:i/>
-          <w:iCs/>
-        </w:rPr>
-        <w:t>T</w:t>
-      </w:r>
-      <w:r>
-        <w:t xml:space="preserve"> as in “tall”: </w:t>
-      </w:r>
-      <w:proofErr w:type="spellStart"/>
-      <w:r>
-        <w:rPr>
-          <w:i/>
-          <w:iCs/>
-        </w:rPr>
-        <w:t>tozjabr</w:t>
-      </w:r>
-      <w:proofErr w:type="spellEnd"/>
-      <w:r>
-        <w:rPr>
-          <w:i/>
-          <w:iCs/>
-        </w:rPr>
-        <w:t xml:space="preserve">; </w:t>
-      </w:r>
-      <w:proofErr w:type="spellStart"/>
-      <w:r>
-        <w:rPr>
-          <w:b/>
-          <w:bCs/>
-        </w:rPr>
-        <w:t>Toz-jabr</w:t>
-      </w:r>
-      <w:proofErr w:type="spellEnd"/>
-    </w:p>
-    <w:p>
-      <w:pPr>
-        <w:ind w:left="720"/>
-      </w:pPr>
-      <w:r>
-        <w:rPr>
-          <w:rFonts w:ascii="ZhoGlyph" w:hAnsi="ZhoGlyph"/>
-        </w:rPr>
-        <w:t>Ṫ</w:t>
-      </w:r>
-      <w:r>
-        <w:rPr>
-          <w:i/>
-          <w:iCs/>
-        </w:rPr>
-        <w:t>TL</w:t>
-      </w:r>
-      <w:r>
-        <w:rPr>
-          <w:i/>
-          <w:iCs/>
-        </w:rPr>
-        <w:t xml:space="preserve"> </w:t>
-      </w:r>
-      <w:r>
-        <w:t xml:space="preserve">as in “atlas”: </w:t>
-      </w:r>
-    </w:p>
-    <w:p>
-      <w:pPr>
-        <w:ind w:left="720"/>
-      </w:pPr>
-      <w:r>
-        <w:rPr>
-          <w:rFonts w:ascii="ZhoGlyph" w:hAnsi="ZhoGlyph"/>
-        </w:rPr>
-        <w:t>Ṭ</w:t>
-      </w:r>
-      <w:r>
-        <w:rPr>
-          <w:i/>
-          <w:iCs/>
-        </w:rPr>
-        <w:t>TR</w:t>
-      </w:r>
-      <w:r>
-        <w:rPr>
-          <w:i/>
-          <w:iCs/>
-        </w:rPr>
-        <w:t xml:space="preserve"> </w:t>
-      </w:r>
-      <w:r>
-        <w:t xml:space="preserve">as in “train”: </w:t>
-      </w:r>
-    </w:p>
-    <w:p>
-      <w:pPr>
-        <w:ind w:left="720"/>
-      </w:pPr>
-      <w:r>
-        <w:rPr>
-          <w:rFonts w:ascii="ZhoGlyph" w:hAnsi="ZhoGlyph"/>
-        </w:rPr>
-        <w:t>Ṯ</w:t>
-      </w:r>
-      <w:r>
-        <w:rPr>
-          <w:i/>
-          <w:iCs/>
-        </w:rPr>
-        <w:t>TS</w:t>
-      </w:r>
-      <w:r>
-        <w:rPr>
-          <w:i/>
-          <w:iCs/>
-        </w:rPr>
-        <w:t xml:space="preserve"> </w:t>
-      </w:r>
-      <w:r>
-        <w:t>as in “sets”:</w:t>
-      </w:r>
-      <w:r>
-        <w:t xml:space="preserve"> </w:t>
-      </w:r>
-    </w:p>
-    <w:p>
-      <w:pPr>
-        <w:ind w:left="720"/>
-        <w:rPr>
-          <w:b/>
-          <w:bCs/>
-        </w:rPr>
-      </w:pPr>
-      <w:r>
-        <w:rPr>
-          <w:rFonts w:ascii="ZhoGlyph" w:hAnsi="ZhoGlyph"/>
-        </w:rPr>
-        <w:lastRenderedPageBreak/>
         <w:t>V</w:t>
       </w:r>
       <w:r>
@@ -4627,12 +4685,944 @@
         <w:t xml:space="preserve">. </w:t>
       </w:r>
     </w:p>
+    <w:p/>
     <w:p>
       <w:r>
         <w:tab/>
       </w:r>
-    </w:p>
-    <w:p>
+      <w:r>
+        <w:t xml:space="preserve">Practice the pronunciation by learning the </w:t>
+      </w:r>
+      <w:r>
+        <w:t>names of the seasons:</w:t>
+      </w:r>
+    </w:p>
+    <w:p>
+      <w:pPr>
+        <w:ind w:left="720"/>
+      </w:pPr>
+      <w:proofErr w:type="spellStart"/>
+      <w:r>
+        <w:t>Atrint</w:t>
+      </w:r>
+      <w:proofErr w:type="spellEnd"/>
+      <w:r>
+        <w:t xml:space="preserve"> (</w:t>
+      </w:r>
+      <w:r>
+        <w:rPr>
+          <w:i/>
+          <w:iCs/>
+        </w:rPr>
+        <w:t>ah-</w:t>
+      </w:r>
+      <w:proofErr w:type="spellStart"/>
+      <w:r>
+        <w:rPr>
+          <w:i/>
+          <w:iCs/>
+        </w:rPr>
+        <w:t>trint</w:t>
+      </w:r>
+      <w:proofErr w:type="spellEnd"/>
+      <w:r>
+        <w:t>) = “raining”, the wet season following the winter thaw</w:t>
+      </w:r>
+    </w:p>
+    <w:p>
+      <w:pPr>
+        <w:ind w:left="720"/>
+      </w:pPr>
+      <w:proofErr w:type="spellStart"/>
+      <w:r>
+        <w:t>Vrienstial</w:t>
+      </w:r>
+      <w:proofErr w:type="spellEnd"/>
+      <w:r>
+        <w:t xml:space="preserve"> (</w:t>
+      </w:r>
+      <w:proofErr w:type="spellStart"/>
+      <w:r>
+        <w:rPr>
+          <w:i/>
+          <w:iCs/>
+        </w:rPr>
+        <w:t>vr</w:t>
+      </w:r>
+      <w:r>
+        <w:rPr>
+          <w:i/>
+          <w:iCs/>
+        </w:rPr>
+        <w:t>ye</w:t>
+      </w:r>
+      <w:r>
+        <w:rPr>
+          <w:i/>
+          <w:iCs/>
+        </w:rPr>
+        <w:t>n-styal</w:t>
+      </w:r>
+      <w:proofErr w:type="spellEnd"/>
+      <w:r>
+        <w:t>) = “heat”, the summer season</w:t>
+      </w:r>
+    </w:p>
+    <w:p>
+      <w:pPr>
+        <w:ind w:left="720"/>
+      </w:pPr>
+      <w:proofErr w:type="spellStart"/>
+      <w:r>
+        <w:t>Atchafser</w:t>
+      </w:r>
+      <w:proofErr w:type="spellEnd"/>
+      <w:r>
+        <w:t xml:space="preserve"> (</w:t>
+      </w:r>
+      <w:r>
+        <w:rPr>
+          <w:i/>
+          <w:iCs/>
+        </w:rPr>
+        <w:t>at-</w:t>
+      </w:r>
+      <w:proofErr w:type="spellStart"/>
+      <w:r>
+        <w:rPr>
+          <w:i/>
+          <w:iCs/>
+        </w:rPr>
+        <w:t>chaf</w:t>
+      </w:r>
+      <w:proofErr w:type="spellEnd"/>
+      <w:r>
+        <w:rPr>
+          <w:i/>
+          <w:iCs/>
+        </w:rPr>
+        <w:t>-ser</w:t>
+      </w:r>
+      <w:r>
+        <w:t>) = “waning”, the time of the year when the summer’s heat fades</w:t>
+      </w:r>
+    </w:p>
+    <w:p>
+      <w:pPr>
+        <w:ind w:left="720"/>
+      </w:pPr>
+      <w:proofErr w:type="spellStart"/>
+      <w:r>
+        <w:t>Ataniebl</w:t>
+      </w:r>
+      <w:proofErr w:type="spellEnd"/>
+      <w:r>
+        <w:t xml:space="preserve"> (</w:t>
+      </w:r>
+      <w:r>
+        <w:rPr>
+          <w:i/>
+          <w:iCs/>
+        </w:rPr>
+        <w:t>a-tan-</w:t>
+      </w:r>
+      <w:proofErr w:type="spellStart"/>
+      <w:r>
+        <w:rPr>
+          <w:i/>
+          <w:iCs/>
+        </w:rPr>
+        <w:t>yebl</w:t>
+      </w:r>
+      <w:proofErr w:type="spellEnd"/>
+      <w:r>
+        <w:t xml:space="preserve">) = “harvest”, the season on </w:t>
+      </w:r>
+      <w:proofErr w:type="spellStart"/>
+      <w:r>
+        <w:t>Zhdant</w:t>
+      </w:r>
+      <w:proofErr w:type="spellEnd"/>
+      <w:r>
+        <w:t xml:space="preserve"> to harvest mature crops</w:t>
+      </w:r>
+    </w:p>
+    <w:p>
+      <w:pPr>
+        <w:ind w:left="720"/>
+      </w:pPr>
+      <w:proofErr w:type="spellStart"/>
+      <w:r>
+        <w:t>Ashtiavl</w:t>
+      </w:r>
+      <w:proofErr w:type="spellEnd"/>
+      <w:r>
+        <w:t xml:space="preserve"> (</w:t>
+      </w:r>
+      <w:r>
+        <w:rPr>
+          <w:i/>
+          <w:iCs/>
+        </w:rPr>
+        <w:t>ash-</w:t>
+      </w:r>
+      <w:proofErr w:type="spellStart"/>
+      <w:r>
+        <w:rPr>
+          <w:i/>
+          <w:iCs/>
+        </w:rPr>
+        <w:t>tyavl</w:t>
+      </w:r>
+      <w:proofErr w:type="spellEnd"/>
+      <w:r>
+        <w:t>) = “</w:t>
+      </w:r>
+      <w:r>
+        <w:t>chill”, the freezing winter season</w:t>
+      </w:r>
+    </w:p>
+    <w:p>
+      <w:pPr>
+        <w:ind w:left="720"/>
+      </w:pPr>
+      <w:proofErr w:type="spellStart"/>
+      <w:r>
+        <w:t>Atpiapr</w:t>
+      </w:r>
+      <w:proofErr w:type="spellEnd"/>
+      <w:r>
+        <w:t xml:space="preserve"> (</w:t>
+      </w:r>
+      <w:r>
+        <w:rPr>
+          <w:i/>
+          <w:iCs/>
+        </w:rPr>
+        <w:t>at-</w:t>
+      </w:r>
+      <w:proofErr w:type="spellStart"/>
+      <w:r>
+        <w:rPr>
+          <w:i/>
+          <w:iCs/>
+        </w:rPr>
+        <w:t>pyapr</w:t>
+      </w:r>
+      <w:proofErr w:type="spellEnd"/>
+      <w:r>
+        <w:t>) = “thaw”, when the freezing winter wanes and becomes more temperate</w:t>
+      </w:r>
+    </w:p>
+    <w:p>
+      <w:r>
+        <w:lastRenderedPageBreak/>
+        <w:tab/>
+      </w:r>
+      <w:r>
+        <w:t>For additional practice, learn the numbers as well:</w:t>
+      </w:r>
+    </w:p>
+    <w:tbl>
+      <w:tblPr>
+        <w:tblStyle w:val="TableGrid"/>
+        <w:tblW w:w="0" w:type="auto"/>
+        <w:tblInd w:w="720" w:type="dxa"/>
+        <w:tblBorders>
+          <w:top w:val="none" w:sz="0" w:space="0" w:color="auto"/>
+          <w:left w:val="none" w:sz="0" w:space="0" w:color="auto"/>
+          <w:bottom w:val="none" w:sz="0" w:space="0" w:color="auto"/>
+          <w:right w:val="none" w:sz="0" w:space="0" w:color="auto"/>
+          <w:insideH w:val="none" w:sz="0" w:space="0" w:color="auto"/>
+          <w:insideV w:val="none" w:sz="0" w:space="0" w:color="auto"/>
+        </w:tblBorders>
+        <w:tblLook w:val="04A0" w:firstRow="1" w:lastRow="0" w:firstColumn="1" w:lastColumn="0" w:noHBand="0" w:noVBand="1"/>
+      </w:tblPr>
+      <w:tblGrid>
+        <w:gridCol w:w="4309"/>
+        <w:gridCol w:w="4331"/>
+      </w:tblGrid>
+      <w:tr>
+        <w:tc>
+          <w:tcPr>
+            <w:tcW w:w="4675" w:type="dxa"/>
+          </w:tcPr>
+          <w:p>
+            <w:r>
+              <w:t xml:space="preserve">1 = </w:t>
+            </w:r>
+            <w:proofErr w:type="spellStart"/>
+            <w:r>
+              <w:rPr>
+                <w:i/>
+                <w:iCs/>
+              </w:rPr>
+              <w:t>chial</w:t>
+            </w:r>
+            <w:proofErr w:type="spellEnd"/>
+            <w:r>
+              <w:rPr>
+                <w:i/>
+                <w:iCs/>
+              </w:rPr>
+              <w:t xml:space="preserve"> </w:t>
+            </w:r>
+            <w:r>
+              <w:t>(</w:t>
+            </w:r>
+            <w:proofErr w:type="spellStart"/>
+            <w:r>
+              <w:t>chyal</w:t>
+            </w:r>
+            <w:proofErr w:type="spellEnd"/>
+            <w:r>
+              <w:t>)</w:t>
+            </w:r>
+          </w:p>
+        </w:tc>
+        <w:tc>
+          <w:tcPr>
+            <w:tcW w:w="4675" w:type="dxa"/>
+          </w:tcPr>
+          <w:p>
+            <w:r>
+              <w:t xml:space="preserve">6 = </w:t>
+            </w:r>
+            <w:proofErr w:type="spellStart"/>
+            <w:r>
+              <w:rPr>
+                <w:i/>
+                <w:iCs/>
+              </w:rPr>
+              <w:t>kiachti</w:t>
+            </w:r>
+            <w:proofErr w:type="spellEnd"/>
+            <w:r>
+              <w:rPr>
+                <w:i/>
+                <w:iCs/>
+              </w:rPr>
+              <w:t xml:space="preserve"> </w:t>
+            </w:r>
+            <w:r>
+              <w:t>(</w:t>
+            </w:r>
+            <w:proofErr w:type="spellStart"/>
+            <w:r>
+              <w:t>kyach-ti</w:t>
+            </w:r>
+            <w:proofErr w:type="spellEnd"/>
+            <w:r>
+              <w:t>)</w:t>
+            </w:r>
+          </w:p>
+        </w:tc>
+      </w:tr>
+      <w:tr>
+        <w:tc>
+          <w:tcPr>
+            <w:tcW w:w="4675" w:type="dxa"/>
+          </w:tcPr>
+          <w:p>
+            <w:r>
+              <w:t xml:space="preserve">2 = </w:t>
+            </w:r>
+            <w:proofErr w:type="spellStart"/>
+            <w:r>
+              <w:rPr>
+                <w:i/>
+                <w:iCs/>
+              </w:rPr>
+              <w:t>omei</w:t>
+            </w:r>
+            <w:proofErr w:type="spellEnd"/>
+            <w:r>
+              <w:rPr>
+                <w:i/>
+                <w:iCs/>
+              </w:rPr>
+              <w:t xml:space="preserve"> </w:t>
+            </w:r>
+            <w:r>
+              <w:t>(oh-</w:t>
+            </w:r>
+            <w:proofErr w:type="spellStart"/>
+            <w:r>
+              <w:t>myeh</w:t>
+            </w:r>
+            <w:proofErr w:type="spellEnd"/>
+            <w:r>
+              <w:t>)</w:t>
+            </w:r>
+          </w:p>
+        </w:tc>
+        <w:tc>
+          <w:tcPr>
+            <w:tcW w:w="4675" w:type="dxa"/>
+          </w:tcPr>
+          <w:p>
+            <w:r>
+              <w:t xml:space="preserve">7 = </w:t>
+            </w:r>
+            <w:proofErr w:type="spellStart"/>
+            <w:r>
+              <w:rPr>
+                <w:i/>
+                <w:iCs/>
+              </w:rPr>
+              <w:t>komi</w:t>
+            </w:r>
+            <w:proofErr w:type="spellEnd"/>
+            <w:r>
+              <w:rPr>
+                <w:i/>
+                <w:iCs/>
+              </w:rPr>
+              <w:t xml:space="preserve"> </w:t>
+            </w:r>
+            <w:r>
+              <w:t>(ko-mi)</w:t>
+            </w:r>
+          </w:p>
+        </w:tc>
+      </w:tr>
+      <w:tr>
+        <w:tc>
+          <w:tcPr>
+            <w:tcW w:w="4675" w:type="dxa"/>
+          </w:tcPr>
+          <w:p>
+            <w:r>
+              <w:t xml:space="preserve">3 = </w:t>
+            </w:r>
+            <w:proofErr w:type="spellStart"/>
+            <w:r>
+              <w:rPr>
+                <w:i/>
+                <w:iCs/>
+              </w:rPr>
+              <w:t>tyeii</w:t>
+            </w:r>
+            <w:proofErr w:type="spellEnd"/>
+            <w:r>
+              <w:rPr>
+                <w:i/>
+                <w:iCs/>
+              </w:rPr>
+              <w:t xml:space="preserve"> </w:t>
+            </w:r>
+            <w:r>
+              <w:t>(ty-yeh-</w:t>
+            </w:r>
+            <w:proofErr w:type="spellStart"/>
+            <w:r>
+              <w:t>i</w:t>
+            </w:r>
+            <w:proofErr w:type="spellEnd"/>
+            <w:r>
+              <w:t>)</w:t>
+            </w:r>
+          </w:p>
+        </w:tc>
+        <w:tc>
+          <w:tcPr>
+            <w:tcW w:w="4675" w:type="dxa"/>
+          </w:tcPr>
+          <w:p>
+            <w:r>
+              <w:t xml:space="preserve">8 = </w:t>
+            </w:r>
+            <w:proofErr w:type="spellStart"/>
+            <w:r>
+              <w:rPr>
+                <w:i/>
+                <w:iCs/>
+              </w:rPr>
+              <w:t>k</w:t>
+            </w:r>
+            <w:r>
+              <w:rPr>
+                <w:i/>
+                <w:iCs/>
+              </w:rPr>
+              <w:t>o</w:t>
+            </w:r>
+            <w:r>
+              <w:rPr>
+                <w:i/>
+                <w:iCs/>
+              </w:rPr>
+              <w:t>e</w:t>
+            </w:r>
+            <w:proofErr w:type="spellEnd"/>
+            <w:r>
+              <w:rPr>
+                <w:i/>
+                <w:iCs/>
+              </w:rPr>
+              <w:t xml:space="preserve"> </w:t>
+            </w:r>
+            <w:r>
+              <w:t>(ko-e)</w:t>
+            </w:r>
+          </w:p>
+        </w:tc>
+      </w:tr>
+      <w:tr>
+        <w:tc>
+          <w:tcPr>
+            <w:tcW w:w="4675" w:type="dxa"/>
+          </w:tcPr>
+          <w:p>
+            <w:r>
+              <w:t xml:space="preserve">4 = </w:t>
+            </w:r>
+            <w:proofErr w:type="spellStart"/>
+            <w:r>
+              <w:rPr>
+                <w:i/>
+                <w:iCs/>
+              </w:rPr>
+              <w:t>nachoie</w:t>
+            </w:r>
+            <w:proofErr w:type="spellEnd"/>
+            <w:r>
+              <w:rPr>
+                <w:i/>
+                <w:iCs/>
+              </w:rPr>
+              <w:t xml:space="preserve"> </w:t>
+            </w:r>
+            <w:r>
+              <w:t>(</w:t>
+            </w:r>
+            <w:proofErr w:type="spellStart"/>
+            <w:r>
+              <w:t>na</w:t>
+            </w:r>
+            <w:proofErr w:type="spellEnd"/>
+            <w:r>
+              <w:t>-</w:t>
+            </w:r>
+            <w:proofErr w:type="spellStart"/>
+            <w:r>
+              <w:t>cho</w:t>
+            </w:r>
+            <w:proofErr w:type="spellEnd"/>
+            <w:r>
+              <w:t>-yeh)</w:t>
+            </w:r>
+          </w:p>
+        </w:tc>
+        <w:tc>
+          <w:tcPr>
+            <w:tcW w:w="4675" w:type="dxa"/>
+          </w:tcPr>
+          <w:p>
+            <w:r>
+              <w:t xml:space="preserve">9 = </w:t>
+            </w:r>
+            <w:proofErr w:type="spellStart"/>
+            <w:r>
+              <w:rPr>
+                <w:i/>
+                <w:iCs/>
+              </w:rPr>
+              <w:t>kona</w:t>
+            </w:r>
+            <w:proofErr w:type="spellEnd"/>
+            <w:r>
+              <w:rPr>
+                <w:i/>
+                <w:iCs/>
+              </w:rPr>
+              <w:t xml:space="preserve"> </w:t>
+            </w:r>
+            <w:r>
+              <w:t>(ko-</w:t>
+            </w:r>
+            <w:proofErr w:type="spellStart"/>
+            <w:r>
+              <w:t>na</w:t>
+            </w:r>
+            <w:proofErr w:type="spellEnd"/>
+            <w:r>
+              <w:t>)</w:t>
+            </w:r>
+          </w:p>
+        </w:tc>
+      </w:tr>
+      <w:tr>
+        <w:tc>
+          <w:tcPr>
+            <w:tcW w:w="4675" w:type="dxa"/>
+          </w:tcPr>
+          <w:p>
+            <w:r>
+              <w:t xml:space="preserve">5 = </w:t>
+            </w:r>
+            <w:proofErr w:type="spellStart"/>
+            <w:r>
+              <w:rPr>
+                <w:i/>
+                <w:iCs/>
+              </w:rPr>
+              <w:t>machieli</w:t>
+            </w:r>
+            <w:proofErr w:type="spellEnd"/>
+            <w:r>
+              <w:rPr>
+                <w:i/>
+                <w:iCs/>
+              </w:rPr>
+              <w:t xml:space="preserve"> </w:t>
+            </w:r>
+            <w:r>
+              <w:t>(ma-</w:t>
+            </w:r>
+            <w:proofErr w:type="spellStart"/>
+            <w:r>
+              <w:t>chye</w:t>
+            </w:r>
+            <w:r>
+              <w:t>h</w:t>
+            </w:r>
+            <w:proofErr w:type="spellEnd"/>
+            <w:r>
+              <w:t>-li)</w:t>
+            </w:r>
+          </w:p>
+        </w:tc>
+        <w:tc>
+          <w:tcPr>
+            <w:tcW w:w="4675" w:type="dxa"/>
+          </w:tcPr>
+          <w:p>
+            <w:r>
+              <w:t xml:space="preserve">10 = </w:t>
+            </w:r>
+            <w:proofErr w:type="spellStart"/>
+            <w:r>
+              <w:rPr>
+                <w:i/>
+                <w:iCs/>
+              </w:rPr>
+              <w:t>matlapa</w:t>
+            </w:r>
+            <w:proofErr w:type="spellEnd"/>
+            <w:r>
+              <w:rPr>
+                <w:i/>
+                <w:iCs/>
+              </w:rPr>
+              <w:t xml:space="preserve"> </w:t>
+            </w:r>
+            <w:r>
+              <w:t>(ma-</w:t>
+            </w:r>
+            <w:proofErr w:type="spellStart"/>
+            <w:r>
+              <w:t>tla</w:t>
+            </w:r>
+            <w:proofErr w:type="spellEnd"/>
+            <w:r>
+              <w:t>-pa)</w:t>
+            </w:r>
+          </w:p>
+        </w:tc>
+      </w:tr>
+      <w:tr>
+        <w:tc>
+          <w:tcPr>
+            <w:tcW w:w="4675" w:type="dxa"/>
+          </w:tcPr>
+          <w:p>
+            <w:r>
+              <w:t xml:space="preserve">100 = </w:t>
+            </w:r>
+            <w:proofErr w:type="spellStart"/>
+            <w:r>
+              <w:rPr>
+                <w:i/>
+                <w:iCs/>
+              </w:rPr>
+              <w:t>chien</w:t>
+            </w:r>
+            <w:proofErr w:type="spellEnd"/>
+            <w:r>
+              <w:rPr>
+                <w:i/>
+                <w:iCs/>
+              </w:rPr>
+              <w:t xml:space="preserve"> </w:t>
+            </w:r>
+            <w:r>
+              <w:t>(</w:t>
+            </w:r>
+            <w:proofErr w:type="spellStart"/>
+            <w:r>
+              <w:t>chyen</w:t>
+            </w:r>
+            <w:proofErr w:type="spellEnd"/>
+            <w:r>
+              <w:t>)</w:t>
+            </w:r>
+          </w:p>
+        </w:tc>
+        <w:tc>
+          <w:tcPr>
+            <w:tcW w:w="4675" w:type="dxa"/>
+          </w:tcPr>
+          <w:p>
+            <w:r>
+              <w:t xml:space="preserve">1000 = </w:t>
+            </w:r>
+            <w:proofErr w:type="spellStart"/>
+            <w:r>
+              <w:rPr>
+                <w:i/>
+                <w:iCs/>
+              </w:rPr>
+              <w:t>matlachien</w:t>
+            </w:r>
+            <w:proofErr w:type="spellEnd"/>
+            <w:r>
+              <w:rPr>
+                <w:i/>
+                <w:iCs/>
+              </w:rPr>
+              <w:t xml:space="preserve"> </w:t>
+            </w:r>
+            <w:r>
+              <w:t>(ma-</w:t>
+            </w:r>
+            <w:proofErr w:type="spellStart"/>
+            <w:r>
+              <w:t>tla</w:t>
+            </w:r>
+            <w:proofErr w:type="spellEnd"/>
+            <w:r>
+              <w:t>-</w:t>
+            </w:r>
+            <w:proofErr w:type="spellStart"/>
+            <w:r>
+              <w:t>chyen</w:t>
+            </w:r>
+            <w:proofErr w:type="spellEnd"/>
+            <w:r>
+              <w:t>)</w:t>
+            </w:r>
+          </w:p>
+        </w:tc>
+      </w:tr>
+      <w:tr>
+        <w:tc>
+          <w:tcPr>
+            <w:tcW w:w="4675" w:type="dxa"/>
+          </w:tcPr>
+          <w:p/>
+        </w:tc>
+        <w:tc>
+          <w:tcPr>
+            <w:tcW w:w="4675" w:type="dxa"/>
+          </w:tcPr>
+          <w:p/>
+        </w:tc>
+      </w:tr>
+    </w:tbl>
+    <w:p>
+      <w:r>
+        <w:tab/>
+        <w:t>Higher numbers can be formed from the ones above:</w:t>
+      </w:r>
+    </w:p>
+    <w:p>
+      <w:pPr>
+        <w:ind w:left="720"/>
+        <w:rPr>
+          <w:i/>
+          <w:iCs/>
+        </w:rPr>
+      </w:pPr>
+      <w:r>
+        <w:t xml:space="preserve">11 = </w:t>
+      </w:r>
+      <w:proofErr w:type="spellStart"/>
+      <w:r>
+        <w:rPr>
+          <w:i/>
+          <w:iCs/>
+        </w:rPr>
+        <w:t>matlachial</w:t>
+      </w:r>
+      <w:proofErr w:type="spellEnd"/>
+    </w:p>
+    <w:p>
+      <w:pPr>
+        <w:ind w:left="720"/>
+      </w:pPr>
+      <w:r>
+        <w:t xml:space="preserve">12 = </w:t>
+      </w:r>
+      <w:proofErr w:type="spellStart"/>
+      <w:r>
+        <w:rPr>
+          <w:i/>
+          <w:iCs/>
+        </w:rPr>
+        <w:t>matla’omei</w:t>
+      </w:r>
+      <w:proofErr w:type="spellEnd"/>
+      <w:r>
+        <w:rPr>
+          <w:i/>
+          <w:iCs/>
+        </w:rPr>
+        <w:t xml:space="preserve"> </w:t>
+      </w:r>
+      <w:r>
+        <w:t>(note the ‘ between the words)</w:t>
+      </w:r>
+    </w:p>
+    <w:p>
+      <w:pPr>
+        <w:ind w:left="720"/>
+        <w:rPr>
+          <w:i/>
+          <w:iCs/>
+        </w:rPr>
+      </w:pPr>
+      <w:r>
+        <w:t xml:space="preserve">13 = </w:t>
+      </w:r>
+      <w:proofErr w:type="spellStart"/>
+      <w:r>
+        <w:rPr>
+          <w:i/>
+          <w:iCs/>
+        </w:rPr>
+        <w:t>matlatyeii</w:t>
+      </w:r>
+      <w:proofErr w:type="spellEnd"/>
+    </w:p>
+    <w:p>
+      <w:pPr>
+        <w:ind w:left="720"/>
+      </w:pPr>
+      <w:r>
+        <w:t xml:space="preserve">14 = </w:t>
+      </w:r>
+      <w:proofErr w:type="spellStart"/>
+      <w:r>
+        <w:t>matlanachoie</w:t>
+      </w:r>
+      <w:proofErr w:type="spellEnd"/>
+    </w:p>
+    <w:p>
+      <w:pPr>
+        <w:ind w:left="720"/>
+      </w:pPr>
+      <w:r>
+        <w:t xml:space="preserve">… and so on. Multiples of ten are formed by prepositioning the appropriate ordinal in front of </w:t>
+      </w:r>
+      <w:proofErr w:type="spellStart"/>
+      <w:r>
+        <w:rPr>
+          <w:i/>
+          <w:iCs/>
+        </w:rPr>
+        <w:t>matlapa</w:t>
+      </w:r>
+      <w:proofErr w:type="spellEnd"/>
+      <w:r>
+        <w:t>:</w:t>
+      </w:r>
+    </w:p>
+    <w:p>
+      <w:pPr>
+        <w:ind w:left="720"/>
+        <w:rPr>
+          <w:i/>
+          <w:iCs/>
+        </w:rPr>
+      </w:pPr>
+      <w:r>
+        <w:t xml:space="preserve">20 = </w:t>
+      </w:r>
+      <w:proofErr w:type="spellStart"/>
+      <w:r>
+        <w:rPr>
+          <w:i/>
+          <w:iCs/>
+        </w:rPr>
+        <w:t>omeimatlapa</w:t>
+      </w:r>
+      <w:proofErr w:type="spellEnd"/>
+    </w:p>
+    <w:p>
+      <w:pPr>
+        <w:ind w:left="720"/>
+        <w:rPr>
+          <w:i/>
+          <w:iCs/>
+        </w:rPr>
+      </w:pPr>
+      <w:r>
+        <w:t xml:space="preserve">30 = </w:t>
+      </w:r>
+      <w:proofErr w:type="spellStart"/>
+      <w:r>
+        <w:rPr>
+          <w:i/>
+          <w:iCs/>
+        </w:rPr>
+        <w:t>tyeiimatlapa</w:t>
+      </w:r>
+      <w:proofErr w:type="spellEnd"/>
+    </w:p>
+    <w:p>
+      <w:pPr>
+        <w:ind w:left="720"/>
+        <w:rPr>
+          <w:i/>
+          <w:iCs/>
+        </w:rPr>
+      </w:pPr>
+      <w:r>
+        <w:t xml:space="preserve">31 = </w:t>
+      </w:r>
+      <w:proofErr w:type="spellStart"/>
+      <w:r>
+        <w:rPr>
+          <w:i/>
+          <w:iCs/>
+        </w:rPr>
+        <w:t>tyeiimatlapachial</w:t>
+      </w:r>
+      <w:proofErr w:type="spellEnd"/>
+    </w:p>
+    <w:p>
+      <w:r>
+        <w:tab/>
+        <w:t>Etc.</w:t>
+      </w:r>
+    </w:p>
+    <w:p>
+      <w:r>
+        <w:tab/>
+        <w:t>Practice these by working out any number you choose.</w:t>
+      </w:r>
+    </w:p>
+    <w:p/>
+    <w:p>
+      <w:pPr>
+        <w:rPr>
+          <w:rFonts w:asciiTheme="majorHAnsi" w:eastAsiaTheme="majorEastAsia" w:hAnsiTheme="majorHAnsi" w:cstheme="majorBidi"/>
+          <w:color w:val="2F5496" w:themeColor="accent1" w:themeShade="BF"/>
+          <w:sz w:val="32"/>
+          <w:szCs w:val="32"/>
+        </w:rPr>
+      </w:pPr>
       <w:r>
         <w:br w:type="page"/>
       </w:r>
@@ -5828,6 +6818,7 @@
   <w:style w:type="character" w:default="1" w:styleId="DefaultParagraphFont">
     <w:name w:val="Default Paragraph Font"/>
     <w:uiPriority w:val="1"/>
+    <w:semiHidden/>
     <w:unhideWhenUsed/>
   </w:style>
   <w:style w:type="table" w:default="1" w:styleId="TableNormal">
@@ -6428,6 +7419,25 @@
       <w:smallCaps/>
     </w:rPr>
   </w:style>
+  <w:style w:type="table" w:styleId="TableGrid">
+    <w:name w:val="Table Grid"/>
+    <w:basedOn w:val="TableNormal"/>
+    <w:uiPriority w:val="39"/>
+    <w:rsid w:val="008F195E"/>
+    <w:pPr>
+      <w:spacing w:after="0" w:line="240" w:lineRule="auto"/>
+    </w:pPr>
+    <w:tblPr>
+      <w:tblBorders>
+        <w:top w:val="single" w:sz="4" w:space="0" w:color="auto"/>
+        <w:left w:val="single" w:sz="4" w:space="0" w:color="auto"/>
+        <w:bottom w:val="single" w:sz="4" w:space="0" w:color="auto"/>
+        <w:right w:val="single" w:sz="4" w:space="0" w:color="auto"/>
+        <w:insideH w:val="single" w:sz="4" w:space="0" w:color="auto"/>
+        <w:insideV w:val="single" w:sz="4" w:space="0" w:color="auto"/>
+      </w:tblBorders>
+    </w:tblPr>
+  </w:style>
 </w:styles>
 </file>
 

</xml_diff>